<commit_message>
Add a proper template
</commit_message>
<xml_diff>
--- a/template/input.docx
+++ b/template/input.docx
@@ -3,43 +3,2284 @@
 <w:document xmlns:wpc="http://schemas.microsoft.com/office/word/2010/wordprocessingCanvas" xmlns:cx="http://schemas.microsoft.com/office/drawing/2014/chartex" xmlns:cx1="http://schemas.microsoft.com/office/drawing/2015/9/8/chartex" xmlns:cx2="http://schemas.microsoft.com/office/drawing/2015/10/21/chartex" xmlns:cx3="http://schemas.microsoft.com/office/drawing/2016/5/9/chartex" xmlns:cx4="http://schemas.microsoft.com/office/drawing/2016/5/10/chartex" xmlns:cx5="http://schemas.microsoft.com/office/drawing/2016/5/11/chartex" xmlns:cx6="http://schemas.microsoft.com/office/drawing/2016/5/12/chartex" xmlns:cx7="http://schemas.microsoft.com/office/drawing/2016/5/13/chartex" xmlns:cx8="http://schemas.microsoft.com/office/drawing/2016/5/14/chartex" xmlns:mc="http://schemas.openxmlformats.org/markup-compatibility/2006" xmlns:aink="http://schemas.microsoft.com/office/drawing/2016/ink" xmlns:am3d="http://schemas.microsoft.com/office/drawing/2017/model3d" xmlns:o="urn:schemas-microsoft-com:office:office" xmlns:r="http://schemas.openxmlformats.org/officeDocument/2006/relationships" xmlns:m="http://schemas.openxmlformats.org/officeDocument/2006/math" xmlns:v="urn:schemas-microsoft-com:vml" xmlns:wp14="http://schemas.microsoft.com/office/word/2010/wordprocessingDrawing" xmlns:wp="http://schemas.openxmlformats.org/drawingml/2006/wordprocessingDrawing" xmlns:w10="urn:schemas-microsoft-com:office:word" xmlns:w="http://schemas.openxmlformats.org/wordprocessingml/2006/main" xmlns:w14="http://schemas.microsoft.com/office/word/2010/wordml" xmlns:w15="http://schemas.microsoft.com/office/word/2012/wordml" xmlns:w16cid="http://schemas.microsoft.com/office/word/2016/wordml/cid" xmlns:w16se="http://schemas.microsoft.com/office/word/2015/wordml/symex" xmlns:wpg="http://schemas.microsoft.com/office/word/2010/wordprocessingGroup" xmlns:wpi="http://schemas.microsoft.com/office/word/2010/wordprocessingInk" xmlns:wne="http://schemas.microsoft.com/office/word/2006/wordml" xmlns:wps="http://schemas.microsoft.com/office/word/2010/wordprocessingShape" mc:Ignorable="w14 w15 w16se w16cid wp14">
   <w:body>
     <w:p>
-      <w:r>
-        <w:t>This is a test</w:t>
+      <w:pPr>
+        <w:pStyle w:val="NormalWeb"/>
+        <w:spacing w:before="0" w:beforeAutospacing="0" w:after="60" w:afterAutospacing="0"/>
+        <w:jc w:val="center"/>
+        <w:rPr>
+          <w:rFonts w:ascii="Arial" w:hAnsi="Arial" w:cs="Arial"/>
+          <w:color w:val="000000"/>
+          <w:sz w:val="52"/>
+          <w:szCs w:val="52"/>
+        </w:rPr>
+      </w:pPr>
+    </w:p>
+    <w:p>
+      <w:pPr>
+        <w:pStyle w:val="NormalWeb"/>
+        <w:spacing w:before="0" w:beforeAutospacing="0" w:after="60" w:afterAutospacing="0"/>
+        <w:jc w:val="center"/>
+        <w:rPr>
+          <w:rFonts w:ascii="Arial" w:hAnsi="Arial" w:cs="Arial"/>
+          <w:color w:val="000000"/>
+          <w:sz w:val="52"/>
+          <w:szCs w:val="52"/>
+        </w:rPr>
+      </w:pPr>
+    </w:p>
+    <w:p>
+      <w:pPr>
+        <w:pStyle w:val="NormalWeb"/>
+        <w:spacing w:before="0" w:beforeAutospacing="0" w:after="60" w:afterAutospacing="0"/>
+        <w:jc w:val="center"/>
+        <w:rPr>
+          <w:rFonts w:ascii="Arial" w:hAnsi="Arial" w:cs="Arial"/>
+          <w:color w:val="000000"/>
+          <w:sz w:val="52"/>
+          <w:szCs w:val="52"/>
+        </w:rPr>
+      </w:pPr>
+      <w:r>
+        <w:rPr>
+          <w:rFonts w:ascii="Arial" w:hAnsi="Arial" w:cs="Arial"/>
+          <w:color w:val="000000"/>
+          <w:sz w:val="52"/>
+          <w:szCs w:val="52"/>
+        </w:rPr>
+        <w:t>{</w:t>
+      </w:r>
+      <w:proofErr w:type="spellStart"/>
+      <w:r>
+        <w:rPr>
+          <w:rFonts w:ascii="Arial" w:hAnsi="Arial" w:cs="Arial"/>
+          <w:color w:val="000000"/>
+          <w:sz w:val="52"/>
+          <w:szCs w:val="52"/>
+        </w:rPr>
+        <w:t>gameName</w:t>
+      </w:r>
+      <w:proofErr w:type="spellEnd"/>
+      <w:r>
+        <w:rPr>
+          <w:rFonts w:ascii="Arial" w:hAnsi="Arial" w:cs="Arial"/>
+          <w:color w:val="000000"/>
+          <w:sz w:val="52"/>
+          <w:szCs w:val="52"/>
+        </w:rPr>
+        <w:t>}</w:t>
+      </w:r>
+    </w:p>
+    <w:p>
+      <w:pPr>
+        <w:pStyle w:val="NormalWeb"/>
+        <w:spacing w:before="0" w:beforeAutospacing="0" w:after="60" w:afterAutospacing="0"/>
+        <w:jc w:val="center"/>
+      </w:pPr>
+    </w:p>
+    <w:p>
+      <w:pPr>
+        <w:pStyle w:val="NormalWeb"/>
+        <w:spacing w:before="0" w:beforeAutospacing="0" w:after="0" w:afterAutospacing="0"/>
+        <w:jc w:val="center"/>
+        <w:rPr>
+          <w:rFonts w:ascii="Arial" w:hAnsi="Arial" w:cs="Arial"/>
+          <w:color w:val="000000"/>
+          <w:sz w:val="48"/>
+          <w:szCs w:val="48"/>
+        </w:rPr>
+      </w:pPr>
+      <w:r>
+        <w:rPr>
+          <w:rFonts w:ascii="Arial" w:hAnsi="Arial" w:cs="Arial"/>
+          <w:color w:val="000000"/>
+          <w:sz w:val="48"/>
+          <w:szCs w:val="48"/>
+        </w:rPr>
+        <w:t>{</w:t>
+      </w:r>
+      <w:proofErr w:type="spellStart"/>
+      <w:r>
+        <w:rPr>
+          <w:rFonts w:ascii="Arial" w:hAnsi="Arial" w:cs="Arial"/>
+          <w:color w:val="000000"/>
+          <w:sz w:val="48"/>
+          <w:szCs w:val="48"/>
+        </w:rPr>
+        <w:t>fullName</w:t>
+      </w:r>
+      <w:proofErr w:type="spellEnd"/>
+      <w:r>
+        <w:rPr>
+          <w:rFonts w:ascii="Arial" w:hAnsi="Arial" w:cs="Arial"/>
+          <w:color w:val="000000"/>
+          <w:sz w:val="48"/>
+          <w:szCs w:val="48"/>
+        </w:rPr>
+        <w:t>}</w:t>
+      </w:r>
+      <w:r>
+        <w:rPr>
+          <w:rFonts w:ascii="Arial" w:hAnsi="Arial" w:cs="Arial"/>
+          <w:color w:val="000000"/>
+          <w:sz w:val="48"/>
+          <w:szCs w:val="48"/>
+        </w:rPr>
+        <w:br/>
+      </w:r>
+    </w:p>
+    <w:p>
+      <w:pPr>
+        <w:rPr>
+          <w:rFonts w:ascii="Arial" w:eastAsia="Times New Roman" w:hAnsi="Arial" w:cs="Arial"/>
+          <w:color w:val="000000"/>
+          <w:sz w:val="48"/>
+          <w:szCs w:val="48"/>
+          <w:lang w:eastAsia="en-AU"/>
+        </w:rPr>
+      </w:pPr>
+      <w:r>
+        <w:rPr>
+          <w:rFonts w:ascii="Arial" w:hAnsi="Arial" w:cs="Arial"/>
+          <w:color w:val="000000"/>
+          <w:sz w:val="48"/>
+          <w:szCs w:val="48"/>
+        </w:rPr>
+        <w:br w:type="page"/>
+      </w:r>
+    </w:p>
+    <w:p>
+      <w:pPr>
+        <w:rPr>
+          <w:rFonts w:ascii="Arial" w:hAnsi="Arial" w:cs="Arial"/>
+          <w:color w:val="000000"/>
+          <w:sz w:val="48"/>
+          <w:szCs w:val="48"/>
+        </w:rPr>
+      </w:pPr>
+      <w:r>
+        <w:rPr>
+          <w:rFonts w:ascii="Arial" w:hAnsi="Arial" w:cs="Arial"/>
+          <w:color w:val="000000"/>
+          <w:sz w:val="48"/>
+          <w:szCs w:val="48"/>
+        </w:rPr>
+        <w:lastRenderedPageBreak/>
+        <w:t>{</w:t>
+      </w:r>
+      <w:proofErr w:type="spellStart"/>
+      <w:r>
+        <w:rPr>
+          <w:rFonts w:ascii="Arial" w:hAnsi="Arial" w:cs="Arial"/>
+          <w:color w:val="000000"/>
+          <w:sz w:val="48"/>
+          <w:szCs w:val="48"/>
+        </w:rPr>
+        <w:t>fullName</w:t>
+      </w:r>
+      <w:proofErr w:type="spellEnd"/>
+      <w:r>
+        <w:rPr>
+          <w:rFonts w:ascii="Arial" w:hAnsi="Arial" w:cs="Arial"/>
+          <w:color w:val="000000"/>
+          <w:sz w:val="48"/>
+          <w:szCs w:val="48"/>
+        </w:rPr>
+        <w:t>}</w:t>
+      </w:r>
+    </w:p>
+    <w:p>
+      <w:pPr>
+        <w:rPr>
+          <w:rFonts w:ascii="Arial" w:hAnsi="Arial" w:cs="Arial"/>
+          <w:color w:val="666666"/>
+          <w:sz w:val="36"/>
+          <w:szCs w:val="36"/>
+        </w:rPr>
+      </w:pPr>
+      <w:r>
+        <w:rPr>
+          <w:rFonts w:ascii="Arial" w:hAnsi="Arial" w:cs="Arial"/>
+          <w:color w:val="666666"/>
+          <w:sz w:val="36"/>
+          <w:szCs w:val="36"/>
+        </w:rPr>
+        <w:t>{title}</w:t>
+      </w:r>
+    </w:p>
+    <w:p>
+      <w:pPr>
+        <w:rPr>
+          <w:rFonts w:ascii="Arial" w:hAnsi="Arial" w:cs="Arial"/>
+          <w:color w:val="666666"/>
+          <w:sz w:val="36"/>
+          <w:szCs w:val="36"/>
+        </w:rPr>
+      </w:pPr>
+    </w:p>
+    <w:p>
+      <w:pPr>
+        <w:spacing w:after="0" w:line="240" w:lineRule="auto"/>
+        <w:rPr>
+          <w:rFonts w:ascii="Times New Roman" w:eastAsia="Times New Roman" w:hAnsi="Times New Roman" w:cs="Times New Roman"/>
+          <w:sz w:val="24"/>
+          <w:szCs w:val="24"/>
+          <w:lang w:eastAsia="en-AU"/>
+        </w:rPr>
+      </w:pPr>
+      <w:r>
+        <w:rPr>
+          <w:rFonts w:ascii="Arial" w:eastAsia="Times New Roman" w:hAnsi="Arial" w:cs="Arial"/>
+          <w:color w:val="000000"/>
+          <w:lang w:eastAsia="en-AU"/>
+        </w:rPr>
+        <w:t>{blurb}</w:t>
+      </w:r>
+    </w:p>
+    <w:p>
+      <w:r>
+        <w:br w:type="page"/>
+      </w:r>
+    </w:p>
+    <w:p>
+      <w:pPr>
+        <w:pStyle w:val="NormalWeb"/>
+        <w:spacing w:before="0" w:beforeAutospacing="0" w:after="0" w:afterAutospacing="0"/>
+      </w:pPr>
+      <w:r>
+        <w:rPr>
+          <w:rFonts w:ascii="Arial" w:hAnsi="Arial" w:cs="Arial"/>
+          <w:b/>
+          <w:bCs/>
+          <w:color w:val="000000"/>
+          <w:sz w:val="28"/>
+          <w:szCs w:val="28"/>
+        </w:rPr>
+        <w:lastRenderedPageBreak/>
+        <w:t>Your Goals:</w:t>
       </w:r>
     </w:p>
     <w:p/>
     <w:p>
-      <w:r>
-        <w:t>Character: {</w:t>
+      <w:pPr>
+        <w:numPr>
+          <w:ilvl w:val="0"/>
+          <w:numId w:val="1"/>
+        </w:numPr>
+        <w:spacing w:after="0" w:line="240" w:lineRule="auto"/>
+        <w:textAlignment w:val="baseline"/>
+        <w:rPr>
+          <w:rFonts w:ascii="Arial" w:eastAsia="Times New Roman" w:hAnsi="Arial" w:cs="Arial"/>
+          <w:b/>
+          <w:bCs/>
+          <w:color w:val="000000"/>
+          <w:lang w:eastAsia="en-AU"/>
+        </w:rPr>
+      </w:pPr>
+      <w:r>
+        <w:rPr>
+          <w:rFonts w:ascii="Arial" w:eastAsia="Times New Roman" w:hAnsi="Arial" w:cs="Arial"/>
+          <w:b/>
+          <w:bCs/>
+          <w:color w:val="000000"/>
+          <w:lang w:eastAsia="en-AU"/>
+        </w:rPr>
+        <w:t>Protect the money.</w:t>
+      </w:r>
+      <w:r>
+        <w:rPr>
+          <w:rFonts w:ascii="Arial" w:eastAsia="Times New Roman" w:hAnsi="Arial" w:cs="Arial"/>
+          <w:color w:val="000000"/>
+          <w:lang w:eastAsia="en-AU"/>
+        </w:rPr>
+        <w:t xml:space="preserve"> Either hold onto it yourself</w:t>
+      </w:r>
+      <w:r>
+        <w:rPr>
+          <w:rFonts w:ascii="Arial" w:eastAsia="Times New Roman" w:hAnsi="Arial" w:cs="Arial"/>
+          <w:color w:val="000000"/>
+          <w:lang w:eastAsia="en-AU"/>
+        </w:rPr>
+        <w:t xml:space="preserve"> </w:t>
+      </w:r>
+      <w:r>
+        <w:rPr>
+          <w:rFonts w:ascii="Arial" w:eastAsia="Times New Roman" w:hAnsi="Arial" w:cs="Arial"/>
+          <w:color w:val="000000"/>
+          <w:lang w:eastAsia="en-AU"/>
+        </w:rPr>
+        <w:t>or get Brad to grab it. If the bomb is defused, then keeping it hidden in the server room is also a valid option.</w:t>
+      </w:r>
+    </w:p>
+    <w:p>
+      <w:pPr>
+        <w:spacing w:after="0" w:line="240" w:lineRule="auto"/>
+        <w:ind w:left="720"/>
+        <w:textAlignment w:val="baseline"/>
+        <w:rPr>
+          <w:rFonts w:ascii="Arial" w:eastAsia="Times New Roman" w:hAnsi="Arial" w:cs="Arial"/>
+          <w:b/>
+          <w:bCs/>
+          <w:color w:val="000000"/>
+          <w:lang w:eastAsia="en-AU"/>
+        </w:rPr>
+      </w:pPr>
+    </w:p>
+    <w:p>
+      <w:pPr>
+        <w:numPr>
+          <w:ilvl w:val="0"/>
+          <w:numId w:val="1"/>
+        </w:numPr>
+        <w:spacing w:after="0" w:line="240" w:lineRule="auto"/>
+        <w:textAlignment w:val="baseline"/>
+        <w:rPr>
+          <w:rFonts w:ascii="Arial" w:eastAsia="Times New Roman" w:hAnsi="Arial" w:cs="Arial"/>
+          <w:b/>
+          <w:bCs/>
+          <w:color w:val="000000"/>
+          <w:lang w:eastAsia="en-AU"/>
+        </w:rPr>
+      </w:pPr>
+      <w:r>
+        <w:rPr>
+          <w:rFonts w:ascii="Arial" w:eastAsia="Times New Roman" w:hAnsi="Arial" w:cs="Arial"/>
+          <w:b/>
+          <w:bCs/>
+          <w:color w:val="000000"/>
+          <w:lang w:eastAsia="en-AU"/>
+        </w:rPr>
+        <w:t xml:space="preserve">Get Leo fired. </w:t>
+      </w:r>
+      <w:r>
+        <w:rPr>
+          <w:rFonts w:ascii="Arial" w:eastAsia="Times New Roman" w:hAnsi="Arial" w:cs="Arial"/>
+          <w:color w:val="000000"/>
+          <w:lang w:eastAsia="en-AU"/>
+        </w:rPr>
+        <w:t>You are worried that your embezzlement scheme has been discovered by Leo. Better proactively get rid of him just in case.</w:t>
+      </w:r>
+    </w:p>
+    <w:p>
+      <w:pPr>
+        <w:spacing w:after="0" w:line="240" w:lineRule="auto"/>
+        <w:ind w:left="720"/>
+        <w:textAlignment w:val="baseline"/>
+        <w:rPr>
+          <w:rFonts w:ascii="Arial" w:eastAsia="Times New Roman" w:hAnsi="Arial" w:cs="Arial"/>
+          <w:b/>
+          <w:bCs/>
+          <w:color w:val="000000"/>
+          <w:lang w:eastAsia="en-AU"/>
+        </w:rPr>
+      </w:pPr>
+    </w:p>
+    <w:p>
+      <w:pPr>
+        <w:numPr>
+          <w:ilvl w:val="0"/>
+          <w:numId w:val="1"/>
+        </w:numPr>
+        <w:spacing w:after="0" w:line="240" w:lineRule="auto"/>
+        <w:textAlignment w:val="baseline"/>
+        <w:rPr>
+          <w:rFonts w:ascii="Arial" w:eastAsia="Times New Roman" w:hAnsi="Arial" w:cs="Arial"/>
+          <w:b/>
+          <w:bCs/>
+          <w:color w:val="000000"/>
+          <w:lang w:eastAsia="en-AU"/>
+        </w:rPr>
+      </w:pPr>
+      <w:r>
+        <w:rPr>
+          <w:rFonts w:ascii="Arial" w:eastAsia="Times New Roman" w:hAnsi="Arial" w:cs="Arial"/>
+          <w:b/>
+          <w:bCs/>
+          <w:color w:val="000000"/>
+          <w:lang w:eastAsia="en-AU"/>
+        </w:rPr>
+        <w:t>Get Reece and Beatrice on board for round 2.</w:t>
+      </w:r>
+      <w:r>
+        <w:rPr>
+          <w:rFonts w:ascii="Arial" w:eastAsia="Times New Roman" w:hAnsi="Arial" w:cs="Arial"/>
+          <w:color w:val="000000"/>
+          <w:lang w:eastAsia="en-AU"/>
+        </w:rPr>
+        <w:t xml:space="preserve"> That was hot.</w:t>
+      </w:r>
+    </w:p>
+    <w:p>
+      <w:pPr>
+        <w:spacing w:after="0" w:line="240" w:lineRule="auto"/>
+        <w:ind w:left="720"/>
+        <w:textAlignment w:val="baseline"/>
+        <w:rPr>
+          <w:rFonts w:ascii="Arial" w:eastAsia="Times New Roman" w:hAnsi="Arial" w:cs="Arial"/>
+          <w:b/>
+          <w:bCs/>
+          <w:color w:val="000000"/>
+          <w:lang w:eastAsia="en-AU"/>
+        </w:rPr>
+      </w:pPr>
+    </w:p>
+    <w:p>
+      <w:pPr>
+        <w:pStyle w:val="ListParagraph"/>
+        <w:numPr>
+          <w:ilvl w:val="0"/>
+          <w:numId w:val="1"/>
+        </w:numPr>
+        <w:rPr>
+          <w:rFonts w:ascii="Arial" w:eastAsia="Times New Roman" w:hAnsi="Arial" w:cs="Arial"/>
+          <w:color w:val="000000"/>
+          <w:lang w:eastAsia="en-AU"/>
+        </w:rPr>
+      </w:pPr>
+      <w:r>
+        <w:rPr>
+          <w:rFonts w:ascii="Arial" w:eastAsia="Times New Roman" w:hAnsi="Arial" w:cs="Arial"/>
+          <w:b/>
+          <w:bCs/>
+          <w:color w:val="000000"/>
+          <w:lang w:eastAsia="en-AU"/>
+        </w:rPr>
+        <w:t>Crowdsource the most believable excuse.</w:t>
+      </w:r>
+      <w:r>
+        <w:rPr>
+          <w:rFonts w:ascii="Arial" w:eastAsia="Times New Roman" w:hAnsi="Arial" w:cs="Arial"/>
+          <w:color w:val="000000"/>
+          <w:lang w:eastAsia="en-AU"/>
+        </w:rPr>
+        <w:t xml:space="preserve"> Get others to suggest what excuse you'll feed your wife about where you were during the night of your </w:t>
+      </w:r>
+      <w:r>
+        <w:rPr>
+          <w:rFonts w:ascii="Arial" w:eastAsia="Times New Roman" w:hAnsi="Arial" w:cs="Arial"/>
+          <w:i/>
+          <w:iCs/>
+          <w:color w:val="000000"/>
+          <w:lang w:eastAsia="en-AU"/>
+        </w:rPr>
+        <w:t>‘play date’</w:t>
+      </w:r>
+      <w:r>
+        <w:rPr>
+          <w:rFonts w:ascii="Arial" w:eastAsia="Times New Roman" w:hAnsi="Arial" w:cs="Arial"/>
+          <w:color w:val="000000"/>
+          <w:lang w:eastAsia="en-AU"/>
+        </w:rPr>
+        <w:t>.</w:t>
+      </w:r>
+    </w:p>
+    <w:p>
+      <w:pPr>
+        <w:rPr>
+          <w:rFonts w:ascii="Arial" w:eastAsia="Times New Roman" w:hAnsi="Arial" w:cs="Arial"/>
+          <w:color w:val="000000"/>
+          <w:lang w:eastAsia="en-AU"/>
+        </w:rPr>
+      </w:pPr>
+      <w:r>
+        <w:rPr>
+          <w:rFonts w:ascii="Arial" w:eastAsia="Times New Roman" w:hAnsi="Arial" w:cs="Arial"/>
+          <w:color w:val="000000"/>
+          <w:lang w:eastAsia="en-AU"/>
+        </w:rPr>
+        <w:br w:type="page"/>
+      </w:r>
+    </w:p>
+    <w:p>
+      <w:pPr>
+        <w:spacing w:after="0" w:line="240" w:lineRule="auto"/>
+        <w:jc w:val="center"/>
+        <w:rPr>
+          <w:rFonts w:ascii="Times New Roman" w:eastAsia="Times New Roman" w:hAnsi="Times New Roman" w:cs="Times New Roman"/>
+          <w:sz w:val="24"/>
+          <w:szCs w:val="24"/>
+          <w:lang w:eastAsia="en-AU"/>
+        </w:rPr>
+      </w:pPr>
+      <w:r>
+        <w:rPr>
+          <w:rFonts w:ascii="Arial" w:eastAsia="Times New Roman" w:hAnsi="Arial" w:cs="Arial"/>
+          <w:b/>
+          <w:bCs/>
+          <w:color w:val="000000"/>
+          <w:sz w:val="36"/>
+          <w:szCs w:val="36"/>
+          <w:lang w:eastAsia="en-AU"/>
+        </w:rPr>
+        <w:lastRenderedPageBreak/>
+        <w:t>Other People</w:t>
+      </w:r>
+    </w:p>
+    <w:p>
+      <w:pPr>
+        <w:pStyle w:val="ListParagraph"/>
+      </w:pPr>
+    </w:p>
+    <w:p>
+      <w:pPr>
+        <w:spacing w:after="0" w:line="240" w:lineRule="auto"/>
+        <w:rPr>
+          <w:rFonts w:ascii="Times New Roman" w:eastAsia="Times New Roman" w:hAnsi="Times New Roman" w:cs="Times New Roman"/>
+          <w:sz w:val="24"/>
+          <w:szCs w:val="24"/>
+          <w:lang w:eastAsia="en-AU"/>
+        </w:rPr>
+      </w:pPr>
+      <w:r>
+        <w:rPr>
+          <w:rFonts w:ascii="Arial" w:eastAsia="Times New Roman" w:hAnsi="Arial" w:cs="Arial"/>
+          <w:b/>
+          <w:bCs/>
+          <w:color w:val="595959"/>
+          <w:sz w:val="26"/>
+          <w:szCs w:val="26"/>
+          <w:lang w:eastAsia="en-AU"/>
+        </w:rPr>
+        <w:t xml:space="preserve">Beatrice </w:t>
       </w:r>
       <w:proofErr w:type="spellStart"/>
       <w:r>
-        <w:t>firs</w:t>
-      </w:r>
-      <w:r>
-        <w:t>t</w:t>
+        <w:rPr>
+          <w:rFonts w:ascii="Arial" w:eastAsia="Times New Roman" w:hAnsi="Arial" w:cs="Arial"/>
+          <w:b/>
+          <w:bCs/>
+          <w:color w:val="595959"/>
+          <w:sz w:val="26"/>
+          <w:szCs w:val="26"/>
+          <w:lang w:eastAsia="en-AU"/>
+        </w:rPr>
+        <w:t>Pirozzi</w:t>
+      </w:r>
+      <w:proofErr w:type="spellEnd"/>
+    </w:p>
+    <w:p>
+      <w:pPr>
+        <w:spacing w:after="0" w:line="240" w:lineRule="auto"/>
+        <w:rPr>
+          <w:rFonts w:ascii="Times New Roman" w:eastAsia="Times New Roman" w:hAnsi="Times New Roman" w:cs="Times New Roman"/>
+          <w:sz w:val="24"/>
+          <w:szCs w:val="24"/>
+          <w:lang w:eastAsia="en-AU"/>
+        </w:rPr>
+      </w:pPr>
+      <w:r>
+        <w:rPr>
+          <w:rFonts w:ascii="Arial" w:eastAsia="Times New Roman" w:hAnsi="Arial" w:cs="Arial"/>
+          <w:color w:val="595959"/>
+          <w:sz w:val="20"/>
+          <w:szCs w:val="20"/>
+          <w:lang w:eastAsia="en-AU"/>
+        </w:rPr>
+        <w:t>You used to be her gimp. Good times. Why did it have to end?</w:t>
+      </w:r>
+    </w:p>
+    <w:p>
+      <w:pPr>
+        <w:spacing w:after="0" w:line="240" w:lineRule="auto"/>
+        <w:rPr>
+          <w:rFonts w:ascii="Times New Roman" w:eastAsia="Times New Roman" w:hAnsi="Times New Roman" w:cs="Times New Roman"/>
+          <w:sz w:val="24"/>
+          <w:szCs w:val="24"/>
+          <w:lang w:eastAsia="en-AU"/>
+        </w:rPr>
+      </w:pPr>
+    </w:p>
+    <w:p>
+      <w:pPr>
+        <w:spacing w:after="0" w:line="240" w:lineRule="auto"/>
+        <w:rPr>
+          <w:rFonts w:ascii="Times New Roman" w:eastAsia="Times New Roman" w:hAnsi="Times New Roman" w:cs="Times New Roman"/>
+          <w:sz w:val="24"/>
+          <w:szCs w:val="24"/>
+          <w:lang w:eastAsia="en-AU"/>
+        </w:rPr>
+      </w:pPr>
+      <w:r>
+        <w:rPr>
+          <w:rFonts w:ascii="Arial" w:eastAsia="Times New Roman" w:hAnsi="Arial" w:cs="Arial"/>
+          <w:b/>
+          <w:bCs/>
+          <w:color w:val="595959"/>
+          <w:sz w:val="26"/>
+          <w:szCs w:val="26"/>
+          <w:lang w:eastAsia="en-AU"/>
+        </w:rPr>
+        <w:t>Dylan Walsh</w:t>
+      </w:r>
+    </w:p>
+    <w:p>
+      <w:pPr>
+        <w:spacing w:after="0" w:line="240" w:lineRule="auto"/>
+        <w:rPr>
+          <w:rFonts w:ascii="Times New Roman" w:eastAsia="Times New Roman" w:hAnsi="Times New Roman" w:cs="Times New Roman"/>
+          <w:sz w:val="24"/>
+          <w:szCs w:val="24"/>
+          <w:lang w:eastAsia="en-AU"/>
+        </w:rPr>
+      </w:pPr>
+      <w:r>
+        <w:rPr>
+          <w:rFonts w:ascii="Arial" w:eastAsia="Times New Roman" w:hAnsi="Arial" w:cs="Arial"/>
+          <w:color w:val="595959"/>
+          <w:sz w:val="20"/>
+          <w:szCs w:val="20"/>
+          <w:lang w:eastAsia="en-AU"/>
+        </w:rPr>
+        <w:t>Your favourite (and only) building janitor. Dumb as bricks.</w:t>
+      </w:r>
+    </w:p>
+    <w:p>
+      <w:pPr>
+        <w:spacing w:after="0" w:line="240" w:lineRule="auto"/>
+        <w:rPr>
+          <w:rFonts w:ascii="Times New Roman" w:eastAsia="Times New Roman" w:hAnsi="Times New Roman" w:cs="Times New Roman"/>
+          <w:sz w:val="24"/>
+          <w:szCs w:val="24"/>
+          <w:lang w:eastAsia="en-AU"/>
+        </w:rPr>
+      </w:pPr>
+    </w:p>
+    <w:p>
+      <w:pPr>
+        <w:spacing w:after="0" w:line="240" w:lineRule="auto"/>
+        <w:rPr>
+          <w:rFonts w:ascii="Times New Roman" w:eastAsia="Times New Roman" w:hAnsi="Times New Roman" w:cs="Times New Roman"/>
+          <w:sz w:val="24"/>
+          <w:szCs w:val="24"/>
+          <w:lang w:eastAsia="en-AU"/>
+        </w:rPr>
+      </w:pPr>
+      <w:r>
+        <w:rPr>
+          <w:rFonts w:ascii="Arial" w:eastAsia="Times New Roman" w:hAnsi="Arial" w:cs="Arial"/>
+          <w:b/>
+          <w:bCs/>
+          <w:color w:val="595959"/>
+          <w:sz w:val="26"/>
+          <w:szCs w:val="26"/>
+          <w:lang w:eastAsia="en-AU"/>
+        </w:rPr>
+        <w:t>Dominic Power</w:t>
+      </w:r>
+    </w:p>
+    <w:p>
+      <w:pPr>
+        <w:spacing w:after="0" w:line="240" w:lineRule="auto"/>
+        <w:rPr>
+          <w:rFonts w:ascii="Times New Roman" w:eastAsia="Times New Roman" w:hAnsi="Times New Roman" w:cs="Times New Roman"/>
+          <w:sz w:val="24"/>
+          <w:szCs w:val="24"/>
+          <w:lang w:eastAsia="en-AU"/>
+        </w:rPr>
+      </w:pPr>
+      <w:r>
+        <w:rPr>
+          <w:rFonts w:ascii="Arial" w:eastAsia="Times New Roman" w:hAnsi="Arial" w:cs="Arial"/>
+          <w:color w:val="595959"/>
+          <w:sz w:val="20"/>
+          <w:szCs w:val="20"/>
+          <w:lang w:eastAsia="en-AU"/>
+        </w:rPr>
+        <w:t>You remain irritated that your salary was never increased to your liking.</w:t>
+      </w:r>
+    </w:p>
+    <w:p>
+      <w:pPr>
+        <w:spacing w:after="0" w:line="240" w:lineRule="auto"/>
+        <w:rPr>
+          <w:rFonts w:ascii="Times New Roman" w:eastAsia="Times New Roman" w:hAnsi="Times New Roman" w:cs="Times New Roman"/>
+          <w:sz w:val="24"/>
+          <w:szCs w:val="24"/>
+          <w:lang w:eastAsia="en-AU"/>
+        </w:rPr>
+      </w:pPr>
+    </w:p>
+    <w:p>
+      <w:pPr>
+        <w:spacing w:after="0" w:line="240" w:lineRule="auto"/>
+        <w:rPr>
+          <w:rFonts w:ascii="Times New Roman" w:eastAsia="Times New Roman" w:hAnsi="Times New Roman" w:cs="Times New Roman"/>
+          <w:sz w:val="24"/>
+          <w:szCs w:val="24"/>
+          <w:lang w:eastAsia="en-AU"/>
+        </w:rPr>
+      </w:pPr>
+      <w:r>
+        <w:rPr>
+          <w:rFonts w:ascii="Arial" w:eastAsia="Times New Roman" w:hAnsi="Arial" w:cs="Arial"/>
+          <w:b/>
+          <w:bCs/>
+          <w:color w:val="595959"/>
+          <w:sz w:val="26"/>
+          <w:szCs w:val="26"/>
+          <w:lang w:eastAsia="en-AU"/>
+        </w:rPr>
+        <w:t>Helen Roland</w:t>
+      </w:r>
+    </w:p>
+    <w:p>
+      <w:pPr>
+        <w:spacing w:after="0" w:line="240" w:lineRule="auto"/>
+        <w:rPr>
+          <w:rFonts w:ascii="Times New Roman" w:eastAsia="Times New Roman" w:hAnsi="Times New Roman" w:cs="Times New Roman"/>
+          <w:sz w:val="24"/>
+          <w:szCs w:val="24"/>
+          <w:lang w:eastAsia="en-AU"/>
+        </w:rPr>
+      </w:pPr>
+      <w:r>
+        <w:rPr>
+          <w:rFonts w:ascii="Arial" w:eastAsia="Times New Roman" w:hAnsi="Arial" w:cs="Arial"/>
+          <w:color w:val="595959"/>
+          <w:sz w:val="20"/>
+          <w:szCs w:val="20"/>
+          <w:lang w:eastAsia="en-AU"/>
+        </w:rPr>
+        <w:t>She’s isn’t too old for my tastes. I wonder if she knows how to use a whip.</w:t>
+      </w:r>
+    </w:p>
+    <w:p>
+      <w:pPr>
+        <w:spacing w:after="0" w:line="240" w:lineRule="auto"/>
+        <w:rPr>
+          <w:rFonts w:ascii="Times New Roman" w:eastAsia="Times New Roman" w:hAnsi="Times New Roman" w:cs="Times New Roman"/>
+          <w:sz w:val="24"/>
+          <w:szCs w:val="24"/>
+          <w:lang w:eastAsia="en-AU"/>
+        </w:rPr>
+      </w:pPr>
+    </w:p>
+    <w:p>
+      <w:pPr>
+        <w:spacing w:after="0" w:line="240" w:lineRule="auto"/>
+        <w:rPr>
+          <w:rFonts w:ascii="Times New Roman" w:eastAsia="Times New Roman" w:hAnsi="Times New Roman" w:cs="Times New Roman"/>
+          <w:sz w:val="24"/>
+          <w:szCs w:val="24"/>
+          <w:lang w:eastAsia="en-AU"/>
+        </w:rPr>
+      </w:pPr>
+      <w:r>
+        <w:rPr>
+          <w:rFonts w:ascii="Arial" w:eastAsia="Times New Roman" w:hAnsi="Arial" w:cs="Arial"/>
+          <w:b/>
+          <w:bCs/>
+          <w:color w:val="595959"/>
+          <w:sz w:val="26"/>
+          <w:szCs w:val="26"/>
+          <w:lang w:eastAsia="en-AU"/>
+        </w:rPr>
+        <w:t>Brad Scullin</w:t>
+      </w:r>
+    </w:p>
+    <w:p>
+      <w:pPr>
+        <w:spacing w:after="0" w:line="240" w:lineRule="auto"/>
+        <w:rPr>
+          <w:rFonts w:ascii="Times New Roman" w:eastAsia="Times New Roman" w:hAnsi="Times New Roman" w:cs="Times New Roman"/>
+          <w:sz w:val="24"/>
+          <w:szCs w:val="24"/>
+          <w:lang w:eastAsia="en-AU"/>
+        </w:rPr>
+      </w:pPr>
+      <w:r>
+        <w:rPr>
+          <w:rFonts w:ascii="Arial" w:eastAsia="Times New Roman" w:hAnsi="Arial" w:cs="Arial"/>
+          <w:color w:val="595959"/>
+          <w:sz w:val="20"/>
+          <w:szCs w:val="20"/>
+          <w:lang w:eastAsia="en-AU"/>
+        </w:rPr>
+        <w:t>Brilliant mind and deserving of your special partnership.</w:t>
+      </w:r>
+    </w:p>
+    <w:p>
+      <w:pPr>
+        <w:spacing w:after="0" w:line="240" w:lineRule="auto"/>
+        <w:rPr>
+          <w:rFonts w:ascii="Times New Roman" w:eastAsia="Times New Roman" w:hAnsi="Times New Roman" w:cs="Times New Roman"/>
+          <w:sz w:val="24"/>
+          <w:szCs w:val="24"/>
+          <w:lang w:eastAsia="en-AU"/>
+        </w:rPr>
+      </w:pPr>
+    </w:p>
+    <w:p>
+      <w:pPr>
+        <w:spacing w:after="0" w:line="240" w:lineRule="auto"/>
+        <w:rPr>
+          <w:rFonts w:ascii="Times New Roman" w:eastAsia="Times New Roman" w:hAnsi="Times New Roman" w:cs="Times New Roman"/>
+          <w:sz w:val="24"/>
+          <w:szCs w:val="24"/>
+          <w:lang w:eastAsia="en-AU"/>
+        </w:rPr>
+      </w:pPr>
+      <w:r>
+        <w:rPr>
+          <w:rFonts w:ascii="Arial" w:eastAsia="Times New Roman" w:hAnsi="Arial" w:cs="Arial"/>
+          <w:b/>
+          <w:bCs/>
+          <w:color w:val="595959"/>
+          <w:sz w:val="26"/>
+          <w:szCs w:val="26"/>
+          <w:lang w:eastAsia="en-AU"/>
+        </w:rPr>
+        <w:t>Leo Fox</w:t>
+      </w:r>
+    </w:p>
+    <w:p>
+      <w:pPr>
+        <w:spacing w:after="0" w:line="240" w:lineRule="auto"/>
+        <w:rPr>
+          <w:rFonts w:ascii="Times New Roman" w:eastAsia="Times New Roman" w:hAnsi="Times New Roman" w:cs="Times New Roman"/>
+          <w:sz w:val="24"/>
+          <w:szCs w:val="24"/>
+          <w:lang w:eastAsia="en-AU"/>
+        </w:rPr>
+      </w:pPr>
+      <w:r>
+        <w:rPr>
+          <w:rFonts w:ascii="Arial" w:eastAsia="Times New Roman" w:hAnsi="Arial" w:cs="Arial"/>
+          <w:color w:val="595959"/>
+          <w:sz w:val="20"/>
+          <w:szCs w:val="20"/>
+          <w:lang w:eastAsia="en-AU"/>
+        </w:rPr>
+        <w:t>His youthful exuberance annoys you and attracts your wrath. You worry he might know what you’re up to, hence the push to get him fired.</w:t>
+      </w:r>
+    </w:p>
+    <w:p>
+      <w:pPr>
+        <w:spacing w:after="0" w:line="240" w:lineRule="auto"/>
+        <w:rPr>
+          <w:rFonts w:ascii="Times New Roman" w:eastAsia="Times New Roman" w:hAnsi="Times New Roman" w:cs="Times New Roman"/>
+          <w:sz w:val="24"/>
+          <w:szCs w:val="24"/>
+          <w:lang w:eastAsia="en-AU"/>
+        </w:rPr>
+      </w:pPr>
+    </w:p>
+    <w:p>
+      <w:pPr>
+        <w:spacing w:after="0" w:line="240" w:lineRule="auto"/>
+        <w:rPr>
+          <w:rFonts w:ascii="Times New Roman" w:eastAsia="Times New Roman" w:hAnsi="Times New Roman" w:cs="Times New Roman"/>
+          <w:sz w:val="24"/>
+          <w:szCs w:val="24"/>
+          <w:lang w:eastAsia="en-AU"/>
+        </w:rPr>
+      </w:pPr>
+      <w:r>
+        <w:rPr>
+          <w:rFonts w:ascii="Arial" w:eastAsia="Times New Roman" w:hAnsi="Arial" w:cs="Arial"/>
+          <w:b/>
+          <w:bCs/>
+          <w:color w:val="595959"/>
+          <w:sz w:val="26"/>
+          <w:szCs w:val="26"/>
+          <w:lang w:eastAsia="en-AU"/>
+        </w:rPr>
+        <w:t>Sam Bayley</w:t>
+      </w:r>
+    </w:p>
+    <w:p>
+      <w:pPr>
+        <w:spacing w:after="0" w:line="240" w:lineRule="auto"/>
+        <w:rPr>
+          <w:rFonts w:ascii="Times New Roman" w:eastAsia="Times New Roman" w:hAnsi="Times New Roman" w:cs="Times New Roman"/>
+          <w:sz w:val="24"/>
+          <w:szCs w:val="24"/>
+          <w:lang w:eastAsia="en-AU"/>
+        </w:rPr>
+      </w:pPr>
+      <w:r>
+        <w:rPr>
+          <w:rFonts w:ascii="Arial" w:eastAsia="Times New Roman" w:hAnsi="Arial" w:cs="Arial"/>
+          <w:color w:val="595959"/>
+          <w:sz w:val="20"/>
+          <w:szCs w:val="20"/>
+          <w:lang w:eastAsia="en-AU"/>
+        </w:rPr>
+        <w:t>They’re crazy. Crazy hot!</w:t>
+      </w:r>
+    </w:p>
+    <w:p>
+      <w:pPr>
+        <w:spacing w:after="0" w:line="240" w:lineRule="auto"/>
+        <w:rPr>
+          <w:rFonts w:ascii="Times New Roman" w:eastAsia="Times New Roman" w:hAnsi="Times New Roman" w:cs="Times New Roman"/>
+          <w:sz w:val="24"/>
+          <w:szCs w:val="24"/>
+          <w:lang w:eastAsia="en-AU"/>
+        </w:rPr>
+      </w:pPr>
+    </w:p>
+    <w:p>
+      <w:pPr>
+        <w:spacing w:after="0" w:line="240" w:lineRule="auto"/>
+        <w:rPr>
+          <w:rFonts w:ascii="Times New Roman" w:eastAsia="Times New Roman" w:hAnsi="Times New Roman" w:cs="Times New Roman"/>
+          <w:sz w:val="24"/>
+          <w:szCs w:val="24"/>
+          <w:lang w:eastAsia="en-AU"/>
+        </w:rPr>
+      </w:pPr>
+      <w:r>
+        <w:rPr>
+          <w:rFonts w:ascii="Arial" w:eastAsia="Times New Roman" w:hAnsi="Arial" w:cs="Arial"/>
+          <w:b/>
+          <w:bCs/>
+          <w:color w:val="595959"/>
+          <w:sz w:val="26"/>
+          <w:szCs w:val="26"/>
+          <w:lang w:eastAsia="en-AU"/>
+        </w:rPr>
+        <w:t>Reece Remington</w:t>
+      </w:r>
+    </w:p>
+    <w:p>
+      <w:pPr>
+        <w:spacing w:after="0" w:line="240" w:lineRule="auto"/>
+        <w:rPr>
+          <w:rFonts w:ascii="Times New Roman" w:eastAsia="Times New Roman" w:hAnsi="Times New Roman" w:cs="Times New Roman"/>
+          <w:sz w:val="24"/>
+          <w:szCs w:val="24"/>
+          <w:lang w:eastAsia="en-AU"/>
+        </w:rPr>
+      </w:pPr>
+      <w:r>
+        <w:rPr>
+          <w:rFonts w:ascii="Arial" w:eastAsia="Times New Roman" w:hAnsi="Arial" w:cs="Arial"/>
+          <w:color w:val="595959"/>
+          <w:sz w:val="20"/>
+          <w:szCs w:val="20"/>
+          <w:lang w:eastAsia="en-AU"/>
+        </w:rPr>
+        <w:t>You found him mildly attractive in your youthful days. His age only makes him better.</w:t>
+      </w:r>
+    </w:p>
+    <w:p>
+      <w:r>
+        <w:br w:type="page"/>
+      </w:r>
+    </w:p>
+    <w:p>
+      <w:pPr>
+        <w:spacing w:after="0" w:line="240" w:lineRule="auto"/>
+        <w:jc w:val="center"/>
+        <w:rPr>
+          <w:rFonts w:ascii="Times New Roman" w:eastAsia="Times New Roman" w:hAnsi="Times New Roman" w:cs="Times New Roman"/>
+          <w:sz w:val="24"/>
+          <w:szCs w:val="24"/>
+          <w:lang w:eastAsia="en-AU"/>
+        </w:rPr>
+      </w:pPr>
+      <w:r>
+        <w:rPr>
+          <w:rFonts w:ascii="Arial" w:eastAsia="Times New Roman" w:hAnsi="Arial" w:cs="Arial"/>
+          <w:b/>
+          <w:bCs/>
+          <w:color w:val="000000"/>
+          <w:sz w:val="36"/>
+          <w:szCs w:val="36"/>
+          <w:lang w:eastAsia="en-AU"/>
+        </w:rPr>
+        <w:lastRenderedPageBreak/>
+        <w:t>Abilities</w:t>
+      </w:r>
+    </w:p>
+    <w:p>
+      <w:pPr>
+        <w:spacing w:after="0" w:line="240" w:lineRule="auto"/>
+        <w:jc w:val="center"/>
+        <w:rPr>
+          <w:rFonts w:ascii="Times New Roman" w:eastAsia="Times New Roman" w:hAnsi="Times New Roman" w:cs="Times New Roman"/>
+          <w:sz w:val="24"/>
+          <w:szCs w:val="24"/>
+          <w:lang w:eastAsia="en-AU"/>
+        </w:rPr>
+      </w:pPr>
+      <w:r>
+        <w:rPr>
+          <w:rFonts w:ascii="Arial" w:eastAsia="Times New Roman" w:hAnsi="Arial" w:cs="Arial"/>
+          <w:color w:val="000000"/>
+          <w:sz w:val="16"/>
+          <w:szCs w:val="16"/>
+          <w:lang w:eastAsia="en-AU"/>
+        </w:rPr>
+        <w:t>Use these to do things. They have a limited use, so check them off when you use them.</w:t>
+      </w:r>
+    </w:p>
+    <w:p>
+      <w:pPr>
+        <w:pStyle w:val="ListParagraph"/>
+      </w:pPr>
+    </w:p>
+    <w:p>
+      <w:r>
+        <w:br w:type="page"/>
+      </w:r>
+    </w:p>
+    <w:p>
+      <w:pPr>
+        <w:spacing w:after="0" w:line="240" w:lineRule="auto"/>
+        <w:jc w:val="center"/>
+        <w:rPr>
+          <w:rFonts w:ascii="Times New Roman" w:eastAsia="Times New Roman" w:hAnsi="Times New Roman" w:cs="Times New Roman"/>
+          <w:sz w:val="24"/>
+          <w:szCs w:val="24"/>
+          <w:lang w:eastAsia="en-AU"/>
+        </w:rPr>
+      </w:pPr>
+      <w:r>
+        <w:rPr>
+          <w:rFonts w:ascii="Arial" w:eastAsia="Times New Roman" w:hAnsi="Arial" w:cs="Arial"/>
+          <w:b/>
+          <w:bCs/>
+          <w:color w:val="000000"/>
+          <w:sz w:val="36"/>
+          <w:szCs w:val="36"/>
+          <w:lang w:eastAsia="en-AU"/>
+        </w:rPr>
+        <w:lastRenderedPageBreak/>
+        <w:t>Secret and Information</w:t>
+      </w:r>
+    </w:p>
+    <w:p>
+      <w:pPr>
+        <w:spacing w:after="0" w:line="240" w:lineRule="auto"/>
+        <w:rPr>
+          <w:rFonts w:ascii="Times New Roman" w:eastAsia="Times New Roman" w:hAnsi="Times New Roman" w:cs="Times New Roman"/>
+          <w:sz w:val="24"/>
+          <w:szCs w:val="24"/>
+          <w:lang w:eastAsia="en-AU"/>
+        </w:rPr>
+      </w:pPr>
+    </w:p>
+    <w:p>
+      <w:pPr>
+        <w:spacing w:after="0" w:line="240" w:lineRule="auto"/>
+        <w:rPr>
+          <w:rFonts w:ascii="Times New Roman" w:eastAsia="Times New Roman" w:hAnsi="Times New Roman" w:cs="Times New Roman"/>
+          <w:sz w:val="24"/>
+          <w:szCs w:val="24"/>
+          <w:lang w:eastAsia="en-AU"/>
+        </w:rPr>
+      </w:pPr>
+      <w:r>
+        <w:rPr>
+          <w:rFonts w:ascii="Arial" w:eastAsia="Times New Roman" w:hAnsi="Arial" w:cs="Arial"/>
+          <w:color w:val="000000"/>
+          <w:sz w:val="16"/>
+          <w:szCs w:val="16"/>
+          <w:lang w:eastAsia="en-AU"/>
+        </w:rPr>
+        <w:t>Your Secret contains your guilty secret, while your Information contains one or more items of information you know. Both may be affected by abilities. Your lie may need to be filled out later.</w:t>
+      </w:r>
+    </w:p>
+    <w:p>
+      <w:pPr>
+        <w:spacing w:after="0" w:line="240" w:lineRule="auto"/>
+        <w:rPr>
+          <w:rFonts w:ascii="Times New Roman" w:eastAsia="Times New Roman" w:hAnsi="Times New Roman" w:cs="Times New Roman"/>
+          <w:sz w:val="24"/>
+          <w:szCs w:val="24"/>
+          <w:lang w:eastAsia="en-AU"/>
+        </w:rPr>
+      </w:pPr>
+    </w:p>
+    <w:p>
+      <w:pPr>
+        <w:spacing w:after="0" w:line="240" w:lineRule="auto"/>
+        <w:rPr>
+          <w:rFonts w:ascii="Times New Roman" w:eastAsia="Times New Roman" w:hAnsi="Times New Roman" w:cs="Times New Roman"/>
+          <w:sz w:val="24"/>
+          <w:szCs w:val="24"/>
+          <w:lang w:eastAsia="en-AU"/>
+        </w:rPr>
+      </w:pPr>
+      <w:r>
+        <w:rPr>
+          <w:rFonts w:ascii="Arial" w:eastAsia="Times New Roman" w:hAnsi="Arial" w:cs="Arial"/>
+          <w:color w:val="000000"/>
+          <w:sz w:val="16"/>
+          <w:szCs w:val="16"/>
+          <w:lang w:eastAsia="en-AU"/>
+        </w:rPr>
+        <w:t>While you can show your Secret and Information to whomever you like, you will probably not want to reveal your Secret too often. (Please note that you can’t solve the murder by looking at everyone’s Secret and Information – it’s not that easy!) </w:t>
+      </w:r>
+    </w:p>
+    <w:p>
+      <w:pPr>
+        <w:pStyle w:val="ListParagraph"/>
+      </w:pPr>
+    </w:p>
+    <w:p>
+      <w:pPr>
+        <w:pStyle w:val="ListParagraph"/>
+      </w:pPr>
+    </w:p>
+    <w:p>
+      <w:pPr>
+        <w:pStyle w:val="ListParagraph"/>
+      </w:pPr>
+      <w:r>
+        <w:rPr>
+          <w:b/>
+        </w:rPr>
+        <w:t>Secret</w:t>
+      </w:r>
+      <w:r>
+        <w:t>: {secret}</w:t>
+      </w:r>
+    </w:p>
+    <w:p>
+      <w:pPr>
+        <w:pStyle w:val="ListParagraph"/>
+      </w:pPr>
+    </w:p>
+    <w:p>
+      <w:pPr>
+        <w:pStyle w:val="ListParagraph"/>
+      </w:pPr>
+    </w:p>
+    <w:p>
+      <w:pPr>
+        <w:pStyle w:val="ListParagraph"/>
+      </w:pPr>
+      <w:r>
+        <w:rPr>
+          <w:b/>
+        </w:rPr>
+        <w:t>Info</w:t>
+      </w:r>
+      <w:r>
+        <w:t>: {information}</w:t>
+      </w:r>
+    </w:p>
+    <w:p>
+      <w:r>
+        <w:br w:type="page"/>
+      </w:r>
+    </w:p>
+    <w:p>
+      <w:pPr>
+        <w:spacing w:after="320" w:line="240" w:lineRule="auto"/>
+        <w:rPr>
+          <w:rFonts w:ascii="Times New Roman" w:eastAsia="Times New Roman" w:hAnsi="Times New Roman" w:cs="Times New Roman"/>
+          <w:sz w:val="24"/>
+          <w:szCs w:val="24"/>
+          <w:lang w:eastAsia="en-AU"/>
+        </w:rPr>
+      </w:pPr>
+      <w:r>
+        <w:rPr>
+          <w:rFonts w:ascii="Arial" w:eastAsia="Times New Roman" w:hAnsi="Arial" w:cs="Arial"/>
+          <w:b/>
+          <w:bCs/>
+          <w:color w:val="595959"/>
+          <w:sz w:val="20"/>
+          <w:szCs w:val="20"/>
+          <w:lang w:eastAsia="en-AU"/>
+        </w:rPr>
+        <w:lastRenderedPageBreak/>
+        <w:t>The Organiser’s Word is Law:</w:t>
+      </w:r>
+      <w:r>
+        <w:rPr>
+          <w:rFonts w:ascii="Arial" w:eastAsia="Times New Roman" w:hAnsi="Arial" w:cs="Arial"/>
+          <w:color w:val="595959"/>
+          <w:sz w:val="20"/>
+          <w:szCs w:val="20"/>
+          <w:lang w:eastAsia="en-AU"/>
+        </w:rPr>
+        <w:t xml:space="preserve"> The organisers are impartial. If you have a problem or want to do something unusual, see an organiser. The organiser’s power is absolute – and cannot be affected by ability cards!</w:t>
+      </w:r>
+    </w:p>
+    <w:p>
+      <w:pPr>
+        <w:spacing w:after="320" w:line="240" w:lineRule="auto"/>
+        <w:rPr>
+          <w:rFonts w:ascii="Times New Roman" w:eastAsia="Times New Roman" w:hAnsi="Times New Roman" w:cs="Times New Roman"/>
+          <w:sz w:val="24"/>
+          <w:szCs w:val="24"/>
+          <w:lang w:eastAsia="en-AU"/>
+        </w:rPr>
+      </w:pPr>
+      <w:r>
+        <w:rPr>
+          <w:rFonts w:ascii="Arial" w:eastAsia="Times New Roman" w:hAnsi="Arial" w:cs="Arial"/>
+          <w:b/>
+          <w:bCs/>
+          <w:color w:val="595959"/>
+          <w:sz w:val="20"/>
+          <w:szCs w:val="20"/>
+          <w:lang w:eastAsia="en-AU"/>
+        </w:rPr>
+        <w:t>Winning and Losing:</w:t>
+      </w:r>
+      <w:r>
+        <w:rPr>
+          <w:rFonts w:ascii="Arial" w:eastAsia="Times New Roman" w:hAnsi="Arial" w:cs="Arial"/>
+          <w:color w:val="595959"/>
+          <w:sz w:val="20"/>
+          <w:szCs w:val="20"/>
+          <w:lang w:eastAsia="en-AU"/>
+        </w:rPr>
+        <w:t xml:space="preserve"> You can achieve most of your goals simply by talking to people. The organisers will announce when the game is over. If you haven’t succeeded by that point – you’re too late! Be warned – not everyone here will want you to succeed!</w:t>
+      </w:r>
+    </w:p>
+    <w:p>
+      <w:pPr>
+        <w:spacing w:after="320" w:line="240" w:lineRule="auto"/>
+        <w:rPr>
+          <w:rFonts w:ascii="Times New Roman" w:eastAsia="Times New Roman" w:hAnsi="Times New Roman" w:cs="Times New Roman"/>
+          <w:sz w:val="24"/>
+          <w:szCs w:val="24"/>
+          <w:lang w:eastAsia="en-AU"/>
+        </w:rPr>
+      </w:pPr>
+      <w:r>
+        <w:rPr>
+          <w:rFonts w:ascii="Arial" w:eastAsia="Times New Roman" w:hAnsi="Arial" w:cs="Arial"/>
+          <w:b/>
+          <w:bCs/>
+          <w:color w:val="595959"/>
+          <w:sz w:val="20"/>
+          <w:szCs w:val="20"/>
+          <w:lang w:eastAsia="en-AU"/>
+        </w:rPr>
+        <w:t>Doing Stuff:</w:t>
+      </w:r>
+      <w:r>
+        <w:rPr>
+          <w:rFonts w:ascii="Arial" w:eastAsia="Times New Roman" w:hAnsi="Arial" w:cs="Arial"/>
+          <w:color w:val="595959"/>
+          <w:sz w:val="20"/>
+          <w:szCs w:val="20"/>
+          <w:lang w:eastAsia="en-AU"/>
+        </w:rPr>
+        <w:t xml:space="preserve"> Ordinary actions are resolved by simply carrying them out. If you want to try something unusual (such as trying to hack the pentagon), see an organiser. The organisers </w:t>
+      </w:r>
+      <w:proofErr w:type="gramStart"/>
+      <w:r>
+        <w:rPr>
+          <w:rFonts w:ascii="Arial" w:eastAsia="Times New Roman" w:hAnsi="Arial" w:cs="Arial"/>
+          <w:color w:val="595959"/>
+          <w:sz w:val="20"/>
+          <w:szCs w:val="20"/>
+          <w:lang w:eastAsia="en-AU"/>
+        </w:rPr>
+        <w:t>knows</w:t>
+      </w:r>
+      <w:proofErr w:type="gramEnd"/>
+      <w:r>
+        <w:rPr>
+          <w:rFonts w:ascii="Arial" w:eastAsia="Times New Roman" w:hAnsi="Arial" w:cs="Arial"/>
+          <w:color w:val="595959"/>
+          <w:sz w:val="20"/>
+          <w:szCs w:val="20"/>
+          <w:lang w:eastAsia="en-AU"/>
+        </w:rPr>
+        <w:t xml:space="preserve"> everything – and will be able to tell you the outcome of whatever it is that you are trying to do. (For example, you are trying to hack over state </w:t>
+      </w:r>
+      <w:proofErr w:type="gramStart"/>
+      <w:r>
+        <w:rPr>
+          <w:rFonts w:ascii="Arial" w:eastAsia="Times New Roman" w:hAnsi="Arial" w:cs="Arial"/>
+          <w:color w:val="595959"/>
+          <w:sz w:val="20"/>
+          <w:szCs w:val="20"/>
+          <w:lang w:eastAsia="en-AU"/>
+        </w:rPr>
+        <w:t>lines</w:t>
+      </w:r>
+      <w:proofErr w:type="gramEnd"/>
+      <w:r>
+        <w:rPr>
+          <w:rFonts w:ascii="Arial" w:eastAsia="Times New Roman" w:hAnsi="Arial" w:cs="Arial"/>
+          <w:color w:val="595959"/>
+          <w:sz w:val="20"/>
+          <w:szCs w:val="20"/>
+          <w:lang w:eastAsia="en-AU"/>
+        </w:rPr>
+        <w:t xml:space="preserve"> and you are caught.) Do use your imagination, though! – this is a very flexible game, and you can do all sorts of things beyond what’s listed in these rules.</w:t>
+      </w:r>
+    </w:p>
+    <w:p>
+      <w:pPr>
+        <w:spacing w:after="320" w:line="240" w:lineRule="auto"/>
+        <w:rPr>
+          <w:rFonts w:ascii="Times New Roman" w:eastAsia="Times New Roman" w:hAnsi="Times New Roman" w:cs="Times New Roman"/>
+          <w:sz w:val="24"/>
+          <w:szCs w:val="24"/>
+          <w:lang w:eastAsia="en-AU"/>
+        </w:rPr>
+      </w:pPr>
+      <w:r>
+        <w:rPr>
+          <w:rFonts w:ascii="Arial" w:eastAsia="Times New Roman" w:hAnsi="Arial" w:cs="Arial"/>
+          <w:b/>
+          <w:bCs/>
+          <w:color w:val="595959"/>
+          <w:sz w:val="20"/>
+          <w:szCs w:val="20"/>
+          <w:lang w:eastAsia="en-AU"/>
+        </w:rPr>
+        <w:t xml:space="preserve">Fighting: </w:t>
+      </w:r>
+      <w:r>
+        <w:rPr>
+          <w:rFonts w:ascii="Arial" w:eastAsia="Times New Roman" w:hAnsi="Arial" w:cs="Arial"/>
+          <w:color w:val="595959"/>
+          <w:sz w:val="20"/>
+          <w:szCs w:val="20"/>
+          <w:lang w:eastAsia="en-AU"/>
+        </w:rPr>
+        <w:t>If an ability or item lets you hard another player, don’t just dive in! See the organisers first and tell them what you plan to do so they can oversee and give you more detailed rules if it’s necessary.</w:t>
+      </w:r>
+    </w:p>
+    <w:p>
+      <w:pPr>
+        <w:spacing w:after="320" w:line="240" w:lineRule="auto"/>
+        <w:rPr>
+          <w:rFonts w:ascii="Times New Roman" w:eastAsia="Times New Roman" w:hAnsi="Times New Roman" w:cs="Times New Roman"/>
+          <w:sz w:val="24"/>
+          <w:szCs w:val="24"/>
+          <w:lang w:eastAsia="en-AU"/>
+        </w:rPr>
+      </w:pPr>
+      <w:r>
+        <w:rPr>
+          <w:rFonts w:ascii="Arial" w:eastAsia="Times New Roman" w:hAnsi="Arial" w:cs="Arial"/>
+          <w:b/>
+          <w:bCs/>
+          <w:color w:val="595959"/>
+          <w:sz w:val="20"/>
+          <w:szCs w:val="20"/>
+          <w:lang w:eastAsia="en-AU"/>
+        </w:rPr>
+        <w:t xml:space="preserve">Leaving: </w:t>
+      </w:r>
+      <w:r>
+        <w:rPr>
+          <w:rFonts w:ascii="Arial" w:eastAsia="Times New Roman" w:hAnsi="Arial" w:cs="Arial"/>
+          <w:color w:val="595959"/>
+          <w:sz w:val="20"/>
+          <w:szCs w:val="20"/>
+          <w:lang w:eastAsia="en-AU"/>
+        </w:rPr>
+        <w:t>You cannot leave!</w:t>
+      </w:r>
+    </w:p>
+    <w:p>
+      <w:pPr>
+        <w:spacing w:after="320" w:line="240" w:lineRule="auto"/>
+        <w:rPr>
+          <w:rFonts w:ascii="Times New Roman" w:eastAsia="Times New Roman" w:hAnsi="Times New Roman" w:cs="Times New Roman"/>
+          <w:sz w:val="24"/>
+          <w:szCs w:val="24"/>
+          <w:lang w:eastAsia="en-AU"/>
+        </w:rPr>
+      </w:pPr>
+      <w:r>
+        <w:rPr>
+          <w:rFonts w:ascii="Arial" w:eastAsia="Times New Roman" w:hAnsi="Arial" w:cs="Arial"/>
+          <w:b/>
+          <w:bCs/>
+          <w:color w:val="595959"/>
+          <w:sz w:val="20"/>
+          <w:szCs w:val="20"/>
+          <w:lang w:eastAsia="en-AU"/>
+        </w:rPr>
+        <w:t xml:space="preserve">Item Cards: </w:t>
+      </w:r>
+      <w:r>
+        <w:rPr>
+          <w:rFonts w:ascii="Arial" w:eastAsia="Times New Roman" w:hAnsi="Arial" w:cs="Arial"/>
+          <w:color w:val="595959"/>
+          <w:sz w:val="20"/>
+          <w:szCs w:val="20"/>
+          <w:lang w:eastAsia="en-AU"/>
+        </w:rPr>
+        <w:t>Any items of importance within the game are represented as Item cards – and the only items that can affect the game are those detailed on the cards. If you do not have an Item card, you do not have that item with you.</w:t>
+      </w:r>
+    </w:p>
+    <w:p>
+      <w:pPr>
+        <w:spacing w:after="320" w:line="240" w:lineRule="auto"/>
+        <w:rPr>
+          <w:rFonts w:ascii="Arial" w:eastAsia="Times New Roman" w:hAnsi="Arial" w:cs="Arial"/>
+          <w:color w:val="595959"/>
+          <w:sz w:val="20"/>
+          <w:szCs w:val="20"/>
+          <w:lang w:eastAsia="en-AU"/>
+        </w:rPr>
+      </w:pPr>
+      <w:r>
+        <w:rPr>
+          <w:rFonts w:ascii="Arial" w:eastAsia="Times New Roman" w:hAnsi="Arial" w:cs="Arial"/>
+          <w:b/>
+          <w:bCs/>
+          <w:color w:val="595959"/>
+          <w:sz w:val="20"/>
+          <w:szCs w:val="20"/>
+          <w:lang w:eastAsia="en-AU"/>
+        </w:rPr>
+        <w:t xml:space="preserve">Time: </w:t>
+      </w:r>
+      <w:r>
+        <w:rPr>
+          <w:rFonts w:ascii="Arial" w:eastAsia="Times New Roman" w:hAnsi="Arial" w:cs="Arial"/>
+          <w:color w:val="595959"/>
+          <w:sz w:val="20"/>
+          <w:szCs w:val="20"/>
+          <w:lang w:eastAsia="en-AU"/>
+        </w:rPr>
+        <w:t>This game is played over three (</w:t>
+      </w:r>
+      <w:proofErr w:type="spellStart"/>
+      <w:r>
+        <w:rPr>
+          <w:rFonts w:ascii="Arial" w:eastAsia="Times New Roman" w:hAnsi="Arial" w:cs="Arial"/>
+          <w:color w:val="595959"/>
+          <w:sz w:val="20"/>
+          <w:szCs w:val="20"/>
+          <w:lang w:eastAsia="en-AU"/>
+        </w:rPr>
+        <w:t>ish</w:t>
+      </w:r>
+      <w:proofErr w:type="spellEnd"/>
+      <w:r>
+        <w:rPr>
+          <w:rFonts w:ascii="Arial" w:eastAsia="Times New Roman" w:hAnsi="Arial" w:cs="Arial"/>
+          <w:color w:val="595959"/>
+          <w:sz w:val="20"/>
+          <w:szCs w:val="20"/>
+          <w:lang w:eastAsia="en-AU"/>
+        </w:rPr>
+        <w:t>) hours, including time for reading your character etc. There will be breaks throughout the evening! The organisers will tell you when each period starts and finishes. </w:t>
+      </w:r>
+    </w:p>
+    <w:p>
+      <w:pPr>
+        <w:rPr>
+          <w:rFonts w:ascii="Arial" w:eastAsia="Times New Roman" w:hAnsi="Arial" w:cs="Arial"/>
+          <w:color w:val="595959"/>
+          <w:sz w:val="20"/>
+          <w:szCs w:val="20"/>
+          <w:lang w:eastAsia="en-AU"/>
+        </w:rPr>
+      </w:pPr>
+      <w:r>
+        <w:rPr>
+          <w:rFonts w:ascii="Arial" w:eastAsia="Times New Roman" w:hAnsi="Arial" w:cs="Arial"/>
+          <w:color w:val="595959"/>
+          <w:sz w:val="20"/>
+          <w:szCs w:val="20"/>
+          <w:lang w:eastAsia="en-AU"/>
+        </w:rPr>
+        <w:br w:type="page"/>
+      </w:r>
+    </w:p>
+    <w:p>
+      <w:pPr>
+        <w:spacing w:after="0" w:line="240" w:lineRule="auto"/>
+        <w:jc w:val="center"/>
+        <w:rPr>
+          <w:rFonts w:ascii="Times New Roman" w:eastAsia="Times New Roman" w:hAnsi="Times New Roman" w:cs="Times New Roman"/>
+          <w:sz w:val="24"/>
+          <w:szCs w:val="24"/>
+          <w:lang w:eastAsia="en-AU"/>
+        </w:rPr>
+      </w:pPr>
+      <w:r>
+        <w:rPr>
+          <w:rFonts w:ascii="Arial" w:eastAsia="Times New Roman" w:hAnsi="Arial" w:cs="Arial"/>
+          <w:b/>
+          <w:bCs/>
+          <w:color w:val="000000"/>
+          <w:sz w:val="36"/>
+          <w:szCs w:val="36"/>
+          <w:lang w:eastAsia="en-AU"/>
+        </w:rPr>
+        <w:lastRenderedPageBreak/>
+        <w:t>Character List</w:t>
+      </w:r>
+    </w:p>
+    <w:p>
+      <w:pPr>
+        <w:spacing w:after="320" w:line="240" w:lineRule="auto"/>
+        <w:rPr>
+          <w:rFonts w:ascii="Times New Roman" w:eastAsia="Times New Roman" w:hAnsi="Times New Roman" w:cs="Times New Roman"/>
+          <w:sz w:val="24"/>
+          <w:szCs w:val="24"/>
+          <w:lang w:eastAsia="en-AU"/>
+        </w:rPr>
+      </w:pPr>
+    </w:p>
+    <w:p>
+      <w:pPr>
+        <w:spacing w:after="0" w:line="240" w:lineRule="auto"/>
+        <w:rPr>
+          <w:rFonts w:ascii="Times New Roman" w:eastAsia="Times New Roman" w:hAnsi="Times New Roman" w:cs="Times New Roman"/>
+          <w:sz w:val="24"/>
+          <w:szCs w:val="24"/>
+          <w:lang w:eastAsia="en-AU"/>
+        </w:rPr>
+      </w:pPr>
+      <w:r>
+        <w:rPr>
+          <w:rFonts w:ascii="Arial" w:eastAsia="Times New Roman" w:hAnsi="Arial" w:cs="Arial"/>
+          <w:b/>
+          <w:bCs/>
+          <w:color w:val="595959"/>
+          <w:sz w:val="26"/>
+          <w:szCs w:val="26"/>
+          <w:lang w:eastAsia="en-AU"/>
+        </w:rPr>
+        <w:t xml:space="preserve">Beatrice </w:t>
+      </w:r>
+      <w:proofErr w:type="spellStart"/>
+      <w:r>
+        <w:rPr>
+          <w:rFonts w:ascii="Arial" w:eastAsia="Times New Roman" w:hAnsi="Arial" w:cs="Arial"/>
+          <w:b/>
+          <w:bCs/>
+          <w:color w:val="595959"/>
+          <w:sz w:val="26"/>
+          <w:szCs w:val="26"/>
+          <w:lang w:eastAsia="en-AU"/>
+        </w:rPr>
+        <w:t>Pirozzi</w:t>
+      </w:r>
+      <w:proofErr w:type="spellEnd"/>
+    </w:p>
+    <w:p>
+      <w:pPr>
+        <w:spacing w:after="0" w:line="240" w:lineRule="auto"/>
+        <w:rPr>
+          <w:rFonts w:ascii="Times New Roman" w:eastAsia="Times New Roman" w:hAnsi="Times New Roman" w:cs="Times New Roman"/>
+          <w:sz w:val="24"/>
+          <w:szCs w:val="24"/>
+          <w:lang w:eastAsia="en-AU"/>
+        </w:rPr>
+      </w:pPr>
+      <w:r>
+        <w:rPr>
+          <w:rFonts w:ascii="Arial" w:eastAsia="Times New Roman" w:hAnsi="Arial" w:cs="Arial"/>
+          <w:color w:val="595959"/>
+          <w:sz w:val="20"/>
+          <w:szCs w:val="20"/>
+          <w:lang w:eastAsia="en-AU"/>
+        </w:rPr>
+        <w:t xml:space="preserve">Building owner of </w:t>
+      </w:r>
+      <w:proofErr w:type="spellStart"/>
+      <w:r>
+        <w:rPr>
+          <w:rFonts w:ascii="Arial" w:eastAsia="Times New Roman" w:hAnsi="Arial" w:cs="Arial"/>
+          <w:color w:val="595959"/>
+          <w:sz w:val="20"/>
+          <w:szCs w:val="20"/>
+          <w:lang w:eastAsia="en-AU"/>
+        </w:rPr>
+        <w:t>Pirozzi</w:t>
+      </w:r>
+      <w:proofErr w:type="spellEnd"/>
+      <w:r>
+        <w:rPr>
+          <w:rFonts w:ascii="Arial" w:eastAsia="Times New Roman" w:hAnsi="Arial" w:cs="Arial"/>
+          <w:color w:val="595959"/>
+          <w:sz w:val="20"/>
+          <w:szCs w:val="20"/>
+          <w:lang w:eastAsia="en-AU"/>
+        </w:rPr>
+        <w:t xml:space="preserve"> Tower, the very building you are in!</w:t>
+      </w:r>
+    </w:p>
+    <w:p>
+      <w:pPr>
+        <w:spacing w:after="0" w:line="240" w:lineRule="auto"/>
+        <w:rPr>
+          <w:rFonts w:ascii="Times New Roman" w:eastAsia="Times New Roman" w:hAnsi="Times New Roman" w:cs="Times New Roman"/>
+          <w:sz w:val="24"/>
+          <w:szCs w:val="24"/>
+          <w:lang w:eastAsia="en-AU"/>
+        </w:rPr>
+      </w:pPr>
+    </w:p>
+    <w:p>
+      <w:pPr>
+        <w:spacing w:after="0" w:line="240" w:lineRule="auto"/>
+        <w:rPr>
+          <w:rFonts w:ascii="Times New Roman" w:eastAsia="Times New Roman" w:hAnsi="Times New Roman" w:cs="Times New Roman"/>
+          <w:sz w:val="24"/>
+          <w:szCs w:val="24"/>
+          <w:lang w:eastAsia="en-AU"/>
+        </w:rPr>
+      </w:pPr>
+      <w:r>
+        <w:rPr>
+          <w:rFonts w:ascii="Arial" w:eastAsia="Times New Roman" w:hAnsi="Arial" w:cs="Arial"/>
+          <w:b/>
+          <w:bCs/>
+          <w:color w:val="595959"/>
+          <w:sz w:val="26"/>
+          <w:szCs w:val="26"/>
+          <w:lang w:eastAsia="en-AU"/>
+        </w:rPr>
+        <w:t>Carolina Feint</w:t>
+      </w:r>
+    </w:p>
+    <w:p>
+      <w:pPr>
+        <w:spacing w:after="0" w:line="240" w:lineRule="auto"/>
+        <w:rPr>
+          <w:rFonts w:ascii="Times New Roman" w:eastAsia="Times New Roman" w:hAnsi="Times New Roman" w:cs="Times New Roman"/>
+          <w:sz w:val="24"/>
+          <w:szCs w:val="24"/>
+          <w:lang w:eastAsia="en-AU"/>
+        </w:rPr>
+      </w:pPr>
+      <w:r>
+        <w:rPr>
+          <w:rFonts w:ascii="Arial" w:eastAsia="Times New Roman" w:hAnsi="Arial" w:cs="Arial"/>
+          <w:color w:val="595959"/>
+          <w:sz w:val="20"/>
+          <w:szCs w:val="20"/>
+          <w:lang w:eastAsia="en-AU"/>
+        </w:rPr>
+        <w:t>Building security guard, works for Beatrice.</w:t>
+      </w:r>
+    </w:p>
+    <w:p>
+      <w:pPr>
+        <w:spacing w:after="0" w:line="240" w:lineRule="auto"/>
+        <w:rPr>
+          <w:rFonts w:ascii="Times New Roman" w:eastAsia="Times New Roman" w:hAnsi="Times New Roman" w:cs="Times New Roman"/>
+          <w:sz w:val="24"/>
+          <w:szCs w:val="24"/>
+          <w:lang w:eastAsia="en-AU"/>
+        </w:rPr>
+      </w:pPr>
+    </w:p>
+    <w:p>
+      <w:pPr>
+        <w:spacing w:after="0" w:line="240" w:lineRule="auto"/>
+        <w:rPr>
+          <w:rFonts w:ascii="Times New Roman" w:eastAsia="Times New Roman" w:hAnsi="Times New Roman" w:cs="Times New Roman"/>
+          <w:sz w:val="24"/>
+          <w:szCs w:val="24"/>
+          <w:lang w:eastAsia="en-AU"/>
+        </w:rPr>
+      </w:pPr>
+      <w:r>
+        <w:rPr>
+          <w:rFonts w:ascii="Arial" w:eastAsia="Times New Roman" w:hAnsi="Arial" w:cs="Arial"/>
+          <w:b/>
+          <w:bCs/>
+          <w:color w:val="595959"/>
+          <w:sz w:val="26"/>
+          <w:szCs w:val="26"/>
+          <w:lang w:eastAsia="en-AU"/>
+        </w:rPr>
+        <w:t>Dylan Walsh</w:t>
+      </w:r>
+    </w:p>
+    <w:p>
+      <w:pPr>
+        <w:spacing w:after="0" w:line="240" w:lineRule="auto"/>
+        <w:rPr>
+          <w:rFonts w:ascii="Times New Roman" w:eastAsia="Times New Roman" w:hAnsi="Times New Roman" w:cs="Times New Roman"/>
+          <w:sz w:val="24"/>
+          <w:szCs w:val="24"/>
+          <w:lang w:eastAsia="en-AU"/>
+        </w:rPr>
+      </w:pPr>
+      <w:r>
+        <w:rPr>
+          <w:rFonts w:ascii="Arial" w:eastAsia="Times New Roman" w:hAnsi="Arial" w:cs="Arial"/>
+          <w:color w:val="595959"/>
+          <w:sz w:val="20"/>
+          <w:szCs w:val="20"/>
+          <w:lang w:eastAsia="en-AU"/>
+        </w:rPr>
+        <w:t>Building janitor, works for Beatrice.</w:t>
+      </w:r>
+    </w:p>
+    <w:p>
+      <w:pPr>
+        <w:spacing w:after="0" w:line="240" w:lineRule="auto"/>
+        <w:rPr>
+          <w:rFonts w:ascii="Times New Roman" w:eastAsia="Times New Roman" w:hAnsi="Times New Roman" w:cs="Times New Roman"/>
+          <w:sz w:val="24"/>
+          <w:szCs w:val="24"/>
+          <w:lang w:eastAsia="en-AU"/>
+        </w:rPr>
+      </w:pPr>
+    </w:p>
+    <w:p>
+      <w:pPr>
+        <w:spacing w:after="0" w:line="240" w:lineRule="auto"/>
+        <w:rPr>
+          <w:rFonts w:ascii="Times New Roman" w:eastAsia="Times New Roman" w:hAnsi="Times New Roman" w:cs="Times New Roman"/>
+          <w:sz w:val="24"/>
+          <w:szCs w:val="24"/>
+          <w:lang w:eastAsia="en-AU"/>
+        </w:rPr>
+      </w:pPr>
+      <w:r>
+        <w:rPr>
+          <w:rFonts w:ascii="Arial" w:eastAsia="Times New Roman" w:hAnsi="Arial" w:cs="Arial"/>
+          <w:b/>
+          <w:bCs/>
+          <w:color w:val="595959"/>
+          <w:sz w:val="26"/>
+          <w:szCs w:val="26"/>
+          <w:lang w:eastAsia="en-AU"/>
+        </w:rPr>
+        <w:t>Dominic Power</w:t>
+      </w:r>
+    </w:p>
+    <w:p>
+      <w:pPr>
+        <w:spacing w:after="0" w:line="240" w:lineRule="auto"/>
+        <w:rPr>
+          <w:rFonts w:ascii="Times New Roman" w:eastAsia="Times New Roman" w:hAnsi="Times New Roman" w:cs="Times New Roman"/>
+          <w:sz w:val="24"/>
+          <w:szCs w:val="24"/>
+          <w:lang w:eastAsia="en-AU"/>
+        </w:rPr>
+      </w:pPr>
+      <w:r>
+        <w:rPr>
+          <w:rFonts w:ascii="Arial" w:eastAsia="Times New Roman" w:hAnsi="Arial" w:cs="Arial"/>
+          <w:color w:val="595959"/>
+          <w:sz w:val="20"/>
+          <w:szCs w:val="20"/>
+          <w:lang w:eastAsia="en-AU"/>
+        </w:rPr>
+        <w:t>CEO of Power Industries.</w:t>
+      </w:r>
+    </w:p>
+    <w:p>
+      <w:pPr>
+        <w:spacing w:after="0" w:line="240" w:lineRule="auto"/>
+        <w:rPr>
+          <w:rFonts w:ascii="Times New Roman" w:eastAsia="Times New Roman" w:hAnsi="Times New Roman" w:cs="Times New Roman"/>
+          <w:sz w:val="24"/>
+          <w:szCs w:val="24"/>
+          <w:lang w:eastAsia="en-AU"/>
+        </w:rPr>
+      </w:pPr>
+    </w:p>
+    <w:p>
+      <w:pPr>
+        <w:spacing w:after="0" w:line="240" w:lineRule="auto"/>
+        <w:rPr>
+          <w:rFonts w:ascii="Times New Roman" w:eastAsia="Times New Roman" w:hAnsi="Times New Roman" w:cs="Times New Roman"/>
+          <w:sz w:val="24"/>
+          <w:szCs w:val="24"/>
+          <w:lang w:eastAsia="en-AU"/>
+        </w:rPr>
+      </w:pPr>
+      <w:r>
+        <w:rPr>
+          <w:rFonts w:ascii="Arial" w:eastAsia="Times New Roman" w:hAnsi="Arial" w:cs="Arial"/>
+          <w:b/>
+          <w:bCs/>
+          <w:color w:val="595959"/>
+          <w:sz w:val="26"/>
+          <w:szCs w:val="26"/>
+          <w:lang w:eastAsia="en-AU"/>
+        </w:rPr>
+        <w:t>Hugo Boss</w:t>
+      </w:r>
+    </w:p>
+    <w:p>
+      <w:pPr>
+        <w:spacing w:after="0" w:line="240" w:lineRule="auto"/>
+        <w:rPr>
+          <w:rFonts w:ascii="Times New Roman" w:eastAsia="Times New Roman" w:hAnsi="Times New Roman" w:cs="Times New Roman"/>
+          <w:sz w:val="24"/>
+          <w:szCs w:val="24"/>
+          <w:lang w:eastAsia="en-AU"/>
+        </w:rPr>
+      </w:pPr>
+      <w:r>
+        <w:rPr>
+          <w:rFonts w:ascii="Arial" w:eastAsia="Times New Roman" w:hAnsi="Arial" w:cs="Arial"/>
+          <w:color w:val="595959"/>
+          <w:sz w:val="20"/>
+          <w:szCs w:val="20"/>
+          <w:lang w:eastAsia="en-AU"/>
+        </w:rPr>
+        <w:t>Project Manager of Power Industries.</w:t>
+      </w:r>
+    </w:p>
+    <w:p>
+      <w:pPr>
+        <w:spacing w:after="0" w:line="240" w:lineRule="auto"/>
+        <w:rPr>
+          <w:rFonts w:ascii="Times New Roman" w:eastAsia="Times New Roman" w:hAnsi="Times New Roman" w:cs="Times New Roman"/>
+          <w:sz w:val="24"/>
+          <w:szCs w:val="24"/>
+          <w:lang w:eastAsia="en-AU"/>
+        </w:rPr>
+      </w:pPr>
+    </w:p>
+    <w:p>
+      <w:pPr>
+        <w:spacing w:after="0" w:line="240" w:lineRule="auto"/>
+        <w:rPr>
+          <w:rFonts w:ascii="Times New Roman" w:eastAsia="Times New Roman" w:hAnsi="Times New Roman" w:cs="Times New Roman"/>
+          <w:sz w:val="24"/>
+          <w:szCs w:val="24"/>
+          <w:lang w:eastAsia="en-AU"/>
+        </w:rPr>
+      </w:pPr>
+      <w:r>
+        <w:rPr>
+          <w:rFonts w:ascii="Arial" w:eastAsia="Times New Roman" w:hAnsi="Arial" w:cs="Arial"/>
+          <w:b/>
+          <w:bCs/>
+          <w:color w:val="595959"/>
+          <w:sz w:val="26"/>
+          <w:szCs w:val="26"/>
+          <w:lang w:eastAsia="en-AU"/>
+        </w:rPr>
+        <w:t>Helen Ronald</w:t>
+      </w:r>
+    </w:p>
+    <w:p>
+      <w:pPr>
+        <w:spacing w:after="0" w:line="240" w:lineRule="auto"/>
+        <w:rPr>
+          <w:rFonts w:ascii="Times New Roman" w:eastAsia="Times New Roman" w:hAnsi="Times New Roman" w:cs="Times New Roman"/>
+          <w:sz w:val="24"/>
+          <w:szCs w:val="24"/>
+          <w:lang w:eastAsia="en-AU"/>
+        </w:rPr>
+      </w:pPr>
+      <w:r>
+        <w:rPr>
+          <w:rFonts w:ascii="Arial" w:eastAsia="Times New Roman" w:hAnsi="Arial" w:cs="Arial"/>
+          <w:color w:val="595959"/>
+          <w:sz w:val="20"/>
+          <w:szCs w:val="20"/>
+          <w:lang w:eastAsia="en-AU"/>
+        </w:rPr>
+        <w:t>Human resources (HR) manager of Power Industries.</w:t>
+      </w:r>
+    </w:p>
+    <w:p>
+      <w:pPr>
+        <w:spacing w:after="0" w:line="240" w:lineRule="auto"/>
+        <w:rPr>
+          <w:rFonts w:ascii="Times New Roman" w:eastAsia="Times New Roman" w:hAnsi="Times New Roman" w:cs="Times New Roman"/>
+          <w:sz w:val="24"/>
+          <w:szCs w:val="24"/>
+          <w:lang w:eastAsia="en-AU"/>
+        </w:rPr>
+      </w:pPr>
+    </w:p>
+    <w:p>
+      <w:pPr>
+        <w:spacing w:after="0" w:line="240" w:lineRule="auto"/>
+        <w:rPr>
+          <w:rFonts w:ascii="Times New Roman" w:eastAsia="Times New Roman" w:hAnsi="Times New Roman" w:cs="Times New Roman"/>
+          <w:sz w:val="24"/>
+          <w:szCs w:val="24"/>
+          <w:lang w:eastAsia="en-AU"/>
+        </w:rPr>
+      </w:pPr>
+      <w:r>
+        <w:rPr>
+          <w:rFonts w:ascii="Arial" w:eastAsia="Times New Roman" w:hAnsi="Arial" w:cs="Arial"/>
+          <w:b/>
+          <w:bCs/>
+          <w:color w:val="595959"/>
+          <w:sz w:val="26"/>
+          <w:szCs w:val="26"/>
+          <w:lang w:eastAsia="en-AU"/>
+        </w:rPr>
+        <w:t>Brad Scullin</w:t>
       </w:r>
       <w:bookmarkStart w:id="0" w:name="_GoBack"/>
       <w:bookmarkEnd w:id="0"/>
-      <w:r>
-        <w:t>N</w:t>
-      </w:r>
-      <w:r>
-        <w:t>ame</w:t>
-      </w:r>
-      <w:proofErr w:type="spellEnd"/>
-      <w:r>
-        <w:t>} is a cool dude</w:t>
-      </w:r>
+    </w:p>
+    <w:p>
+      <w:pPr>
+        <w:spacing w:after="0" w:line="240" w:lineRule="auto"/>
+        <w:rPr>
+          <w:rFonts w:ascii="Times New Roman" w:eastAsia="Times New Roman" w:hAnsi="Times New Roman" w:cs="Times New Roman"/>
+          <w:sz w:val="24"/>
+          <w:szCs w:val="24"/>
+          <w:lang w:eastAsia="en-AU"/>
+        </w:rPr>
+      </w:pPr>
+      <w:r>
+        <w:rPr>
+          <w:rFonts w:ascii="Arial" w:eastAsia="Times New Roman" w:hAnsi="Arial" w:cs="Arial"/>
+          <w:color w:val="595959"/>
+          <w:sz w:val="20"/>
+          <w:szCs w:val="20"/>
+          <w:lang w:eastAsia="en-AU"/>
+        </w:rPr>
+        <w:t>Senior financial consultant for Power Industries.</w:t>
+      </w:r>
+    </w:p>
+    <w:p>
+      <w:pPr>
+        <w:spacing w:after="0" w:line="240" w:lineRule="auto"/>
+        <w:rPr>
+          <w:rFonts w:ascii="Times New Roman" w:eastAsia="Times New Roman" w:hAnsi="Times New Roman" w:cs="Times New Roman"/>
+          <w:sz w:val="24"/>
+          <w:szCs w:val="24"/>
+          <w:lang w:eastAsia="en-AU"/>
+        </w:rPr>
+      </w:pPr>
+    </w:p>
+    <w:p>
+      <w:pPr>
+        <w:spacing w:after="0" w:line="240" w:lineRule="auto"/>
+        <w:rPr>
+          <w:rFonts w:ascii="Times New Roman" w:eastAsia="Times New Roman" w:hAnsi="Times New Roman" w:cs="Times New Roman"/>
+          <w:sz w:val="24"/>
+          <w:szCs w:val="24"/>
+          <w:lang w:eastAsia="en-AU"/>
+        </w:rPr>
+      </w:pPr>
+      <w:r>
+        <w:rPr>
+          <w:rFonts w:ascii="Arial" w:eastAsia="Times New Roman" w:hAnsi="Arial" w:cs="Arial"/>
+          <w:b/>
+          <w:bCs/>
+          <w:color w:val="595959"/>
+          <w:sz w:val="26"/>
+          <w:szCs w:val="26"/>
+          <w:lang w:eastAsia="en-AU"/>
+        </w:rPr>
+        <w:t>Leo Fox</w:t>
+      </w:r>
+    </w:p>
+    <w:p>
+      <w:pPr>
+        <w:spacing w:after="0" w:line="240" w:lineRule="auto"/>
+        <w:rPr>
+          <w:rFonts w:ascii="Times New Roman" w:eastAsia="Times New Roman" w:hAnsi="Times New Roman" w:cs="Times New Roman"/>
+          <w:sz w:val="24"/>
+          <w:szCs w:val="24"/>
+          <w:lang w:eastAsia="en-AU"/>
+        </w:rPr>
+      </w:pPr>
+      <w:r>
+        <w:rPr>
+          <w:rFonts w:ascii="Arial" w:eastAsia="Times New Roman" w:hAnsi="Arial" w:cs="Arial"/>
+          <w:color w:val="595959"/>
+          <w:sz w:val="20"/>
+          <w:szCs w:val="20"/>
+          <w:lang w:eastAsia="en-AU"/>
+        </w:rPr>
+        <w:t>Junior financial consultant for Power Industries.</w:t>
+      </w:r>
+    </w:p>
+    <w:p>
+      <w:pPr>
+        <w:spacing w:after="0" w:line="240" w:lineRule="auto"/>
+        <w:rPr>
+          <w:rFonts w:ascii="Times New Roman" w:eastAsia="Times New Roman" w:hAnsi="Times New Roman" w:cs="Times New Roman"/>
+          <w:sz w:val="24"/>
+          <w:szCs w:val="24"/>
+          <w:lang w:eastAsia="en-AU"/>
+        </w:rPr>
+      </w:pPr>
+    </w:p>
+    <w:p>
+      <w:pPr>
+        <w:spacing w:after="0" w:line="240" w:lineRule="auto"/>
+        <w:rPr>
+          <w:rFonts w:ascii="Times New Roman" w:eastAsia="Times New Roman" w:hAnsi="Times New Roman" w:cs="Times New Roman"/>
+          <w:sz w:val="24"/>
+          <w:szCs w:val="24"/>
+          <w:lang w:eastAsia="en-AU"/>
+        </w:rPr>
+      </w:pPr>
+      <w:r>
+        <w:rPr>
+          <w:rFonts w:ascii="Arial" w:eastAsia="Times New Roman" w:hAnsi="Arial" w:cs="Arial"/>
+          <w:b/>
+          <w:bCs/>
+          <w:color w:val="595959"/>
+          <w:sz w:val="26"/>
+          <w:szCs w:val="26"/>
+          <w:lang w:eastAsia="en-AU"/>
+        </w:rPr>
+        <w:t>Sam Bayley</w:t>
+      </w:r>
+    </w:p>
+    <w:p>
+      <w:pPr>
+        <w:spacing w:after="0" w:line="240" w:lineRule="auto"/>
+        <w:rPr>
+          <w:rFonts w:ascii="Times New Roman" w:eastAsia="Times New Roman" w:hAnsi="Times New Roman" w:cs="Times New Roman"/>
+          <w:sz w:val="24"/>
+          <w:szCs w:val="24"/>
+          <w:lang w:eastAsia="en-AU"/>
+        </w:rPr>
+      </w:pPr>
+      <w:r>
+        <w:rPr>
+          <w:rFonts w:ascii="Arial" w:eastAsia="Times New Roman" w:hAnsi="Arial" w:cs="Arial"/>
+          <w:color w:val="595959"/>
+          <w:sz w:val="20"/>
+          <w:szCs w:val="20"/>
+          <w:lang w:eastAsia="en-AU"/>
+        </w:rPr>
+        <w:t>Clerk for Power Industries.</w:t>
+      </w:r>
+    </w:p>
+    <w:p>
+      <w:pPr>
+        <w:spacing w:after="0" w:line="240" w:lineRule="auto"/>
+        <w:rPr>
+          <w:rFonts w:ascii="Times New Roman" w:eastAsia="Times New Roman" w:hAnsi="Times New Roman" w:cs="Times New Roman"/>
+          <w:sz w:val="24"/>
+          <w:szCs w:val="24"/>
+          <w:lang w:eastAsia="en-AU"/>
+        </w:rPr>
+      </w:pPr>
+    </w:p>
+    <w:p>
+      <w:pPr>
+        <w:spacing w:after="0" w:line="240" w:lineRule="auto"/>
+        <w:rPr>
+          <w:rFonts w:ascii="Times New Roman" w:eastAsia="Times New Roman" w:hAnsi="Times New Roman" w:cs="Times New Roman"/>
+          <w:sz w:val="24"/>
+          <w:szCs w:val="24"/>
+          <w:lang w:eastAsia="en-AU"/>
+        </w:rPr>
+      </w:pPr>
+      <w:r>
+        <w:rPr>
+          <w:rFonts w:ascii="Arial" w:eastAsia="Times New Roman" w:hAnsi="Arial" w:cs="Arial"/>
+          <w:b/>
+          <w:bCs/>
+          <w:color w:val="595959"/>
+          <w:sz w:val="26"/>
+          <w:szCs w:val="26"/>
+          <w:lang w:eastAsia="en-AU"/>
+        </w:rPr>
+        <w:t>Reece Remington</w:t>
+      </w:r>
+    </w:p>
+    <w:p>
+      <w:pPr>
+        <w:spacing w:after="0" w:line="240" w:lineRule="auto"/>
+        <w:rPr>
+          <w:rFonts w:ascii="Times New Roman" w:eastAsia="Times New Roman" w:hAnsi="Times New Roman" w:cs="Times New Roman"/>
+          <w:sz w:val="24"/>
+          <w:szCs w:val="24"/>
+          <w:lang w:eastAsia="en-AU"/>
+        </w:rPr>
+      </w:pPr>
+      <w:r>
+        <w:rPr>
+          <w:rFonts w:ascii="Arial" w:eastAsia="Times New Roman" w:hAnsi="Arial" w:cs="Arial"/>
+          <w:color w:val="595959"/>
+          <w:sz w:val="20"/>
+          <w:szCs w:val="20"/>
+          <w:lang w:eastAsia="en-AU"/>
+        </w:rPr>
+        <w:t>Entrepreneur, investor and client of Power Industries.</w:t>
+      </w:r>
+    </w:p>
+    <w:p>
+      <w:pPr>
+        <w:spacing w:after="320" w:line="240" w:lineRule="auto"/>
+        <w:rPr>
+          <w:rFonts w:ascii="Times New Roman" w:eastAsia="Times New Roman" w:hAnsi="Times New Roman" w:cs="Times New Roman"/>
+          <w:sz w:val="24"/>
+          <w:szCs w:val="24"/>
+          <w:lang w:eastAsia="en-AU"/>
+        </w:rPr>
+      </w:pPr>
+    </w:p>
+    <w:p>
+      <w:pPr>
+        <w:pStyle w:val="ListParagraph"/>
+      </w:pPr>
     </w:p>
     <w:sectPr>
-      <w:pgSz w:w="11906" w:h="16838"/>
-      <w:pgMar w:top="1440" w:right="1440" w:bottom="1440" w:left="1440" w:header="708" w:footer="708" w:gutter="0"/>
+      <w:pgSz w:w="8391" w:h="11906" w:code="11"/>
+      <w:pgMar w:top="567" w:right="567" w:bottom="567" w:left="567" w:header="708" w:footer="708" w:gutter="0"/>
       <w:cols w:space="708"/>
       <w:docGrid w:linePitch="360"/>
     </w:sectPr>
   </w:body>
 </w:document>
+</file>
+
+<file path=word/numbering.xml><?xml version="1.0" encoding="utf-8"?>
+<w:numbering xmlns:wpc="http://schemas.microsoft.com/office/word/2010/wordprocessingCanvas" xmlns:cx="http://schemas.microsoft.com/office/drawing/2014/chartex" xmlns:cx1="http://schemas.microsoft.com/office/drawing/2015/9/8/chartex" xmlns:cx2="http://schemas.microsoft.com/office/drawing/2015/10/21/chartex" xmlns:cx3="http://schemas.microsoft.com/office/drawing/2016/5/9/chartex" xmlns:cx4="http://schemas.microsoft.com/office/drawing/2016/5/10/chartex" xmlns:cx5="http://schemas.microsoft.com/office/drawing/2016/5/11/chartex" xmlns:cx6="http://schemas.microsoft.com/office/drawing/2016/5/12/chartex" xmlns:cx7="http://schemas.microsoft.com/office/drawing/2016/5/13/chartex" xmlns:cx8="http://schemas.microsoft.com/office/drawing/2016/5/14/chartex" xmlns:mc="http://schemas.openxmlformats.org/markup-compatibility/2006" xmlns:aink="http://schemas.microsoft.com/office/drawing/2016/ink" xmlns:am3d="http://schemas.microsoft.com/office/drawing/2017/model3d" xmlns:o="urn:schemas-microsoft-com:office:office" xmlns:r="http://schemas.openxmlformats.org/officeDocument/2006/relationships" xmlns:m="http://schemas.openxmlformats.org/officeDocument/2006/math" xmlns:v="urn:schemas-microsoft-com:vml" xmlns:wp14="http://schemas.microsoft.com/office/word/2010/wordprocessingDrawing" xmlns:wp="http://schemas.openxmlformats.org/drawingml/2006/wordprocessingDrawing" xmlns:w10="urn:schemas-microsoft-com:office:word" xmlns:w="http://schemas.openxmlformats.org/wordprocessingml/2006/main" xmlns:w14="http://schemas.microsoft.com/office/word/2010/wordml" xmlns:w15="http://schemas.microsoft.com/office/word/2012/wordml" xmlns:w16cid="http://schemas.microsoft.com/office/word/2016/wordml/cid" xmlns:w16se="http://schemas.microsoft.com/office/word/2015/wordml/symex" xmlns:wpg="http://schemas.microsoft.com/office/word/2010/wordprocessingGroup" xmlns:wpi="http://schemas.microsoft.com/office/word/2010/wordprocessingInk" xmlns:wne="http://schemas.microsoft.com/office/word/2006/wordml" xmlns:wps="http://schemas.microsoft.com/office/word/2010/wordprocessingShape" mc:Ignorable="w14 w15 w16se w16cid wp14">
+  <w:abstractNum w:abstractNumId="0" w15:restartNumberingAfterBreak="0">
+    <w:nsid w:val="38606B32"/>
+    <w:multiLevelType w:val="multilevel"/>
+    <w:tmpl w:val="7922A2D0"/>
+    <w:lvl w:ilvl="0">
+      <w:start w:val="1"/>
+      <w:numFmt w:val="bullet"/>
+      <w:lvlText w:val=""/>
+      <w:lvlJc w:val="left"/>
+      <w:pPr>
+        <w:tabs>
+          <w:tab w:val="num" w:pos="720"/>
+        </w:tabs>
+        <w:ind w:left="720" w:hanging="360"/>
+      </w:pPr>
+      <w:rPr>
+        <w:rFonts w:ascii="Symbol" w:hAnsi="Symbol" w:hint="default"/>
+        <w:sz w:val="20"/>
+      </w:rPr>
+    </w:lvl>
+    <w:lvl w:ilvl="1" w:tentative="1">
+      <w:start w:val="1"/>
+      <w:numFmt w:val="bullet"/>
+      <w:lvlText w:val="o"/>
+      <w:lvlJc w:val="left"/>
+      <w:pPr>
+        <w:tabs>
+          <w:tab w:val="num" w:pos="1440"/>
+        </w:tabs>
+        <w:ind w:left="1440" w:hanging="360"/>
+      </w:pPr>
+      <w:rPr>
+        <w:rFonts w:ascii="Courier New" w:hAnsi="Courier New" w:hint="default"/>
+        <w:sz w:val="20"/>
+      </w:rPr>
+    </w:lvl>
+    <w:lvl w:ilvl="2" w:tentative="1">
+      <w:start w:val="1"/>
+      <w:numFmt w:val="bullet"/>
+      <w:lvlText w:val=""/>
+      <w:lvlJc w:val="left"/>
+      <w:pPr>
+        <w:tabs>
+          <w:tab w:val="num" w:pos="2160"/>
+        </w:tabs>
+        <w:ind w:left="2160" w:hanging="360"/>
+      </w:pPr>
+      <w:rPr>
+        <w:rFonts w:ascii="Wingdings" w:hAnsi="Wingdings" w:hint="default"/>
+        <w:sz w:val="20"/>
+      </w:rPr>
+    </w:lvl>
+    <w:lvl w:ilvl="3" w:tentative="1">
+      <w:start w:val="1"/>
+      <w:numFmt w:val="bullet"/>
+      <w:lvlText w:val=""/>
+      <w:lvlJc w:val="left"/>
+      <w:pPr>
+        <w:tabs>
+          <w:tab w:val="num" w:pos="2880"/>
+        </w:tabs>
+        <w:ind w:left="2880" w:hanging="360"/>
+      </w:pPr>
+      <w:rPr>
+        <w:rFonts w:ascii="Wingdings" w:hAnsi="Wingdings" w:hint="default"/>
+        <w:sz w:val="20"/>
+      </w:rPr>
+    </w:lvl>
+    <w:lvl w:ilvl="4" w:tentative="1">
+      <w:start w:val="1"/>
+      <w:numFmt w:val="bullet"/>
+      <w:lvlText w:val=""/>
+      <w:lvlJc w:val="left"/>
+      <w:pPr>
+        <w:tabs>
+          <w:tab w:val="num" w:pos="3600"/>
+        </w:tabs>
+        <w:ind w:left="3600" w:hanging="360"/>
+      </w:pPr>
+      <w:rPr>
+        <w:rFonts w:ascii="Wingdings" w:hAnsi="Wingdings" w:hint="default"/>
+        <w:sz w:val="20"/>
+      </w:rPr>
+    </w:lvl>
+    <w:lvl w:ilvl="5" w:tentative="1">
+      <w:start w:val="1"/>
+      <w:numFmt w:val="bullet"/>
+      <w:lvlText w:val=""/>
+      <w:lvlJc w:val="left"/>
+      <w:pPr>
+        <w:tabs>
+          <w:tab w:val="num" w:pos="4320"/>
+        </w:tabs>
+        <w:ind w:left="4320" w:hanging="360"/>
+      </w:pPr>
+      <w:rPr>
+        <w:rFonts w:ascii="Wingdings" w:hAnsi="Wingdings" w:hint="default"/>
+        <w:sz w:val="20"/>
+      </w:rPr>
+    </w:lvl>
+    <w:lvl w:ilvl="6" w:tentative="1">
+      <w:start w:val="1"/>
+      <w:numFmt w:val="bullet"/>
+      <w:lvlText w:val=""/>
+      <w:lvlJc w:val="left"/>
+      <w:pPr>
+        <w:tabs>
+          <w:tab w:val="num" w:pos="5040"/>
+        </w:tabs>
+        <w:ind w:left="5040" w:hanging="360"/>
+      </w:pPr>
+      <w:rPr>
+        <w:rFonts w:ascii="Wingdings" w:hAnsi="Wingdings" w:hint="default"/>
+        <w:sz w:val="20"/>
+      </w:rPr>
+    </w:lvl>
+    <w:lvl w:ilvl="7" w:tentative="1">
+      <w:start w:val="1"/>
+      <w:numFmt w:val="bullet"/>
+      <w:lvlText w:val=""/>
+      <w:lvlJc w:val="left"/>
+      <w:pPr>
+        <w:tabs>
+          <w:tab w:val="num" w:pos="5760"/>
+        </w:tabs>
+        <w:ind w:left="5760" w:hanging="360"/>
+      </w:pPr>
+      <w:rPr>
+        <w:rFonts w:ascii="Wingdings" w:hAnsi="Wingdings" w:hint="default"/>
+        <w:sz w:val="20"/>
+      </w:rPr>
+    </w:lvl>
+    <w:lvl w:ilvl="8" w:tentative="1">
+      <w:start w:val="1"/>
+      <w:numFmt w:val="bullet"/>
+      <w:lvlText w:val=""/>
+      <w:lvlJc w:val="left"/>
+      <w:pPr>
+        <w:tabs>
+          <w:tab w:val="num" w:pos="6480"/>
+        </w:tabs>
+        <w:ind w:left="6480" w:hanging="360"/>
+      </w:pPr>
+      <w:rPr>
+        <w:rFonts w:ascii="Wingdings" w:hAnsi="Wingdings" w:hint="default"/>
+        <w:sz w:val="20"/>
+      </w:rPr>
+    </w:lvl>
+  </w:abstractNum>
+  <w:num w:numId="1">
+    <w:abstractNumId w:val="0"/>
+  </w:num>
+</w:numbering>
 </file>
 
 <file path=word/styles.xml><?xml version="1.0" encoding="utf-8"?>
@@ -467,6 +2708,34 @@
     <w:semiHidden/>
     <w:unhideWhenUsed/>
   </w:style>
+  <w:style w:type="paragraph" w:styleId="NormalWeb">
+    <w:name w:val="Normal (Web)"/>
+    <w:basedOn w:val="Normal"/>
+    <w:uiPriority w:val="99"/>
+    <w:semiHidden/>
+    <w:unhideWhenUsed/>
+    <w:rsid w:val="009A7FB6"/>
+    <w:pPr>
+      <w:spacing w:before="100" w:beforeAutospacing="1" w:after="100" w:afterAutospacing="1" w:line="240" w:lineRule="auto"/>
+    </w:pPr>
+    <w:rPr>
+      <w:rFonts w:ascii="Times New Roman" w:eastAsia="Times New Roman" w:hAnsi="Times New Roman" w:cs="Times New Roman"/>
+      <w:sz w:val="24"/>
+      <w:szCs w:val="24"/>
+      <w:lang w:eastAsia="en-AU"/>
+    </w:rPr>
+  </w:style>
+  <w:style w:type="paragraph" w:styleId="ListParagraph">
+    <w:name w:val="List Paragraph"/>
+    <w:basedOn w:val="Normal"/>
+    <w:uiPriority w:val="34"/>
+    <w:qFormat/>
+    <w:rsid w:val="006E7CFC"/>
+    <w:pPr>
+      <w:ind w:left="720"/>
+      <w:contextualSpacing/>
+    </w:pPr>
+  </w:style>
 </w:styles>
 </file>
 

</xml_diff>

<commit_message>
Add some more fields for characters
</commit_message>
<xml_diff>
--- a/template/input.docx
+++ b/template/input.docx
@@ -47,9 +47,8 @@
           <w:sz w:val="52"/>
           <w:szCs w:val="52"/>
         </w:rPr>
-        <w:t>{</w:t>
-      </w:r>
-      <w:proofErr w:type="spellStart"/>
+        <w:t>{game</w:t>
+      </w:r>
       <w:r>
         <w:rPr>
           <w:rFonts w:ascii="Arial" w:hAnsi="Arial" w:cs="Arial"/>
@@ -57,9 +56,8 @@
           <w:sz w:val="52"/>
           <w:szCs w:val="52"/>
         </w:rPr>
-        <w:t>gameName</w:t>
-      </w:r>
-      <w:proofErr w:type="spellEnd"/>
+        <w:t>.n</w:t>
+      </w:r>
       <w:r>
         <w:rPr>
           <w:rFonts w:ascii="Arial" w:hAnsi="Arial" w:cs="Arial"/>
@@ -67,7 +65,7 @@
           <w:sz w:val="52"/>
           <w:szCs w:val="52"/>
         </w:rPr>
-        <w:t>}</w:t>
+        <w:t>ame}</w:t>
       </w:r>
     </w:p>
     <w:p>
@@ -99,6 +97,7 @@
         <w:t>{</w:t>
       </w:r>
       <w:proofErr w:type="spellStart"/>
+      <w:proofErr w:type="gramStart"/>
       <w:r>
         <w:rPr>
           <w:rFonts w:ascii="Arial" w:hAnsi="Arial" w:cs="Arial"/>
@@ -106,9 +105,8 @@
           <w:sz w:val="48"/>
           <w:szCs w:val="48"/>
         </w:rPr>
-        <w:t>fullName</w:t>
-      </w:r>
-      <w:proofErr w:type="spellEnd"/>
+        <w:t>player.fullN</w:t>
+      </w:r>
       <w:r>
         <w:rPr>
           <w:rFonts w:ascii="Arial" w:hAnsi="Arial" w:cs="Arial"/>
@@ -116,8 +114,10 @@
           <w:sz w:val="48"/>
           <w:szCs w:val="48"/>
         </w:rPr>
-        <w:t>}</w:t>
-      </w:r>
+        <w:t>ame</w:t>
+      </w:r>
+      <w:proofErr w:type="spellEnd"/>
+      <w:proofErr w:type="gramEnd"/>
       <w:r>
         <w:rPr>
           <w:rFonts w:ascii="Arial" w:hAnsi="Arial" w:cs="Arial"/>
@@ -125,49 +125,59 @@
           <w:sz w:val="48"/>
           <w:szCs w:val="48"/>
         </w:rPr>
-        <w:br/>
-      </w:r>
-    </w:p>
-    <w:p>
-      <w:pPr>
-        <w:rPr>
-          <w:rFonts w:ascii="Arial" w:eastAsia="Times New Roman" w:hAnsi="Arial" w:cs="Arial"/>
+        <w:t>}</w:t>
+      </w:r>
+      <w:r>
+        <w:rPr>
+          <w:rFonts w:ascii="Arial" w:hAnsi="Arial" w:cs="Arial"/>
           <w:color w:val="000000"/>
           <w:sz w:val="48"/>
           <w:szCs w:val="48"/>
-          <w:lang w:eastAsia="en-AU"/>
-        </w:rPr>
-      </w:pPr>
-      <w:r>
-        <w:rPr>
-          <w:rFonts w:ascii="Arial" w:hAnsi="Arial" w:cs="Arial"/>
+        </w:rPr>
+        <w:br/>
+      </w:r>
+    </w:p>
+    <w:p>
+      <w:pPr>
+        <w:rPr>
+          <w:rFonts w:ascii="Arial" w:eastAsia="Times New Roman" w:hAnsi="Arial" w:cs="Arial"/>
           <w:color w:val="000000"/>
           <w:sz w:val="48"/>
           <w:szCs w:val="48"/>
-        </w:rPr>
-        <w:br w:type="page"/>
-      </w:r>
-    </w:p>
-    <w:p>
-      <w:pPr>
+          <w:lang w:eastAsia="en-AU"/>
+        </w:rPr>
+      </w:pPr>
+      <w:r>
         <w:rPr>
           <w:rFonts w:ascii="Arial" w:hAnsi="Arial" w:cs="Arial"/>
           <w:color w:val="000000"/>
           <w:sz w:val="48"/>
           <w:szCs w:val="48"/>
         </w:rPr>
-      </w:pPr>
-      <w:r>
+        <w:br w:type="page"/>
+      </w:r>
+    </w:p>
+    <w:p>
+      <w:pPr>
         <w:rPr>
           <w:rFonts w:ascii="Arial" w:hAnsi="Arial" w:cs="Arial"/>
           <w:color w:val="000000"/>
           <w:sz w:val="48"/>
           <w:szCs w:val="48"/>
         </w:rPr>
+      </w:pPr>
+      <w:r>
+        <w:rPr>
+          <w:rFonts w:ascii="Arial" w:hAnsi="Arial" w:cs="Arial"/>
+          <w:color w:val="000000"/>
+          <w:sz w:val="48"/>
+          <w:szCs w:val="48"/>
+        </w:rPr>
         <w:lastRenderedPageBreak/>
         <w:t>{</w:t>
       </w:r>
       <w:proofErr w:type="spellStart"/>
+      <w:proofErr w:type="gramStart"/>
       <w:r>
         <w:rPr>
           <w:rFonts w:ascii="Arial" w:hAnsi="Arial" w:cs="Arial"/>
@@ -175,9 +185,19 @@
           <w:sz w:val="48"/>
           <w:szCs w:val="48"/>
         </w:rPr>
+        <w:t>player.</w:t>
+      </w:r>
+      <w:r>
+        <w:rPr>
+          <w:rFonts w:ascii="Arial" w:hAnsi="Arial" w:cs="Arial"/>
+          <w:color w:val="000000"/>
+          <w:sz w:val="48"/>
+          <w:szCs w:val="48"/>
+        </w:rPr>
         <w:t>fullName</w:t>
       </w:r>
       <w:proofErr w:type="spellEnd"/>
+      <w:proofErr w:type="gramEnd"/>
       <w:r>
         <w:rPr>
           <w:rFonts w:ascii="Arial" w:hAnsi="Arial" w:cs="Arial"/>
@@ -204,36 +224,97 @@
           <w:sz w:val="36"/>
           <w:szCs w:val="36"/>
         </w:rPr>
-        <w:t>{title}</w:t>
-      </w:r>
-    </w:p>
-    <w:p>
-      <w:pPr>
+        <w:t>{</w:t>
+      </w:r>
+      <w:proofErr w:type="spellStart"/>
+      <w:proofErr w:type="gramStart"/>
+      <w:r>
         <w:rPr>
           <w:rFonts w:ascii="Arial" w:hAnsi="Arial" w:cs="Arial"/>
           <w:color w:val="666666"/>
           <w:sz w:val="36"/>
           <w:szCs w:val="36"/>
         </w:rPr>
-      </w:pPr>
-    </w:p>
-    <w:p>
-      <w:pPr>
-        <w:spacing w:after="0" w:line="240" w:lineRule="auto"/>
-        <w:rPr>
-          <w:rFonts w:ascii="Times New Roman" w:eastAsia="Times New Roman" w:hAnsi="Times New Roman" w:cs="Times New Roman"/>
-          <w:sz w:val="24"/>
-          <w:szCs w:val="24"/>
-          <w:lang w:eastAsia="en-AU"/>
-        </w:rPr>
-      </w:pPr>
-      <w:r>
-        <w:rPr>
-          <w:rFonts w:ascii="Arial" w:eastAsia="Times New Roman" w:hAnsi="Arial" w:cs="Arial"/>
-          <w:color w:val="000000"/>
-          <w:lang w:eastAsia="en-AU"/>
-        </w:rPr>
-        <w:t>{blurb}</w:t>
+        <w:t>player.</w:t>
+      </w:r>
+      <w:r>
+        <w:rPr>
+          <w:rFonts w:ascii="Arial" w:hAnsi="Arial" w:cs="Arial"/>
+          <w:color w:val="666666"/>
+          <w:sz w:val="36"/>
+          <w:szCs w:val="36"/>
+        </w:rPr>
+        <w:t>title</w:t>
+      </w:r>
+      <w:proofErr w:type="spellEnd"/>
+      <w:proofErr w:type="gramEnd"/>
+      <w:r>
+        <w:rPr>
+          <w:rFonts w:ascii="Arial" w:hAnsi="Arial" w:cs="Arial"/>
+          <w:color w:val="666666"/>
+          <w:sz w:val="36"/>
+          <w:szCs w:val="36"/>
+        </w:rPr>
+        <w:t>}</w:t>
+      </w:r>
+    </w:p>
+    <w:p>
+      <w:pPr>
+        <w:rPr>
+          <w:rFonts w:ascii="Arial" w:hAnsi="Arial" w:cs="Arial"/>
+          <w:color w:val="666666"/>
+          <w:sz w:val="36"/>
+          <w:szCs w:val="36"/>
+        </w:rPr>
+      </w:pPr>
+      <w:bookmarkStart w:id="0" w:name="_GoBack"/>
+      <w:bookmarkEnd w:id="0"/>
+    </w:p>
+    <w:p>
+      <w:pPr>
+        <w:spacing w:after="0" w:line="240" w:lineRule="auto"/>
+        <w:rPr>
+          <w:rFonts w:ascii="Times New Roman" w:eastAsia="Times New Roman" w:hAnsi="Times New Roman" w:cs="Times New Roman"/>
+          <w:sz w:val="24"/>
+          <w:szCs w:val="24"/>
+          <w:lang w:eastAsia="en-AU"/>
+        </w:rPr>
+      </w:pPr>
+      <w:r>
+        <w:rPr>
+          <w:rFonts w:ascii="Arial" w:eastAsia="Times New Roman" w:hAnsi="Arial" w:cs="Arial"/>
+          <w:color w:val="000000"/>
+          <w:lang w:eastAsia="en-AU"/>
+        </w:rPr>
+        <w:t>{</w:t>
+      </w:r>
+      <w:proofErr w:type="spellStart"/>
+      <w:proofErr w:type="gramStart"/>
+      <w:r>
+        <w:rPr>
+          <w:rFonts w:ascii="Arial" w:eastAsia="Times New Roman" w:hAnsi="Arial" w:cs="Arial"/>
+          <w:color w:val="000000"/>
+          <w:lang w:eastAsia="en-AU"/>
+        </w:rPr>
+        <w:t>player.</w:t>
+      </w:r>
+      <w:r>
+        <w:rPr>
+          <w:rFonts w:ascii="Arial" w:eastAsia="Times New Roman" w:hAnsi="Arial" w:cs="Arial"/>
+          <w:color w:val="000000"/>
+          <w:lang w:eastAsia="en-AU"/>
+        </w:rPr>
+        <w:t>blurb</w:t>
+      </w:r>
+      <w:proofErr w:type="spellEnd"/>
+      <w:proofErr w:type="gramEnd"/>
+      <w:r>
+        <w:rPr>
+          <w:rFonts w:ascii="Arial" w:eastAsia="Times New Roman" w:hAnsi="Arial" w:cs="Arial"/>
+          <w:color w:val="000000"/>
+          <w:lang w:eastAsia="en-AU"/>
+        </w:rPr>
+        <w:t>}</w:t>
       </w:r>
     </w:p>
     <w:p>
@@ -1135,7 +1216,20 @@
         <w:t>Secret</w:t>
       </w:r>
       <w:r>
-        <w:t>: {secret}</w:t>
+        <w:t>: {</w:t>
+      </w:r>
+      <w:proofErr w:type="spellStart"/>
+      <w:proofErr w:type="gramStart"/>
+      <w:r>
+        <w:t>player.</w:t>
+      </w:r>
+      <w:r>
+        <w:t>secret</w:t>
+      </w:r>
+      <w:proofErr w:type="spellEnd"/>
+      <w:proofErr w:type="gramEnd"/>
+      <w:r>
+        <w:t>}</w:t>
       </w:r>
     </w:p>
     <w:p>
@@ -1159,7 +1253,13 @@
         <w:t>Info</w:t>
       </w:r>
       <w:r>
-        <w:t>: {information}</w:t>
+        <w:t>: {</w:t>
+      </w:r>
+      <w:r>
+        <w:t>player.</w:t>
+      </w:r>
+      <w:r>
+        <w:t>information}</w:t>
       </w:r>
     </w:p>
     <w:p>
@@ -1911,8 +2011,6 @@
         </w:rPr>
         <w:t>Brad Scullin</w:t>
       </w:r>
-      <w:bookmarkStart w:id="0" w:name="_GoBack"/>
-      <w:bookmarkEnd w:id="0"/>
     </w:p>
     <w:p>
       <w:pPr>

</xml_diff>

<commit_message>
Add powers to template
</commit_message>
<xml_diff>
--- a/template/input.docx
+++ b/template/input.docx
@@ -1073,27 +1073,401 @@
         <w:spacing w:after="0" w:line="240" w:lineRule="auto"/>
         <w:jc w:val="center"/>
         <w:rPr>
-          <w:rFonts w:ascii="Times New Roman" w:eastAsia="Times New Roman" w:hAnsi="Times New Roman" w:cs="Times New Roman"/>
-          <w:sz w:val="24"/>
-          <w:szCs w:val="24"/>
-          <w:lang w:eastAsia="en-AU"/>
-        </w:rPr>
-      </w:pPr>
-      <w:r>
-        <w:rPr>
           <w:rFonts w:ascii="Arial" w:eastAsia="Times New Roman" w:hAnsi="Arial" w:cs="Arial"/>
           <w:color w:val="000000"/>
           <w:sz w:val="16"/>
           <w:szCs w:val="16"/>
           <w:lang w:eastAsia="en-AU"/>
         </w:rPr>
+      </w:pPr>
+      <w:r>
+        <w:rPr>
+          <w:rFonts w:ascii="Arial" w:eastAsia="Times New Roman" w:hAnsi="Arial" w:cs="Arial"/>
+          <w:color w:val="000000"/>
+          <w:sz w:val="16"/>
+          <w:szCs w:val="16"/>
+          <w:lang w:eastAsia="en-AU"/>
+        </w:rPr>
         <w:t>Use these to do things. They have a limited use, so check them off when you use them.</w:t>
       </w:r>
     </w:p>
     <w:p>
       <w:pPr>
-        <w:pStyle w:val="ListParagraph"/>
-      </w:pPr>
+        <w:spacing w:after="0" w:line="240" w:lineRule="auto"/>
+        <w:jc w:val="center"/>
+        <w:rPr>
+          <w:rFonts w:ascii="Arial" w:eastAsia="Times New Roman" w:hAnsi="Arial" w:cs="Arial"/>
+          <w:color w:val="000000"/>
+          <w:sz w:val="16"/>
+          <w:szCs w:val="16"/>
+          <w:lang w:eastAsia="en-AU"/>
+        </w:rPr>
+      </w:pPr>
+    </w:p>
+    <w:p>
+      <w:pPr>
+        <w:spacing w:after="0" w:line="240" w:lineRule="auto"/>
+        <w:jc w:val="center"/>
+        <w:rPr>
+          <w:rFonts w:ascii="Times New Roman" w:eastAsia="Times New Roman" w:hAnsi="Times New Roman" w:cs="Times New Roman"/>
+          <w:sz w:val="24"/>
+          <w:szCs w:val="24"/>
+          <w:lang w:eastAsia="en-AU"/>
+        </w:rPr>
+      </w:pPr>
+    </w:p>
+    <w:p>
+      <w:pPr>
+        <w:spacing w:after="0" w:line="240" w:lineRule="auto"/>
+        <w:rPr>
+          <w:rFonts w:ascii="Arial" w:eastAsia="Times New Roman" w:hAnsi="Arial" w:cs="Arial"/>
+          <w:b/>
+          <w:bCs/>
+          <w:color w:val="595959"/>
+          <w:sz w:val="26"/>
+          <w:szCs w:val="26"/>
+          <w:lang w:eastAsia="en-AU"/>
+        </w:rPr>
+      </w:pPr>
+      <w:r>
+        <w:rPr>
+          <w:rFonts w:ascii="Arial" w:eastAsia="Times New Roman" w:hAnsi="Arial" w:cs="Arial"/>
+          <w:b/>
+          <w:bCs/>
+          <w:color w:val="595959"/>
+          <w:sz w:val="26"/>
+          <w:szCs w:val="26"/>
+          <w:lang w:eastAsia="en-AU"/>
+        </w:rPr>
+        <w:t>{#</w:t>
+      </w:r>
+      <w:proofErr w:type="spellStart"/>
+      <w:proofErr w:type="gramStart"/>
+      <w:r>
+        <w:rPr>
+          <w:rFonts w:ascii="Arial" w:eastAsia="Times New Roman" w:hAnsi="Arial" w:cs="Arial"/>
+          <w:b/>
+          <w:bCs/>
+          <w:color w:val="595959"/>
+          <w:sz w:val="26"/>
+          <w:szCs w:val="26"/>
+          <w:lang w:eastAsia="en-AU"/>
+        </w:rPr>
+        <w:t>player</w:t>
+      </w:r>
+      <w:r>
+        <w:rPr>
+          <w:rFonts w:ascii="Arial" w:eastAsia="Times New Roman" w:hAnsi="Arial" w:cs="Arial"/>
+          <w:b/>
+          <w:bCs/>
+          <w:color w:val="595959"/>
+          <w:sz w:val="26"/>
+          <w:szCs w:val="26"/>
+          <w:lang w:eastAsia="en-AU"/>
+        </w:rPr>
+        <w:t>.</w:t>
+      </w:r>
+      <w:r>
+        <w:rPr>
+          <w:rFonts w:ascii="Arial" w:eastAsia="Times New Roman" w:hAnsi="Arial" w:cs="Arial"/>
+          <w:b/>
+          <w:bCs/>
+          <w:color w:val="595959"/>
+          <w:sz w:val="26"/>
+          <w:szCs w:val="26"/>
+          <w:lang w:eastAsia="en-AU"/>
+        </w:rPr>
+        <w:t>powers</w:t>
+      </w:r>
+      <w:proofErr w:type="spellEnd"/>
+      <w:proofErr w:type="gramEnd"/>
+      <w:r>
+        <w:rPr>
+          <w:rFonts w:ascii="Arial" w:eastAsia="Times New Roman" w:hAnsi="Arial" w:cs="Arial"/>
+          <w:b/>
+          <w:bCs/>
+          <w:color w:val="595959"/>
+          <w:sz w:val="26"/>
+          <w:szCs w:val="26"/>
+          <w:lang w:eastAsia="en-AU"/>
+        </w:rPr>
+        <w:t>}</w:t>
+      </w:r>
+    </w:p>
+    <w:tbl>
+      <w:tblPr>
+        <w:tblStyle w:val="TableGrid"/>
+        <w:tblW w:w="0" w:type="auto"/>
+        <w:tblInd w:w="137" w:type="dxa"/>
+        <w:tblLook w:val="04A0" w:firstRow="1" w:lastRow="0" w:firstColumn="1" w:lastColumn="0" w:noHBand="0" w:noVBand="1"/>
+      </w:tblPr>
+      <w:tblGrid>
+        <w:gridCol w:w="559"/>
+        <w:gridCol w:w="6460"/>
+      </w:tblGrid>
+      <w:tr>
+        <w:trPr>
+          <w:cantSplit/>
+          <w:trHeight w:val="459"/>
+        </w:trPr>
+        <w:tc>
+          <w:tcPr>
+            <w:tcW w:w="559" w:type="dxa"/>
+            <w:vMerge w:val="restart"/>
+            <w:shd w:val="clear" w:color="auto" w:fill="E7E6E6" w:themeFill="background2"/>
+            <w:textDirection w:val="btLr"/>
+          </w:tcPr>
+          <w:p>
+            <w:pPr>
+              <w:pStyle w:val="ListParagraph"/>
+              <w:ind w:left="113" w:right="113"/>
+              <w:jc w:val="center"/>
+              <w:rPr>
+                <w:b/>
+              </w:rPr>
+            </w:pPr>
+            <w:r>
+              <w:rPr>
+                <w:b/>
+              </w:rPr>
+              <w:t>Ability</w:t>
+            </w:r>
+          </w:p>
+        </w:tc>
+        <w:tc>
+          <w:tcPr>
+            <w:tcW w:w="6460" w:type="dxa"/>
+            <w:vAlign w:val="center"/>
+          </w:tcPr>
+          <w:p>
+            <w:pPr>
+              <w:pStyle w:val="ListParagraph"/>
+              <w:ind w:left="0"/>
+              <w:jc w:val="center"/>
+              <w:rPr>
+                <w:rFonts w:ascii="Arial" w:hAnsi="Arial" w:cs="Arial"/>
+                <w:sz w:val="24"/>
+                <w:szCs w:val="24"/>
+              </w:rPr>
+            </w:pPr>
+            <w:r>
+              <w:rPr>
+                <w:rFonts w:ascii="Arial" w:hAnsi="Arial" w:cs="Arial"/>
+                <w:b/>
+                <w:bCs/>
+                <w:color w:val="000000"/>
+                <w:sz w:val="28"/>
+                <w:szCs w:val="28"/>
+              </w:rPr>
+              <w:t>{name}</w:t>
+            </w:r>
+          </w:p>
+        </w:tc>
+      </w:tr>
+      <w:tr>
+        <w:trPr>
+          <w:cantSplit/>
+          <w:trHeight w:val="1284"/>
+        </w:trPr>
+        <w:tc>
+          <w:tcPr>
+            <w:tcW w:w="559" w:type="dxa"/>
+            <w:vMerge/>
+            <w:shd w:val="clear" w:color="auto" w:fill="E7E6E6" w:themeFill="background2"/>
+            <w:textDirection w:val="btLr"/>
+          </w:tcPr>
+          <w:p>
+            <w:pPr>
+              <w:pStyle w:val="ListParagraph"/>
+              <w:ind w:left="113" w:right="113"/>
+              <w:jc w:val="center"/>
+              <w:rPr>
+                <w:b/>
+              </w:rPr>
+            </w:pPr>
+          </w:p>
+        </w:tc>
+        <w:tc>
+          <w:tcPr>
+            <w:tcW w:w="6460" w:type="dxa"/>
+          </w:tcPr>
+          <w:p>
+            <w:pPr>
+              <w:pStyle w:val="ListParagraph"/>
+              <w:ind w:left="0"/>
+              <w:rPr>
+                <w:rFonts w:ascii="Arial" w:hAnsi="Arial" w:cs="Arial"/>
+                <w:b/>
+                <w:bCs/>
+                <w:color w:val="000000"/>
+                <w:sz w:val="28"/>
+                <w:szCs w:val="28"/>
+              </w:rPr>
+            </w:pPr>
+            <w:r>
+              <w:rPr>
+                <w:rFonts w:ascii="Arial" w:hAnsi="Arial" w:cs="Arial"/>
+                <w:color w:val="000000"/>
+                <w:sz w:val="20"/>
+                <w:szCs w:val="20"/>
+              </w:rPr>
+              <w:t>{description}</w:t>
+            </w:r>
+          </w:p>
+        </w:tc>
+      </w:tr>
+      <w:tr>
+        <w:trPr>
+          <w:cantSplit/>
+          <w:trHeight w:val="417"/>
+        </w:trPr>
+        <w:tc>
+          <w:tcPr>
+            <w:tcW w:w="559" w:type="dxa"/>
+            <w:vMerge/>
+            <w:shd w:val="clear" w:color="auto" w:fill="E7E6E6" w:themeFill="background2"/>
+            <w:textDirection w:val="btLr"/>
+          </w:tcPr>
+          <w:p>
+            <w:pPr>
+              <w:pStyle w:val="ListParagraph"/>
+              <w:ind w:left="113" w:right="113"/>
+              <w:jc w:val="center"/>
+              <w:rPr>
+                <w:b/>
+              </w:rPr>
+            </w:pPr>
+          </w:p>
+        </w:tc>
+        <w:tc>
+          <w:tcPr>
+            <w:tcW w:w="6460" w:type="dxa"/>
+            <w:shd w:val="clear" w:color="auto" w:fill="DEEAF6" w:themeFill="accent5" w:themeFillTint="33"/>
+            <w:vAlign w:val="center"/>
+          </w:tcPr>
+          <w:p>
+            <w:pPr>
+              <w:pStyle w:val="ListParagraph"/>
+              <w:ind w:left="0"/>
+              <w:rPr>
+                <w:rFonts w:ascii="Arial" w:hAnsi="Arial" w:cs="Arial"/>
+                <w:sz w:val="24"/>
+                <w:szCs w:val="24"/>
+              </w:rPr>
+            </w:pPr>
+            <w:r>
+              <w:rPr>
+                <w:rFonts w:ascii="Arial" w:hAnsi="Arial" w:cs="Arial"/>
+                <w:color w:val="000000"/>
+                <w:sz w:val="28"/>
+                <w:szCs w:val="28"/>
+              </w:rPr>
+              <w:t xml:space="preserve">Usages: </w:t>
+            </w:r>
+            <w:r>
+              <w:rPr>
+                <w:rFonts w:ascii="Arial" w:hAnsi="Arial" w:cs="Arial"/>
+                <w:color w:val="000000"/>
+                <w:sz w:val="28"/>
+                <w:szCs w:val="28"/>
+              </w:rPr>
+              <w:t>{usages}</w:t>
+            </w:r>
+            <w:bookmarkStart w:id="0" w:name="_GoBack"/>
+            <w:bookmarkEnd w:id="0"/>
+          </w:p>
+        </w:tc>
+      </w:tr>
+    </w:tbl>
+    <w:p>
+      <w:pPr>
+        <w:spacing w:after="0" w:line="240" w:lineRule="auto"/>
+        <w:rPr>
+          <w:rFonts w:ascii="Arial" w:eastAsia="Times New Roman" w:hAnsi="Arial" w:cs="Arial"/>
+          <w:b/>
+          <w:bCs/>
+          <w:color w:val="595959"/>
+          <w:sz w:val="26"/>
+          <w:szCs w:val="26"/>
+          <w:lang w:eastAsia="en-AU"/>
+        </w:rPr>
+      </w:pPr>
+      <w:r>
+        <w:rPr>
+          <w:rFonts w:ascii="Arial" w:eastAsia="Times New Roman" w:hAnsi="Arial" w:cs="Arial"/>
+          <w:b/>
+          <w:bCs/>
+          <w:color w:val="595959"/>
+          <w:sz w:val="26"/>
+          <w:szCs w:val="26"/>
+          <w:lang w:eastAsia="en-AU"/>
+        </w:rPr>
+        <w:t>{</w:t>
+      </w:r>
+      <w:r>
+        <w:rPr>
+          <w:rFonts w:ascii="Arial" w:eastAsia="Times New Roman" w:hAnsi="Arial" w:cs="Arial"/>
+          <w:b/>
+          <w:bCs/>
+          <w:color w:val="595959"/>
+          <w:sz w:val="26"/>
+          <w:szCs w:val="26"/>
+          <w:lang w:eastAsia="en-AU"/>
+        </w:rPr>
+        <w:t>/</w:t>
+      </w:r>
+      <w:proofErr w:type="spellStart"/>
+      <w:proofErr w:type="gramStart"/>
+      <w:r>
+        <w:rPr>
+          <w:rFonts w:ascii="Arial" w:eastAsia="Times New Roman" w:hAnsi="Arial" w:cs="Arial"/>
+          <w:b/>
+          <w:bCs/>
+          <w:color w:val="595959"/>
+          <w:sz w:val="26"/>
+          <w:szCs w:val="26"/>
+          <w:lang w:eastAsia="en-AU"/>
+        </w:rPr>
+        <w:t>player</w:t>
+      </w:r>
+      <w:r>
+        <w:rPr>
+          <w:rFonts w:ascii="Arial" w:eastAsia="Times New Roman" w:hAnsi="Arial" w:cs="Arial"/>
+          <w:b/>
+          <w:bCs/>
+          <w:color w:val="595959"/>
+          <w:sz w:val="26"/>
+          <w:szCs w:val="26"/>
+          <w:lang w:eastAsia="en-AU"/>
+        </w:rPr>
+        <w:t>.</w:t>
+      </w:r>
+      <w:r>
+        <w:rPr>
+          <w:rFonts w:ascii="Arial" w:eastAsia="Times New Roman" w:hAnsi="Arial" w:cs="Arial"/>
+          <w:b/>
+          <w:bCs/>
+          <w:color w:val="595959"/>
+          <w:sz w:val="26"/>
+          <w:szCs w:val="26"/>
+          <w:lang w:eastAsia="en-AU"/>
+        </w:rPr>
+        <w:t>powers</w:t>
+      </w:r>
+      <w:proofErr w:type="spellEnd"/>
+      <w:proofErr w:type="gramEnd"/>
+      <w:r>
+        <w:rPr>
+          <w:rFonts w:ascii="Arial" w:eastAsia="Times New Roman" w:hAnsi="Arial" w:cs="Arial"/>
+          <w:b/>
+          <w:bCs/>
+          <w:color w:val="595959"/>
+          <w:sz w:val="26"/>
+          <w:szCs w:val="26"/>
+          <w:lang w:eastAsia="en-AU"/>
+        </w:rPr>
+        <w:t>}</w:t>
+      </w:r>
     </w:p>
     <w:p>
       <w:r>
@@ -1189,71 +1563,186 @@
         <w:t>While you can show your Secret and Information to whomever you like, you will probably not want to reveal your Secret too often. (Please note that you can’t solve the murder by looking at everyone’s Secret and Information – it’s not that easy!) </w:t>
       </w:r>
     </w:p>
+    <w:p/>
+    <w:tbl>
+      <w:tblPr>
+        <w:tblStyle w:val="TableGrid"/>
+        <w:tblW w:w="0" w:type="auto"/>
+        <w:tblInd w:w="137" w:type="dxa"/>
+        <w:tblLook w:val="04A0" w:firstRow="1" w:lastRow="0" w:firstColumn="1" w:lastColumn="0" w:noHBand="0" w:noVBand="1"/>
+      </w:tblPr>
+      <w:tblGrid>
+        <w:gridCol w:w="559"/>
+        <w:gridCol w:w="6460"/>
+      </w:tblGrid>
+      <w:tr>
+        <w:trPr>
+          <w:cantSplit/>
+          <w:trHeight w:val="1922"/>
+        </w:trPr>
+        <w:tc>
+          <w:tcPr>
+            <w:tcW w:w="559" w:type="dxa"/>
+            <w:shd w:val="clear" w:color="auto" w:fill="E7E6E6" w:themeFill="background2"/>
+            <w:textDirection w:val="btLr"/>
+          </w:tcPr>
+          <w:p>
+            <w:pPr>
+              <w:pStyle w:val="ListParagraph"/>
+              <w:ind w:left="113" w:right="113"/>
+              <w:jc w:val="center"/>
+              <w:rPr>
+                <w:b/>
+              </w:rPr>
+            </w:pPr>
+            <w:r>
+              <w:rPr>
+                <w:b/>
+              </w:rPr>
+              <w:t>Secret</w:t>
+            </w:r>
+          </w:p>
+        </w:tc>
+        <w:tc>
+          <w:tcPr>
+            <w:tcW w:w="6460" w:type="dxa"/>
+            <w:vAlign w:val="center"/>
+          </w:tcPr>
+          <w:p>
+            <w:pPr>
+              <w:pStyle w:val="ListParagraph"/>
+              <w:ind w:left="0"/>
+              <w:jc w:val="center"/>
+              <w:rPr>
+                <w:rFonts w:ascii="Arial" w:hAnsi="Arial" w:cs="Arial"/>
+                <w:sz w:val="24"/>
+                <w:szCs w:val="24"/>
+              </w:rPr>
+            </w:pPr>
+            <w:r>
+              <w:rPr>
+                <w:rFonts w:ascii="Arial" w:hAnsi="Arial" w:cs="Arial"/>
+                <w:sz w:val="24"/>
+                <w:szCs w:val="24"/>
+              </w:rPr>
+              <w:t>{</w:t>
+            </w:r>
+            <w:proofErr w:type="spellStart"/>
+            <w:proofErr w:type="gramStart"/>
+            <w:r>
+              <w:rPr>
+                <w:rFonts w:ascii="Arial" w:hAnsi="Arial" w:cs="Arial"/>
+                <w:sz w:val="24"/>
+                <w:szCs w:val="24"/>
+              </w:rPr>
+              <w:t>player.secret</w:t>
+            </w:r>
+            <w:proofErr w:type="spellEnd"/>
+            <w:proofErr w:type="gramEnd"/>
+            <w:r>
+              <w:rPr>
+                <w:rFonts w:ascii="Arial" w:hAnsi="Arial" w:cs="Arial"/>
+                <w:sz w:val="24"/>
+                <w:szCs w:val="24"/>
+              </w:rPr>
+              <w:t>}</w:t>
+            </w:r>
+          </w:p>
+        </w:tc>
+      </w:tr>
+    </w:tbl>
     <w:p>
       <w:pPr>
         <w:pStyle w:val="ListParagraph"/>
       </w:pPr>
     </w:p>
-    <w:p>
-      <w:pPr>
-        <w:pStyle w:val="ListParagraph"/>
-      </w:pPr>
-    </w:p>
-    <w:p>
-      <w:pPr>
-        <w:pStyle w:val="ListParagraph"/>
-      </w:pPr>
-      <w:r>
-        <w:rPr>
-          <w:b/>
-        </w:rPr>
-        <w:t>Secret</w:t>
-      </w:r>
-      <w:r>
-        <w:t>: {</w:t>
-      </w:r>
-      <w:proofErr w:type="spellStart"/>
-      <w:r>
-        <w:t>player.</w:t>
-      </w:r>
-      <w:r>
-        <w:t>secret</w:t>
-      </w:r>
-      <w:proofErr w:type="spellEnd"/>
-      <w:r>
-        <w:t>}</w:t>
-      </w:r>
-    </w:p>
-    <w:p>
-      <w:pPr>
-        <w:pStyle w:val="ListParagraph"/>
-      </w:pPr>
-    </w:p>
-    <w:p>
-      <w:pPr>
-        <w:pStyle w:val="ListParagraph"/>
-      </w:pPr>
-    </w:p>
-    <w:p>
-      <w:pPr>
-        <w:pStyle w:val="ListParagraph"/>
-      </w:pPr>
-      <w:r>
-        <w:rPr>
-          <w:b/>
-        </w:rPr>
-        <w:t>Info</w:t>
-      </w:r>
-      <w:r>
-        <w:t>: {</w:t>
-      </w:r>
-      <w:r>
-        <w:t>player.</w:t>
-      </w:r>
-      <w:r>
-        <w:t>information}</w:t>
-      </w:r>
-    </w:p>
+    <w:tbl>
+      <w:tblPr>
+        <w:tblStyle w:val="TableGrid"/>
+        <w:tblW w:w="0" w:type="auto"/>
+        <w:tblInd w:w="137" w:type="dxa"/>
+        <w:tblLook w:val="04A0" w:firstRow="1" w:lastRow="0" w:firstColumn="1" w:lastColumn="0" w:noHBand="0" w:noVBand="1"/>
+      </w:tblPr>
+      <w:tblGrid>
+        <w:gridCol w:w="559"/>
+        <w:gridCol w:w="6460"/>
+      </w:tblGrid>
+      <w:tr>
+        <w:trPr>
+          <w:cantSplit/>
+          <w:trHeight w:val="1922"/>
+        </w:trPr>
+        <w:tc>
+          <w:tcPr>
+            <w:tcW w:w="559" w:type="dxa"/>
+            <w:shd w:val="clear" w:color="auto" w:fill="E7E6E6" w:themeFill="background2"/>
+            <w:textDirection w:val="btLr"/>
+          </w:tcPr>
+          <w:p>
+            <w:pPr>
+              <w:pStyle w:val="ListParagraph"/>
+              <w:ind w:left="113" w:right="113"/>
+              <w:jc w:val="center"/>
+              <w:rPr>
+                <w:b/>
+              </w:rPr>
+            </w:pPr>
+            <w:r>
+              <w:rPr>
+                <w:b/>
+              </w:rPr>
+              <w:t>Information</w:t>
+            </w:r>
+          </w:p>
+        </w:tc>
+        <w:tc>
+          <w:tcPr>
+            <w:tcW w:w="6460" w:type="dxa"/>
+            <w:vAlign w:val="center"/>
+          </w:tcPr>
+          <w:p>
+            <w:pPr>
+              <w:pStyle w:val="ListParagraph"/>
+              <w:ind w:left="0"/>
+              <w:jc w:val="center"/>
+              <w:rPr>
+                <w:rFonts w:ascii="Arial" w:hAnsi="Arial" w:cs="Arial"/>
+                <w:sz w:val="24"/>
+                <w:szCs w:val="24"/>
+              </w:rPr>
+            </w:pPr>
+            <w:r>
+              <w:rPr>
+                <w:rFonts w:ascii="Arial" w:hAnsi="Arial" w:cs="Arial"/>
+                <w:sz w:val="24"/>
+                <w:szCs w:val="24"/>
+              </w:rPr>
+              <w:t>{</w:t>
+            </w:r>
+            <w:proofErr w:type="spellStart"/>
+            <w:proofErr w:type="gramStart"/>
+            <w:r>
+              <w:rPr>
+                <w:rFonts w:ascii="Arial" w:hAnsi="Arial" w:cs="Arial"/>
+                <w:sz w:val="24"/>
+                <w:szCs w:val="24"/>
+              </w:rPr>
+              <w:t>player.information</w:t>
+            </w:r>
+            <w:proofErr w:type="spellEnd"/>
+            <w:proofErr w:type="gramEnd"/>
+            <w:r>
+              <w:rPr>
+                <w:rFonts w:ascii="Arial" w:hAnsi="Arial" w:cs="Arial"/>
+                <w:sz w:val="24"/>
+                <w:szCs w:val="24"/>
+              </w:rPr>
+              <w:t>}</w:t>
+            </w:r>
+          </w:p>
+        </w:tc>
+      </w:tr>
+    </w:tbl>
     <w:p>
       <w:r>
         <w:br w:type="page"/>
@@ -1753,8 +2242,6 @@
       <w:pPr>
         <w:pStyle w:val="ListParagraph"/>
       </w:pPr>
-      <w:bookmarkStart w:id="0" w:name="_GoBack"/>
-      <w:bookmarkEnd w:id="0"/>
     </w:p>
     <w:sectPr>
       <w:pgSz w:w="8391" w:h="11906" w:code="11"/>
@@ -2320,7 +2807,7 @@
   <w:style w:type="paragraph" w:default="1" w:styleId="Normal">
     <w:name w:val="Normal"/>
     <w:qFormat/>
-    <w:rsid w:val="00BF73C5"/>
+    <w:rsid w:val="00E46541"/>
   </w:style>
   <w:style w:type="character" w:default="1" w:styleId="DefaultParagraphFont">
     <w:name w:val="Default Paragraph Font"/>
@@ -2376,6 +2863,25 @@
       <w:ind w:left="720"/>
       <w:contextualSpacing/>
     </w:pPr>
+  </w:style>
+  <w:style w:type="table" w:styleId="TableGrid">
+    <w:name w:val="Table Grid"/>
+    <w:basedOn w:val="TableNormal"/>
+    <w:uiPriority w:val="39"/>
+    <w:rsid w:val="00261E3A"/>
+    <w:pPr>
+      <w:spacing w:after="0" w:line="240" w:lineRule="auto"/>
+    </w:pPr>
+    <w:tblPr>
+      <w:tblBorders>
+        <w:top w:val="single" w:sz="4" w:space="0" w:color="auto"/>
+        <w:left w:val="single" w:sz="4" w:space="0" w:color="auto"/>
+        <w:bottom w:val="single" w:sz="4" w:space="0" w:color="auto"/>
+        <w:right w:val="single" w:sz="4" w:space="0" w:color="auto"/>
+        <w:insideH w:val="single" w:sz="4" w:space="0" w:color="auto"/>
+        <w:insideV w:val="single" w:sz="4" w:space="0" w:color="auto"/>
+      </w:tblBorders>
+    </w:tblPr>
   </w:style>
 </w:styles>
 </file>
@@ -2639,4 +3145,16 @@
     </a:ext>
   </a:extLst>
 </a:theme>
+</file>
+
+<file path=customXml/item1.xml><?xml version="1.0" encoding="utf-8"?>
+<b:Sources xmlns:b="http://schemas.openxmlformats.org/officeDocument/2006/bibliography" xmlns="http://schemas.openxmlformats.org/officeDocument/2006/bibliography" SelectedStyle="\APASixthEditionOfficeOnline.xsl" StyleName="APA" Version="6"/>
+</file>
+
+<file path=customXml/itemProps1.xml><?xml version="1.0" encoding="utf-8"?>
+<ds:datastoreItem xmlns:ds="http://schemas.openxmlformats.org/officeDocument/2006/customXml" ds:itemID="{F5BFD6C0-8239-4A84-9062-4A3C34FC888C}">
+  <ds:schemaRefs>
+    <ds:schemaRef ds:uri="http://schemas.openxmlformats.org/officeDocument/2006/bibliography"/>
+  </ds:schemaRefs>
+</ds:datastoreItem>
 </file>
</xml_diff>

<commit_message>
Add titles to generation
</commit_message>
<xml_diff>
--- a/template/input.docx
+++ b/template/input.docx
@@ -1237,6 +1237,9 @@
         <w:tc>
           <w:tcPr>
             <w:tcW w:w="6460" w:type="dxa"/>
+            <w:tcBorders>
+              <w:bottom w:val="nil"/>
+            </w:tcBorders>
             <w:vAlign w:val="center"/>
           </w:tcPr>
           <w:p>
@@ -1290,6 +1293,9 @@
         <w:tc>
           <w:tcPr>
             <w:tcW w:w="6460" w:type="dxa"/>
+            <w:tcBorders>
+              <w:top w:val="nil"/>
+            </w:tcBorders>
           </w:tcPr>
           <w:p>
             <w:pPr>
@@ -1313,6 +1319,8 @@
               </w:rPr>
               <w:t>{description}</w:t>
             </w:r>
+            <w:bookmarkStart w:id="0" w:name="_GoBack"/>
+            <w:bookmarkEnd w:id="0"/>
           </w:p>
         </w:tc>
       </w:tr>
@@ -1373,8 +1381,6 @@
               </w:rPr>
               <w:t>{usages}</w:t>
             </w:r>
-            <w:bookmarkStart w:id="0" w:name="_GoBack"/>
-            <w:bookmarkEnd w:id="0"/>
           </w:p>
         </w:tc>
       </w:tr>
@@ -3152,7 +3158,7 @@
 </file>
 
 <file path=customXml/itemProps1.xml><?xml version="1.0" encoding="utf-8"?>
-<ds:datastoreItem xmlns:ds="http://schemas.openxmlformats.org/officeDocument/2006/customXml" ds:itemID="{F5BFD6C0-8239-4A84-9062-4A3C34FC888C}">
+<ds:datastoreItem xmlns:ds="http://schemas.openxmlformats.org/officeDocument/2006/customXml" ds:itemID="{6CCE30B9-4CCD-4752-A370-40C65EEA4DEF}">
   <ds:schemaRefs>
     <ds:schemaRef ds:uri="http://schemas.openxmlformats.org/officeDocument/2006/bibliography"/>
   </ds:schemaRefs>

</xml_diff>

<commit_message>
Make goals a loop in template
</commit_message>
<xml_diff>
--- a/template/input.docx
+++ b/template/input.docx
@@ -334,7 +334,21 @@
         <w:t>Your Goals:</w:t>
       </w:r>
     </w:p>
-    <w:p/>
+    <w:p>
+      <w:r>
+        <w:t>{#</w:t>
+      </w:r>
+      <w:proofErr w:type="spellStart"/>
+      <w:proofErr w:type="gramStart"/>
+      <w:r>
+        <w:t>player.goals</w:t>
+      </w:r>
+      <w:proofErr w:type="spellEnd"/>
+      <w:proofErr w:type="gramEnd"/>
+      <w:r>
+        <w:t>}</w:t>
+      </w:r>
+    </w:p>
     <w:p>
       <w:pPr>
         <w:numPr>
@@ -359,15 +373,7 @@
           <w:color w:val="000000"/>
           <w:lang w:eastAsia="en-AU"/>
         </w:rPr>
-        <w:t>Protect the money.</w:t>
-      </w:r>
-      <w:r>
-        <w:rPr>
-          <w:rFonts w:ascii="Arial" w:eastAsia="Times New Roman" w:hAnsi="Arial" w:cs="Arial"/>
-          <w:color w:val="000000"/>
-          <w:lang w:eastAsia="en-AU"/>
-        </w:rPr>
-        <w:t xml:space="preserve"> Either hold onto it yourself</w:t>
+        <w:t>{name}:</w:t>
       </w:r>
       <w:r>
         <w:rPr>
@@ -383,175 +389,37 @@
           <w:color w:val="000000"/>
           <w:lang w:eastAsia="en-AU"/>
         </w:rPr>
-        <w:t>or get Brad to grab it. If the bomb is defused, then keeping it hidden in the server room is also a valid option.</w:t>
-      </w:r>
-    </w:p>
-    <w:p>
-      <w:pPr>
-        <w:spacing w:after="0" w:line="240" w:lineRule="auto"/>
-        <w:ind w:left="720"/>
+        <w:t>{description}</w:t>
+      </w:r>
+      <w:bookmarkStart w:id="0" w:name="_GoBack"/>
+      <w:bookmarkEnd w:id="0"/>
+    </w:p>
+    <w:p>
+      <w:r>
+        <w:t>{</w:t>
+      </w:r>
+      <w:r>
+        <w:t>/</w:t>
+      </w:r>
+      <w:proofErr w:type="spellStart"/>
+      <w:proofErr w:type="gramStart"/>
+      <w:r>
+        <w:t>player.goals</w:t>
+      </w:r>
+      <w:proofErr w:type="spellEnd"/>
+      <w:proofErr w:type="gramEnd"/>
+      <w:r>
+        <w:t>}</w:t>
+      </w:r>
+    </w:p>
+    <w:p>
+      <w:pPr>
+        <w:spacing w:after="0" w:line="240" w:lineRule="auto"/>
         <w:textAlignment w:val="baseline"/>
         <w:rPr>
           <w:rFonts w:ascii="Arial" w:eastAsia="Times New Roman" w:hAnsi="Arial" w:cs="Arial"/>
           <w:b/>
           <w:bCs/>
-          <w:color w:val="000000"/>
-          <w:lang w:eastAsia="en-AU"/>
-        </w:rPr>
-      </w:pPr>
-    </w:p>
-    <w:p>
-      <w:pPr>
-        <w:numPr>
-          <w:ilvl w:val="0"/>
-          <w:numId w:val="1"/>
-        </w:numPr>
-        <w:spacing w:after="0" w:line="240" w:lineRule="auto"/>
-        <w:textAlignment w:val="baseline"/>
-        <w:rPr>
-          <w:rFonts w:ascii="Arial" w:eastAsia="Times New Roman" w:hAnsi="Arial" w:cs="Arial"/>
-          <w:b/>
-          <w:bCs/>
-          <w:color w:val="000000"/>
-          <w:lang w:eastAsia="en-AU"/>
-        </w:rPr>
-      </w:pPr>
-      <w:r>
-        <w:rPr>
-          <w:rFonts w:ascii="Arial" w:eastAsia="Times New Roman" w:hAnsi="Arial" w:cs="Arial"/>
-          <w:b/>
-          <w:bCs/>
-          <w:color w:val="000000"/>
-          <w:lang w:eastAsia="en-AU"/>
-        </w:rPr>
-        <w:t xml:space="preserve">Get Leo fired. </w:t>
-      </w:r>
-      <w:r>
-        <w:rPr>
-          <w:rFonts w:ascii="Arial" w:eastAsia="Times New Roman" w:hAnsi="Arial" w:cs="Arial"/>
-          <w:color w:val="000000"/>
-          <w:lang w:eastAsia="en-AU"/>
-        </w:rPr>
-        <w:t>You are worried that your embezzlement scheme has been discovered by Leo. Better proactively get rid of him just in case.</w:t>
-      </w:r>
-    </w:p>
-    <w:p>
-      <w:pPr>
-        <w:spacing w:after="0" w:line="240" w:lineRule="auto"/>
-        <w:ind w:left="720"/>
-        <w:textAlignment w:val="baseline"/>
-        <w:rPr>
-          <w:rFonts w:ascii="Arial" w:eastAsia="Times New Roman" w:hAnsi="Arial" w:cs="Arial"/>
-          <w:b/>
-          <w:bCs/>
-          <w:color w:val="000000"/>
-          <w:lang w:eastAsia="en-AU"/>
-        </w:rPr>
-      </w:pPr>
-    </w:p>
-    <w:p>
-      <w:pPr>
-        <w:numPr>
-          <w:ilvl w:val="0"/>
-          <w:numId w:val="1"/>
-        </w:numPr>
-        <w:spacing w:after="0" w:line="240" w:lineRule="auto"/>
-        <w:textAlignment w:val="baseline"/>
-        <w:rPr>
-          <w:rFonts w:ascii="Arial" w:eastAsia="Times New Roman" w:hAnsi="Arial" w:cs="Arial"/>
-          <w:b/>
-          <w:bCs/>
-          <w:color w:val="000000"/>
-          <w:lang w:eastAsia="en-AU"/>
-        </w:rPr>
-      </w:pPr>
-      <w:r>
-        <w:rPr>
-          <w:rFonts w:ascii="Arial" w:eastAsia="Times New Roman" w:hAnsi="Arial" w:cs="Arial"/>
-          <w:b/>
-          <w:bCs/>
-          <w:color w:val="000000"/>
-          <w:lang w:eastAsia="en-AU"/>
-        </w:rPr>
-        <w:t>Get Reece and Beatrice on board for round 2.</w:t>
-      </w:r>
-      <w:r>
-        <w:rPr>
-          <w:rFonts w:ascii="Arial" w:eastAsia="Times New Roman" w:hAnsi="Arial" w:cs="Arial"/>
-          <w:color w:val="000000"/>
-          <w:lang w:eastAsia="en-AU"/>
-        </w:rPr>
-        <w:t xml:space="preserve"> That was hot.</w:t>
-      </w:r>
-    </w:p>
-    <w:p>
-      <w:pPr>
-        <w:spacing w:after="0" w:line="240" w:lineRule="auto"/>
-        <w:ind w:left="720"/>
-        <w:textAlignment w:val="baseline"/>
-        <w:rPr>
-          <w:rFonts w:ascii="Arial" w:eastAsia="Times New Roman" w:hAnsi="Arial" w:cs="Arial"/>
-          <w:b/>
-          <w:bCs/>
-          <w:color w:val="000000"/>
-          <w:lang w:eastAsia="en-AU"/>
-        </w:rPr>
-      </w:pPr>
-    </w:p>
-    <w:p>
-      <w:pPr>
-        <w:pStyle w:val="ListParagraph"/>
-        <w:numPr>
-          <w:ilvl w:val="0"/>
-          <w:numId w:val="1"/>
-        </w:numPr>
-        <w:rPr>
-          <w:rFonts w:ascii="Arial" w:eastAsia="Times New Roman" w:hAnsi="Arial" w:cs="Arial"/>
-          <w:color w:val="000000"/>
-          <w:lang w:eastAsia="en-AU"/>
-        </w:rPr>
-      </w:pPr>
-      <w:r>
-        <w:rPr>
-          <w:rFonts w:ascii="Arial" w:eastAsia="Times New Roman" w:hAnsi="Arial" w:cs="Arial"/>
-          <w:b/>
-          <w:bCs/>
-          <w:color w:val="000000"/>
-          <w:lang w:eastAsia="en-AU"/>
-        </w:rPr>
-        <w:t>Crowdsource the most believable excuse.</w:t>
-      </w:r>
-      <w:r>
-        <w:rPr>
-          <w:rFonts w:ascii="Arial" w:eastAsia="Times New Roman" w:hAnsi="Arial" w:cs="Arial"/>
-          <w:color w:val="000000"/>
-          <w:lang w:eastAsia="en-AU"/>
-        </w:rPr>
-        <w:t xml:space="preserve"> Get others to suggest what excuse you'll feed your wife about where you were during the night of your </w:t>
-      </w:r>
-      <w:r>
-        <w:rPr>
-          <w:rFonts w:ascii="Arial" w:eastAsia="Times New Roman" w:hAnsi="Arial" w:cs="Arial"/>
-          <w:i/>
-          <w:iCs/>
-          <w:color w:val="000000"/>
-          <w:lang w:eastAsia="en-AU"/>
-        </w:rPr>
-        <w:t>‘play date’</w:t>
-      </w:r>
-      <w:r>
-        <w:rPr>
-          <w:rFonts w:ascii="Arial" w:eastAsia="Times New Roman" w:hAnsi="Arial" w:cs="Arial"/>
-          <w:color w:val="000000"/>
-          <w:lang w:eastAsia="en-AU"/>
-        </w:rPr>
-        <w:t>.</w:t>
-      </w:r>
-    </w:p>
-    <w:p>
-      <w:pPr>
-        <w:rPr>
-          <w:rFonts w:ascii="Arial" w:eastAsia="Times New Roman" w:hAnsi="Arial" w:cs="Arial"/>
           <w:color w:val="000000"/>
           <w:lang w:eastAsia="en-AU"/>
         </w:rPr>
@@ -1319,8 +1187,6 @@
               </w:rPr>
               <w:t>{description}</w:t>
             </w:r>
-            <w:bookmarkStart w:id="0" w:name="_GoBack"/>
-            <w:bookmarkEnd w:id="0"/>
           </w:p>
         </w:tc>
       </w:tr>
@@ -2813,7 +2679,7 @@
   <w:style w:type="paragraph" w:default="1" w:styleId="Normal">
     <w:name w:val="Normal"/>
     <w:qFormat/>
-    <w:rsid w:val="00E46541"/>
+    <w:rsid w:val="00965B88"/>
   </w:style>
   <w:style w:type="character" w:default="1" w:styleId="DefaultParagraphFont">
     <w:name w:val="Default Paragraph Font"/>
@@ -3158,7 +3024,7 @@
 </file>
 
 <file path=customXml/itemProps1.xml><?xml version="1.0" encoding="utf-8"?>
-<ds:datastoreItem xmlns:ds="http://schemas.openxmlformats.org/officeDocument/2006/customXml" ds:itemID="{6CCE30B9-4CCD-4752-A370-40C65EEA4DEF}">
+<ds:datastoreItem xmlns:ds="http://schemas.openxmlformats.org/officeDocument/2006/customXml" ds:itemID="{829BD841-5AFA-4194-9F25-F8DF0A851587}">
   <ds:schemaRefs>
     <ds:schemaRef ds:uri="http://schemas.openxmlformats.org/officeDocument/2006/bibliography"/>
   </ds:schemaRefs>

</xml_diff>

<commit_message>
Update template to include traits and other people
</commit_message>
<xml_diff>
--- a/template/input.docx
+++ b/template/input.docx
@@ -258,13 +258,133 @@
     </w:p>
     <w:p>
       <w:pPr>
-        <w:rPr>
-          <w:rFonts w:ascii="Arial" w:hAnsi="Arial" w:cs="Arial"/>
-          <w:color w:val="666666"/>
-          <w:sz w:val="36"/>
-          <w:szCs w:val="36"/>
-        </w:rPr>
-      </w:pPr>
+        <w:spacing w:after="0" w:line="240" w:lineRule="auto"/>
+        <w:rPr>
+          <w:rFonts w:ascii="Arial" w:eastAsia="Times New Roman" w:hAnsi="Arial" w:cs="Arial"/>
+          <w:color w:val="000000"/>
+          <w:lang w:eastAsia="en-AU"/>
+        </w:rPr>
+      </w:pPr>
+      <w:bookmarkStart w:id="0" w:name="OLE_LINK4"/>
+      <w:r>
+        <w:rPr>
+          <w:rFonts w:ascii="Arial" w:eastAsia="Times New Roman" w:hAnsi="Arial" w:cs="Arial"/>
+          <w:color w:val="000000"/>
+          <w:lang w:eastAsia="en-AU"/>
+        </w:rPr>
+        <w:t>{</w:t>
+      </w:r>
+      <w:r>
+        <w:rPr>
+          <w:rFonts w:ascii="Arial" w:eastAsia="Times New Roman" w:hAnsi="Arial" w:cs="Arial"/>
+          <w:color w:val="000000"/>
+          <w:lang w:eastAsia="en-AU"/>
+        </w:rPr>
+        <w:t>#</w:t>
+      </w:r>
+      <w:proofErr w:type="spellStart"/>
+      <w:proofErr w:type="gramStart"/>
+      <w:r>
+        <w:rPr>
+          <w:rFonts w:ascii="Arial" w:eastAsia="Times New Roman" w:hAnsi="Arial" w:cs="Arial"/>
+          <w:color w:val="000000"/>
+          <w:lang w:eastAsia="en-AU"/>
+        </w:rPr>
+        <w:t>player.</w:t>
+      </w:r>
+      <w:r>
+        <w:rPr>
+          <w:rFonts w:ascii="Arial" w:eastAsia="Times New Roman" w:hAnsi="Arial" w:cs="Arial"/>
+          <w:color w:val="000000"/>
+          <w:lang w:eastAsia="en-AU"/>
+        </w:rPr>
+        <w:t>traits</w:t>
+      </w:r>
+      <w:proofErr w:type="spellEnd"/>
+      <w:proofErr w:type="gramEnd"/>
+      <w:r>
+        <w:rPr>
+          <w:rFonts w:ascii="Arial" w:eastAsia="Times New Roman" w:hAnsi="Arial" w:cs="Arial"/>
+          <w:color w:val="000000"/>
+          <w:lang w:eastAsia="en-AU"/>
+        </w:rPr>
+        <w:t>}</w:t>
+      </w:r>
+    </w:p>
+    <w:p>
+      <w:pPr>
+        <w:spacing w:after="0" w:line="240" w:lineRule="auto"/>
+        <w:rPr>
+          <w:rFonts w:ascii="Arial" w:eastAsia="Times New Roman" w:hAnsi="Arial" w:cs="Arial"/>
+          <w:color w:val="000000"/>
+          <w:lang w:eastAsia="en-AU"/>
+        </w:rPr>
+      </w:pPr>
+      <w:r>
+        <w:rPr>
+          <w:rFonts w:ascii="Arial" w:eastAsia="Times New Roman" w:hAnsi="Arial" w:cs="Arial"/>
+          <w:color w:val="000000"/>
+          <w:lang w:eastAsia="en-AU"/>
+        </w:rPr>
+        <w:t>{.</w:t>
+      </w:r>
+      <w:bookmarkStart w:id="1" w:name="_GoBack"/>
+      <w:bookmarkEnd w:id="1"/>
+      <w:r>
+        <w:rPr>
+          <w:rFonts w:ascii="Arial" w:eastAsia="Times New Roman" w:hAnsi="Arial" w:cs="Arial"/>
+          <w:color w:val="000000"/>
+          <w:lang w:eastAsia="en-AU"/>
+        </w:rPr>
+        <w:t>}</w:t>
+      </w:r>
+    </w:p>
+    <w:bookmarkEnd w:id="0"/>
+    <w:p>
+      <w:pPr>
+        <w:spacing w:after="0" w:line="240" w:lineRule="auto"/>
+        <w:rPr>
+          <w:rFonts w:ascii="Arial" w:eastAsia="Times New Roman" w:hAnsi="Arial" w:cs="Arial"/>
+          <w:color w:val="000000"/>
+          <w:lang w:eastAsia="en-AU"/>
+        </w:rPr>
+      </w:pPr>
+      <w:r>
+        <w:rPr>
+          <w:rFonts w:ascii="Arial" w:eastAsia="Times New Roman" w:hAnsi="Arial" w:cs="Arial"/>
+          <w:color w:val="000000"/>
+          <w:lang w:eastAsia="en-AU"/>
+        </w:rPr>
+        <w:t>{</w:t>
+      </w:r>
+      <w:r>
+        <w:rPr>
+          <w:rFonts w:ascii="Arial" w:eastAsia="Times New Roman" w:hAnsi="Arial" w:cs="Arial"/>
+          <w:color w:val="000000"/>
+          <w:lang w:eastAsia="en-AU"/>
+        </w:rPr>
+        <w:t>/</w:t>
+      </w:r>
+      <w:proofErr w:type="spellStart"/>
+      <w:proofErr w:type="gramStart"/>
+      <w:r>
+        <w:rPr>
+          <w:rFonts w:ascii="Arial" w:eastAsia="Times New Roman" w:hAnsi="Arial" w:cs="Arial"/>
+          <w:color w:val="000000"/>
+          <w:lang w:eastAsia="en-AU"/>
+        </w:rPr>
+        <w:t>player.traits</w:t>
+      </w:r>
+      <w:proofErr w:type="spellEnd"/>
+      <w:proofErr w:type="gramEnd"/>
+      <w:r>
+        <w:rPr>
+          <w:rFonts w:ascii="Arial" w:eastAsia="Times New Roman" w:hAnsi="Arial" w:cs="Arial"/>
+          <w:color w:val="000000"/>
+          <w:lang w:eastAsia="en-AU"/>
+        </w:rPr>
+        <w:t>}</w:t>
+      </w:r>
     </w:p>
     <w:p>
       <w:pPr>
@@ -276,6 +396,18 @@
           <w:lang w:eastAsia="en-AU"/>
         </w:rPr>
       </w:pPr>
+    </w:p>
+    <w:p>
+      <w:pPr>
+        <w:spacing w:after="0" w:line="240" w:lineRule="auto"/>
+        <w:rPr>
+          <w:rFonts w:ascii="Times New Roman" w:eastAsia="Times New Roman" w:hAnsi="Times New Roman" w:cs="Times New Roman"/>
+          <w:sz w:val="24"/>
+          <w:szCs w:val="24"/>
+          <w:lang w:eastAsia="en-AU"/>
+        </w:rPr>
+      </w:pPr>
+      <w:bookmarkStart w:id="2" w:name="OLE_LINK3"/>
       <w:r>
         <w:rPr>
           <w:rFonts w:ascii="Arial" w:eastAsia="Times New Roman" w:hAnsi="Arial" w:cs="Arial"/>
@@ -285,6 +417,7 @@
         <w:t>{</w:t>
       </w:r>
       <w:proofErr w:type="spellStart"/>
+      <w:proofErr w:type="gramStart"/>
       <w:r>
         <w:rPr>
           <w:rFonts w:ascii="Arial" w:eastAsia="Times New Roman" w:hAnsi="Arial" w:cs="Arial"/>
@@ -302,6 +435,7 @@
         <w:t>blurb</w:t>
       </w:r>
       <w:proofErr w:type="spellEnd"/>
+      <w:proofErr w:type="gramEnd"/>
       <w:r>
         <w:rPr>
           <w:rFonts w:ascii="Arial" w:eastAsia="Times New Roman" w:hAnsi="Arial" w:cs="Arial"/>
@@ -311,6 +445,7 @@
         <w:t>}</w:t>
       </w:r>
     </w:p>
+    <w:bookmarkEnd w:id="2"/>
     <w:p>
       <w:r>
         <w:br w:type="page"/>
@@ -391,15 +526,10 @@
         </w:rPr>
         <w:t>{description}</w:t>
       </w:r>
-      <w:bookmarkStart w:id="0" w:name="_GoBack"/>
-      <w:bookmarkEnd w:id="0"/>
-    </w:p>
-    <w:p>
-      <w:r>
-        <w:t>{</w:t>
-      </w:r>
-      <w:r>
-        <w:t>/</w:t>
+    </w:p>
+    <w:p>
+      <w:r>
+        <w:t>{/</w:t>
       </w:r>
       <w:proofErr w:type="spellStart"/>
       <w:proofErr w:type="gramStart"/>
@@ -467,6 +597,86 @@
       <w:pPr>
         <w:spacing w:after="0" w:line="240" w:lineRule="auto"/>
         <w:rPr>
+          <w:rFonts w:ascii="Arial" w:eastAsia="Times New Roman" w:hAnsi="Arial" w:cs="Arial"/>
+          <w:b/>
+          <w:bCs/>
+          <w:color w:val="595959"/>
+          <w:sz w:val="26"/>
+          <w:szCs w:val="26"/>
+          <w:lang w:eastAsia="en-AU"/>
+        </w:rPr>
+      </w:pPr>
+      <w:bookmarkStart w:id="3" w:name="OLE_LINK2"/>
+      <w:r>
+        <w:rPr>
+          <w:rFonts w:ascii="Arial" w:eastAsia="Times New Roman" w:hAnsi="Arial" w:cs="Arial"/>
+          <w:b/>
+          <w:bCs/>
+          <w:color w:val="595959"/>
+          <w:sz w:val="26"/>
+          <w:szCs w:val="26"/>
+          <w:lang w:eastAsia="en-AU"/>
+        </w:rPr>
+        <w:t>{#</w:t>
+      </w:r>
+      <w:proofErr w:type="spellStart"/>
+      <w:proofErr w:type="gramStart"/>
+      <w:r>
+        <w:rPr>
+          <w:rFonts w:ascii="Arial" w:eastAsia="Times New Roman" w:hAnsi="Arial" w:cs="Arial"/>
+          <w:b/>
+          <w:bCs/>
+          <w:color w:val="595959"/>
+          <w:sz w:val="26"/>
+          <w:szCs w:val="26"/>
+          <w:lang w:eastAsia="en-AU"/>
+        </w:rPr>
+        <w:t>player</w:t>
+      </w:r>
+      <w:r>
+        <w:rPr>
+          <w:rFonts w:ascii="Arial" w:eastAsia="Times New Roman" w:hAnsi="Arial" w:cs="Arial"/>
+          <w:b/>
+          <w:bCs/>
+          <w:color w:val="595959"/>
+          <w:sz w:val="26"/>
+          <w:szCs w:val="26"/>
+          <w:lang w:eastAsia="en-AU"/>
+        </w:rPr>
+        <w:t>.</w:t>
+      </w:r>
+      <w:r>
+        <w:rPr>
+          <w:rFonts w:ascii="Arial" w:eastAsia="Times New Roman" w:hAnsi="Arial" w:cs="Arial"/>
+          <w:b/>
+          <w:bCs/>
+          <w:color w:val="595959"/>
+          <w:sz w:val="26"/>
+          <w:szCs w:val="26"/>
+          <w:lang w:eastAsia="en-AU"/>
+        </w:rPr>
+        <w:t>otherPeople</w:t>
+      </w:r>
+      <w:proofErr w:type="spellEnd"/>
+      <w:proofErr w:type="gramEnd"/>
+      <w:r>
+        <w:rPr>
+          <w:rFonts w:ascii="Arial" w:eastAsia="Times New Roman" w:hAnsi="Arial" w:cs="Arial"/>
+          <w:b/>
+          <w:bCs/>
+          <w:color w:val="595959"/>
+          <w:sz w:val="26"/>
+          <w:szCs w:val="26"/>
+          <w:lang w:eastAsia="en-AU"/>
+        </w:rPr>
+        <w:t>}</w:t>
+      </w:r>
+    </w:p>
+    <w:bookmarkEnd w:id="3"/>
+    <w:p>
+      <w:pPr>
+        <w:spacing w:after="0" w:line="240" w:lineRule="auto"/>
+        <w:rPr>
           <w:rFonts w:ascii="Times New Roman" w:eastAsia="Times New Roman" w:hAnsi="Times New Roman" w:cs="Times New Roman"/>
           <w:sz w:val="24"/>
           <w:szCs w:val="24"/>
@@ -483,7 +693,7 @@
           <w:szCs w:val="26"/>
           <w:lang w:eastAsia="en-AU"/>
         </w:rPr>
-        <w:t xml:space="preserve">Beatrice </w:t>
+        <w:t>{</w:t>
       </w:r>
       <w:proofErr w:type="spellStart"/>
       <w:r>
@@ -496,13 +706,171 @@
           <w:szCs w:val="26"/>
           <w:lang w:eastAsia="en-AU"/>
         </w:rPr>
-        <w:t>Pirozzi</w:t>
+        <w:t>playerName</w:t>
       </w:r>
       <w:proofErr w:type="spellEnd"/>
+      <w:r>
+        <w:rPr>
+          <w:rFonts w:ascii="Arial" w:eastAsia="Times New Roman" w:hAnsi="Arial" w:cs="Arial"/>
+          <w:b/>
+          <w:bCs/>
+          <w:color w:val="595959"/>
+          <w:sz w:val="26"/>
+          <w:szCs w:val="26"/>
+          <w:lang w:eastAsia="en-AU"/>
+        </w:rPr>
+        <w:t>}</w:t>
+      </w:r>
     </w:p>
     <w:p>
       <w:pPr>
         <w:spacing w:after="0" w:line="240" w:lineRule="auto"/>
+        <w:rPr>
+          <w:rFonts w:ascii="Arial" w:eastAsia="Times New Roman" w:hAnsi="Arial" w:cs="Arial"/>
+          <w:color w:val="595959"/>
+          <w:sz w:val="20"/>
+          <w:szCs w:val="20"/>
+          <w:lang w:eastAsia="en-AU"/>
+        </w:rPr>
+      </w:pPr>
+      <w:r>
+        <w:rPr>
+          <w:rFonts w:ascii="Arial" w:eastAsia="Times New Roman" w:hAnsi="Arial" w:cs="Arial"/>
+          <w:color w:val="595959"/>
+          <w:sz w:val="20"/>
+          <w:szCs w:val="20"/>
+          <w:lang w:eastAsia="en-AU"/>
+        </w:rPr>
+        <w:t>{</w:t>
+      </w:r>
+      <w:r>
+        <w:rPr>
+          <w:rFonts w:ascii="Arial" w:eastAsia="Times New Roman" w:hAnsi="Arial" w:cs="Arial"/>
+          <w:color w:val="595959"/>
+          <w:sz w:val="20"/>
+          <w:szCs w:val="20"/>
+          <w:lang w:eastAsia="en-AU"/>
+        </w:rPr>
+        <w:t>strength</w:t>
+      </w:r>
+      <w:r>
+        <w:rPr>
+          <w:rFonts w:ascii="Arial" w:eastAsia="Times New Roman" w:hAnsi="Arial" w:cs="Arial"/>
+          <w:color w:val="595959"/>
+          <w:sz w:val="20"/>
+          <w:szCs w:val="20"/>
+          <w:lang w:eastAsia="en-AU"/>
+        </w:rPr>
+        <w:t>}</w:t>
+      </w:r>
+      <w:r>
+        <w:rPr>
+          <w:rFonts w:ascii="Arial" w:eastAsia="Times New Roman" w:hAnsi="Arial" w:cs="Arial"/>
+          <w:color w:val="595959"/>
+          <w:sz w:val="20"/>
+          <w:szCs w:val="20"/>
+          <w:lang w:eastAsia="en-AU"/>
+        </w:rPr>
+        <w:t xml:space="preserve"> {alignment}</w:t>
+      </w:r>
+    </w:p>
+    <w:p>
+      <w:pPr>
+        <w:spacing w:after="0" w:line="240" w:lineRule="auto"/>
+        <w:rPr>
+          <w:rFonts w:ascii="Arial" w:eastAsia="Times New Roman" w:hAnsi="Arial" w:cs="Arial"/>
+          <w:b/>
+          <w:bCs/>
+          <w:color w:val="595959"/>
+          <w:sz w:val="26"/>
+          <w:szCs w:val="26"/>
+          <w:lang w:eastAsia="en-AU"/>
+        </w:rPr>
+      </w:pPr>
+      <w:r>
+        <w:rPr>
+          <w:rFonts w:ascii="Arial" w:eastAsia="Times New Roman" w:hAnsi="Arial" w:cs="Arial"/>
+          <w:b/>
+          <w:bCs/>
+          <w:color w:val="595959"/>
+          <w:sz w:val="26"/>
+          <w:szCs w:val="26"/>
+          <w:lang w:eastAsia="en-AU"/>
+        </w:rPr>
+        <w:t>{</w:t>
+      </w:r>
+      <w:r>
+        <w:rPr>
+          <w:rFonts w:ascii="Arial" w:eastAsia="Times New Roman" w:hAnsi="Arial" w:cs="Arial"/>
+          <w:b/>
+          <w:bCs/>
+          <w:color w:val="595959"/>
+          <w:sz w:val="26"/>
+          <w:szCs w:val="26"/>
+          <w:lang w:eastAsia="en-AU"/>
+        </w:rPr>
+        <w:t>/</w:t>
+      </w:r>
+      <w:proofErr w:type="spellStart"/>
+      <w:proofErr w:type="gramStart"/>
+      <w:r>
+        <w:rPr>
+          <w:rFonts w:ascii="Arial" w:eastAsia="Times New Roman" w:hAnsi="Arial" w:cs="Arial"/>
+          <w:b/>
+          <w:bCs/>
+          <w:color w:val="595959"/>
+          <w:sz w:val="26"/>
+          <w:szCs w:val="26"/>
+          <w:lang w:eastAsia="en-AU"/>
+        </w:rPr>
+        <w:t>player</w:t>
+      </w:r>
+      <w:r>
+        <w:rPr>
+          <w:rFonts w:ascii="Arial" w:eastAsia="Times New Roman" w:hAnsi="Arial" w:cs="Arial"/>
+          <w:b/>
+          <w:bCs/>
+          <w:color w:val="595959"/>
+          <w:sz w:val="26"/>
+          <w:szCs w:val="26"/>
+          <w:lang w:eastAsia="en-AU"/>
+        </w:rPr>
+        <w:t>.</w:t>
+      </w:r>
+      <w:r>
+        <w:rPr>
+          <w:rFonts w:ascii="Arial" w:eastAsia="Times New Roman" w:hAnsi="Arial" w:cs="Arial"/>
+          <w:b/>
+          <w:bCs/>
+          <w:color w:val="595959"/>
+          <w:sz w:val="26"/>
+          <w:szCs w:val="26"/>
+          <w:lang w:eastAsia="en-AU"/>
+        </w:rPr>
+        <w:t>otherPeople</w:t>
+      </w:r>
+      <w:proofErr w:type="spellEnd"/>
+      <w:proofErr w:type="gramEnd"/>
+      <w:r>
+        <w:rPr>
+          <w:rFonts w:ascii="Arial" w:eastAsia="Times New Roman" w:hAnsi="Arial" w:cs="Arial"/>
+          <w:b/>
+          <w:bCs/>
+          <w:color w:val="595959"/>
+          <w:sz w:val="26"/>
+          <w:szCs w:val="26"/>
+          <w:lang w:eastAsia="en-AU"/>
+        </w:rPr>
+        <w:t>}</w:t>
+      </w:r>
+      <w:r>
+        <w:br w:type="page"/>
+      </w:r>
+    </w:p>
+    <w:p>
+      <w:pPr>
+        <w:spacing w:after="0" w:line="240" w:lineRule="auto"/>
+        <w:jc w:val="center"/>
         <w:rPr>
           <w:rFonts w:ascii="Times New Roman" w:eastAsia="Times New Roman" w:hAnsi="Times New Roman" w:cs="Times New Roman"/>
           <w:sz w:val="24"/>
@@ -513,17 +881,57 @@
       <w:r>
         <w:rPr>
           <w:rFonts w:ascii="Arial" w:eastAsia="Times New Roman" w:hAnsi="Arial" w:cs="Arial"/>
-          <w:color w:val="595959"/>
-          <w:sz w:val="20"/>
-          <w:szCs w:val="20"/>
-          <w:lang w:eastAsia="en-AU"/>
-        </w:rPr>
-        <w:t>You used to be her gimp. Good times. Why did it have to end?</w:t>
+          <w:b/>
+          <w:bCs/>
+          <w:color w:val="000000"/>
+          <w:sz w:val="36"/>
+          <w:szCs w:val="36"/>
+          <w:lang w:eastAsia="en-AU"/>
+        </w:rPr>
+        <w:lastRenderedPageBreak/>
+        <w:t>Abilities</w:t>
       </w:r>
     </w:p>
     <w:p>
       <w:pPr>
         <w:spacing w:after="0" w:line="240" w:lineRule="auto"/>
+        <w:jc w:val="center"/>
+        <w:rPr>
+          <w:rFonts w:ascii="Arial" w:eastAsia="Times New Roman" w:hAnsi="Arial" w:cs="Arial"/>
+          <w:color w:val="000000"/>
+          <w:sz w:val="16"/>
+          <w:szCs w:val="16"/>
+          <w:lang w:eastAsia="en-AU"/>
+        </w:rPr>
+      </w:pPr>
+      <w:r>
+        <w:rPr>
+          <w:rFonts w:ascii="Arial" w:eastAsia="Times New Roman" w:hAnsi="Arial" w:cs="Arial"/>
+          <w:color w:val="000000"/>
+          <w:sz w:val="16"/>
+          <w:szCs w:val="16"/>
+          <w:lang w:eastAsia="en-AU"/>
+        </w:rPr>
+        <w:t>Use these to do things. They have a limited use, so check them off when you use them.</w:t>
+      </w:r>
+    </w:p>
+    <w:p>
+      <w:pPr>
+        <w:spacing w:after="0" w:line="240" w:lineRule="auto"/>
+        <w:jc w:val="center"/>
+        <w:rPr>
+          <w:rFonts w:ascii="Arial" w:eastAsia="Times New Roman" w:hAnsi="Arial" w:cs="Arial"/>
+          <w:color w:val="000000"/>
+          <w:sz w:val="16"/>
+          <w:szCs w:val="16"/>
+          <w:lang w:eastAsia="en-AU"/>
+        </w:rPr>
+      </w:pPr>
+    </w:p>
+    <w:p>
+      <w:pPr>
+        <w:spacing w:after="0" w:line="240" w:lineRule="auto"/>
+        <w:jc w:val="center"/>
         <w:rPr>
           <w:rFonts w:ascii="Times New Roman" w:eastAsia="Times New Roman" w:hAnsi="Times New Roman" w:cs="Times New Roman"/>
           <w:sz w:val="24"/>
@@ -536,467 +944,16 @@
       <w:pPr>
         <w:spacing w:after="0" w:line="240" w:lineRule="auto"/>
         <w:rPr>
-          <w:rFonts w:ascii="Times New Roman" w:eastAsia="Times New Roman" w:hAnsi="Times New Roman" w:cs="Times New Roman"/>
-          <w:sz w:val="24"/>
-          <w:szCs w:val="24"/>
-          <w:lang w:eastAsia="en-AU"/>
-        </w:rPr>
-      </w:pPr>
-      <w:r>
-        <w:rPr>
-          <w:rFonts w:ascii="Arial" w:eastAsia="Times New Roman" w:hAnsi="Arial" w:cs="Arial"/>
-          <w:b/>
-          <w:bCs/>
-          <w:color w:val="595959"/>
-          <w:sz w:val="26"/>
-          <w:szCs w:val="26"/>
-          <w:lang w:eastAsia="en-AU"/>
-        </w:rPr>
-        <w:t>Dylan Walsh</w:t>
-      </w:r>
-    </w:p>
-    <w:p>
-      <w:pPr>
-        <w:spacing w:after="0" w:line="240" w:lineRule="auto"/>
-        <w:rPr>
-          <w:rFonts w:ascii="Times New Roman" w:eastAsia="Times New Roman" w:hAnsi="Times New Roman" w:cs="Times New Roman"/>
-          <w:sz w:val="24"/>
-          <w:szCs w:val="24"/>
-          <w:lang w:eastAsia="en-AU"/>
-        </w:rPr>
-      </w:pPr>
-      <w:r>
-        <w:rPr>
-          <w:rFonts w:ascii="Arial" w:eastAsia="Times New Roman" w:hAnsi="Arial" w:cs="Arial"/>
-          <w:color w:val="595959"/>
-          <w:sz w:val="20"/>
-          <w:szCs w:val="20"/>
-          <w:lang w:eastAsia="en-AU"/>
-        </w:rPr>
-        <w:t>Your favourite (and only) building janitor. Dumb as bricks.</w:t>
-      </w:r>
-    </w:p>
-    <w:p>
-      <w:pPr>
-        <w:spacing w:after="0" w:line="240" w:lineRule="auto"/>
-        <w:rPr>
-          <w:rFonts w:ascii="Times New Roman" w:eastAsia="Times New Roman" w:hAnsi="Times New Roman" w:cs="Times New Roman"/>
-          <w:sz w:val="24"/>
-          <w:szCs w:val="24"/>
-          <w:lang w:eastAsia="en-AU"/>
-        </w:rPr>
-      </w:pPr>
-    </w:p>
-    <w:p>
-      <w:pPr>
-        <w:spacing w:after="0" w:line="240" w:lineRule="auto"/>
-        <w:rPr>
-          <w:rFonts w:ascii="Times New Roman" w:eastAsia="Times New Roman" w:hAnsi="Times New Roman" w:cs="Times New Roman"/>
-          <w:sz w:val="24"/>
-          <w:szCs w:val="24"/>
-          <w:lang w:eastAsia="en-AU"/>
-        </w:rPr>
-      </w:pPr>
-      <w:r>
-        <w:rPr>
-          <w:rFonts w:ascii="Arial" w:eastAsia="Times New Roman" w:hAnsi="Arial" w:cs="Arial"/>
-          <w:b/>
-          <w:bCs/>
-          <w:color w:val="595959"/>
-          <w:sz w:val="26"/>
-          <w:szCs w:val="26"/>
-          <w:lang w:eastAsia="en-AU"/>
-        </w:rPr>
-        <w:t>Dominic Power</w:t>
-      </w:r>
-    </w:p>
-    <w:p>
-      <w:pPr>
-        <w:spacing w:after="0" w:line="240" w:lineRule="auto"/>
-        <w:rPr>
-          <w:rFonts w:ascii="Times New Roman" w:eastAsia="Times New Roman" w:hAnsi="Times New Roman" w:cs="Times New Roman"/>
-          <w:sz w:val="24"/>
-          <w:szCs w:val="24"/>
-          <w:lang w:eastAsia="en-AU"/>
-        </w:rPr>
-      </w:pPr>
-      <w:r>
-        <w:rPr>
-          <w:rFonts w:ascii="Arial" w:eastAsia="Times New Roman" w:hAnsi="Arial" w:cs="Arial"/>
-          <w:color w:val="595959"/>
-          <w:sz w:val="20"/>
-          <w:szCs w:val="20"/>
-          <w:lang w:eastAsia="en-AU"/>
-        </w:rPr>
-        <w:t>You remain irritated that your salary was never increased to your liking.</w:t>
-      </w:r>
-    </w:p>
-    <w:p>
-      <w:pPr>
-        <w:spacing w:after="0" w:line="240" w:lineRule="auto"/>
-        <w:rPr>
-          <w:rFonts w:ascii="Times New Roman" w:eastAsia="Times New Roman" w:hAnsi="Times New Roman" w:cs="Times New Roman"/>
-          <w:sz w:val="24"/>
-          <w:szCs w:val="24"/>
-          <w:lang w:eastAsia="en-AU"/>
-        </w:rPr>
-      </w:pPr>
-    </w:p>
-    <w:p>
-      <w:pPr>
-        <w:spacing w:after="0" w:line="240" w:lineRule="auto"/>
-        <w:rPr>
-          <w:rFonts w:ascii="Times New Roman" w:eastAsia="Times New Roman" w:hAnsi="Times New Roman" w:cs="Times New Roman"/>
-          <w:sz w:val="24"/>
-          <w:szCs w:val="24"/>
-          <w:lang w:eastAsia="en-AU"/>
-        </w:rPr>
-      </w:pPr>
-      <w:r>
-        <w:rPr>
-          <w:rFonts w:ascii="Arial" w:eastAsia="Times New Roman" w:hAnsi="Arial" w:cs="Arial"/>
-          <w:b/>
-          <w:bCs/>
-          <w:color w:val="595959"/>
-          <w:sz w:val="26"/>
-          <w:szCs w:val="26"/>
-          <w:lang w:eastAsia="en-AU"/>
-        </w:rPr>
-        <w:t>Helen Roland</w:t>
-      </w:r>
-    </w:p>
-    <w:p>
-      <w:pPr>
-        <w:spacing w:after="0" w:line="240" w:lineRule="auto"/>
-        <w:rPr>
-          <w:rFonts w:ascii="Times New Roman" w:eastAsia="Times New Roman" w:hAnsi="Times New Roman" w:cs="Times New Roman"/>
-          <w:sz w:val="24"/>
-          <w:szCs w:val="24"/>
-          <w:lang w:eastAsia="en-AU"/>
-        </w:rPr>
-      </w:pPr>
-      <w:r>
-        <w:rPr>
-          <w:rFonts w:ascii="Arial" w:eastAsia="Times New Roman" w:hAnsi="Arial" w:cs="Arial"/>
-          <w:color w:val="595959"/>
-          <w:sz w:val="20"/>
-          <w:szCs w:val="20"/>
-          <w:lang w:eastAsia="en-AU"/>
-        </w:rPr>
-        <w:t>She’s isn’t too old for my tastes. I wonder if she knows how to use a whip.</w:t>
-      </w:r>
-    </w:p>
-    <w:p>
-      <w:pPr>
-        <w:spacing w:after="0" w:line="240" w:lineRule="auto"/>
-        <w:rPr>
-          <w:rFonts w:ascii="Times New Roman" w:eastAsia="Times New Roman" w:hAnsi="Times New Roman" w:cs="Times New Roman"/>
-          <w:sz w:val="24"/>
-          <w:szCs w:val="24"/>
-          <w:lang w:eastAsia="en-AU"/>
-        </w:rPr>
-      </w:pPr>
-    </w:p>
-    <w:p>
-      <w:pPr>
-        <w:spacing w:after="0" w:line="240" w:lineRule="auto"/>
-        <w:rPr>
-          <w:rFonts w:ascii="Times New Roman" w:eastAsia="Times New Roman" w:hAnsi="Times New Roman" w:cs="Times New Roman"/>
-          <w:sz w:val="24"/>
-          <w:szCs w:val="24"/>
-          <w:lang w:eastAsia="en-AU"/>
-        </w:rPr>
-      </w:pPr>
-      <w:r>
-        <w:rPr>
-          <w:rFonts w:ascii="Arial" w:eastAsia="Times New Roman" w:hAnsi="Arial" w:cs="Arial"/>
-          <w:b/>
-          <w:bCs/>
-          <w:color w:val="595959"/>
-          <w:sz w:val="26"/>
-          <w:szCs w:val="26"/>
-          <w:lang w:eastAsia="en-AU"/>
-        </w:rPr>
-        <w:t>Brad Scullin</w:t>
-      </w:r>
-    </w:p>
-    <w:p>
-      <w:pPr>
-        <w:spacing w:after="0" w:line="240" w:lineRule="auto"/>
-        <w:rPr>
-          <w:rFonts w:ascii="Times New Roman" w:eastAsia="Times New Roman" w:hAnsi="Times New Roman" w:cs="Times New Roman"/>
-          <w:sz w:val="24"/>
-          <w:szCs w:val="24"/>
-          <w:lang w:eastAsia="en-AU"/>
-        </w:rPr>
-      </w:pPr>
-      <w:r>
-        <w:rPr>
-          <w:rFonts w:ascii="Arial" w:eastAsia="Times New Roman" w:hAnsi="Arial" w:cs="Arial"/>
-          <w:color w:val="595959"/>
-          <w:sz w:val="20"/>
-          <w:szCs w:val="20"/>
-          <w:lang w:eastAsia="en-AU"/>
-        </w:rPr>
-        <w:t>Brilliant mind and deserving of your special partnership.</w:t>
-      </w:r>
-    </w:p>
-    <w:p>
-      <w:pPr>
-        <w:spacing w:after="0" w:line="240" w:lineRule="auto"/>
-        <w:rPr>
-          <w:rFonts w:ascii="Times New Roman" w:eastAsia="Times New Roman" w:hAnsi="Times New Roman" w:cs="Times New Roman"/>
-          <w:sz w:val="24"/>
-          <w:szCs w:val="24"/>
-          <w:lang w:eastAsia="en-AU"/>
-        </w:rPr>
-      </w:pPr>
-    </w:p>
-    <w:p>
-      <w:pPr>
-        <w:spacing w:after="0" w:line="240" w:lineRule="auto"/>
-        <w:rPr>
-          <w:rFonts w:ascii="Times New Roman" w:eastAsia="Times New Roman" w:hAnsi="Times New Roman" w:cs="Times New Roman"/>
-          <w:sz w:val="24"/>
-          <w:szCs w:val="24"/>
-          <w:lang w:eastAsia="en-AU"/>
-        </w:rPr>
-      </w:pPr>
-      <w:r>
-        <w:rPr>
-          <w:rFonts w:ascii="Arial" w:eastAsia="Times New Roman" w:hAnsi="Arial" w:cs="Arial"/>
-          <w:b/>
-          <w:bCs/>
-          <w:color w:val="595959"/>
-          <w:sz w:val="26"/>
-          <w:szCs w:val="26"/>
-          <w:lang w:eastAsia="en-AU"/>
-        </w:rPr>
-        <w:t>Leo Fox</w:t>
-      </w:r>
-    </w:p>
-    <w:p>
-      <w:pPr>
-        <w:spacing w:after="0" w:line="240" w:lineRule="auto"/>
-        <w:rPr>
-          <w:rFonts w:ascii="Times New Roman" w:eastAsia="Times New Roman" w:hAnsi="Times New Roman" w:cs="Times New Roman"/>
-          <w:sz w:val="24"/>
-          <w:szCs w:val="24"/>
-          <w:lang w:eastAsia="en-AU"/>
-        </w:rPr>
-      </w:pPr>
-      <w:r>
-        <w:rPr>
-          <w:rFonts w:ascii="Arial" w:eastAsia="Times New Roman" w:hAnsi="Arial" w:cs="Arial"/>
-          <w:color w:val="595959"/>
-          <w:sz w:val="20"/>
-          <w:szCs w:val="20"/>
-          <w:lang w:eastAsia="en-AU"/>
-        </w:rPr>
-        <w:t>His youthful exuberance annoys you and attracts your wrath. You worry he might know what you’re up to, hence the push to get him fired.</w:t>
-      </w:r>
-    </w:p>
-    <w:p>
-      <w:pPr>
-        <w:spacing w:after="0" w:line="240" w:lineRule="auto"/>
-        <w:rPr>
-          <w:rFonts w:ascii="Times New Roman" w:eastAsia="Times New Roman" w:hAnsi="Times New Roman" w:cs="Times New Roman"/>
-          <w:sz w:val="24"/>
-          <w:szCs w:val="24"/>
-          <w:lang w:eastAsia="en-AU"/>
-        </w:rPr>
-      </w:pPr>
-    </w:p>
-    <w:p>
-      <w:pPr>
-        <w:spacing w:after="0" w:line="240" w:lineRule="auto"/>
-        <w:rPr>
-          <w:rFonts w:ascii="Times New Roman" w:eastAsia="Times New Roman" w:hAnsi="Times New Roman" w:cs="Times New Roman"/>
-          <w:sz w:val="24"/>
-          <w:szCs w:val="24"/>
-          <w:lang w:eastAsia="en-AU"/>
-        </w:rPr>
-      </w:pPr>
-      <w:r>
-        <w:rPr>
-          <w:rFonts w:ascii="Arial" w:eastAsia="Times New Roman" w:hAnsi="Arial" w:cs="Arial"/>
-          <w:b/>
-          <w:bCs/>
-          <w:color w:val="595959"/>
-          <w:sz w:val="26"/>
-          <w:szCs w:val="26"/>
-          <w:lang w:eastAsia="en-AU"/>
-        </w:rPr>
-        <w:t>Sam Bayley</w:t>
-      </w:r>
-    </w:p>
-    <w:p>
-      <w:pPr>
-        <w:spacing w:after="0" w:line="240" w:lineRule="auto"/>
-        <w:rPr>
-          <w:rFonts w:ascii="Times New Roman" w:eastAsia="Times New Roman" w:hAnsi="Times New Roman" w:cs="Times New Roman"/>
-          <w:sz w:val="24"/>
-          <w:szCs w:val="24"/>
-          <w:lang w:eastAsia="en-AU"/>
-        </w:rPr>
-      </w:pPr>
-      <w:r>
-        <w:rPr>
-          <w:rFonts w:ascii="Arial" w:eastAsia="Times New Roman" w:hAnsi="Arial" w:cs="Arial"/>
-          <w:color w:val="595959"/>
-          <w:sz w:val="20"/>
-          <w:szCs w:val="20"/>
-          <w:lang w:eastAsia="en-AU"/>
-        </w:rPr>
-        <w:t>They’re crazy. Crazy hot!</w:t>
-      </w:r>
-    </w:p>
-    <w:p>
-      <w:pPr>
-        <w:spacing w:after="0" w:line="240" w:lineRule="auto"/>
-        <w:rPr>
-          <w:rFonts w:ascii="Times New Roman" w:eastAsia="Times New Roman" w:hAnsi="Times New Roman" w:cs="Times New Roman"/>
-          <w:sz w:val="24"/>
-          <w:szCs w:val="24"/>
-          <w:lang w:eastAsia="en-AU"/>
-        </w:rPr>
-      </w:pPr>
-    </w:p>
-    <w:p>
-      <w:pPr>
-        <w:spacing w:after="0" w:line="240" w:lineRule="auto"/>
-        <w:rPr>
-          <w:rFonts w:ascii="Times New Roman" w:eastAsia="Times New Roman" w:hAnsi="Times New Roman" w:cs="Times New Roman"/>
-          <w:sz w:val="24"/>
-          <w:szCs w:val="24"/>
-          <w:lang w:eastAsia="en-AU"/>
-        </w:rPr>
-      </w:pPr>
-      <w:r>
-        <w:rPr>
-          <w:rFonts w:ascii="Arial" w:eastAsia="Times New Roman" w:hAnsi="Arial" w:cs="Arial"/>
-          <w:b/>
-          <w:bCs/>
-          <w:color w:val="595959"/>
-          <w:sz w:val="26"/>
-          <w:szCs w:val="26"/>
-          <w:lang w:eastAsia="en-AU"/>
-        </w:rPr>
-        <w:t>Reece Remington</w:t>
-      </w:r>
-    </w:p>
-    <w:p>
-      <w:pPr>
-        <w:spacing w:after="0" w:line="240" w:lineRule="auto"/>
-        <w:rPr>
-          <w:rFonts w:ascii="Times New Roman" w:eastAsia="Times New Roman" w:hAnsi="Times New Roman" w:cs="Times New Roman"/>
-          <w:sz w:val="24"/>
-          <w:szCs w:val="24"/>
-          <w:lang w:eastAsia="en-AU"/>
-        </w:rPr>
-      </w:pPr>
-      <w:r>
-        <w:rPr>
-          <w:rFonts w:ascii="Arial" w:eastAsia="Times New Roman" w:hAnsi="Arial" w:cs="Arial"/>
-          <w:color w:val="595959"/>
-          <w:sz w:val="20"/>
-          <w:szCs w:val="20"/>
-          <w:lang w:eastAsia="en-AU"/>
-        </w:rPr>
-        <w:t>You found him mildly attractive in your youthful days. His age only makes him better.</w:t>
-      </w:r>
-    </w:p>
-    <w:p>
-      <w:r>
-        <w:br w:type="page"/>
-      </w:r>
-    </w:p>
-    <w:p>
-      <w:pPr>
-        <w:spacing w:after="0" w:line="240" w:lineRule="auto"/>
-        <w:jc w:val="center"/>
-        <w:rPr>
-          <w:rFonts w:ascii="Times New Roman" w:eastAsia="Times New Roman" w:hAnsi="Times New Roman" w:cs="Times New Roman"/>
-          <w:sz w:val="24"/>
-          <w:szCs w:val="24"/>
-          <w:lang w:eastAsia="en-AU"/>
-        </w:rPr>
-      </w:pPr>
-      <w:r>
-        <w:rPr>
-          <w:rFonts w:ascii="Arial" w:eastAsia="Times New Roman" w:hAnsi="Arial" w:cs="Arial"/>
-          <w:b/>
-          <w:bCs/>
-          <w:color w:val="000000"/>
-          <w:sz w:val="36"/>
-          <w:szCs w:val="36"/>
-          <w:lang w:eastAsia="en-AU"/>
-        </w:rPr>
-        <w:lastRenderedPageBreak/>
-        <w:t>Abilities</w:t>
-      </w:r>
-    </w:p>
-    <w:p>
-      <w:pPr>
-        <w:spacing w:after="0" w:line="240" w:lineRule="auto"/>
-        <w:jc w:val="center"/>
-        <w:rPr>
-          <w:rFonts w:ascii="Arial" w:eastAsia="Times New Roman" w:hAnsi="Arial" w:cs="Arial"/>
-          <w:color w:val="000000"/>
-          <w:sz w:val="16"/>
-          <w:szCs w:val="16"/>
-          <w:lang w:eastAsia="en-AU"/>
-        </w:rPr>
-      </w:pPr>
-      <w:r>
-        <w:rPr>
-          <w:rFonts w:ascii="Arial" w:eastAsia="Times New Roman" w:hAnsi="Arial" w:cs="Arial"/>
-          <w:color w:val="000000"/>
-          <w:sz w:val="16"/>
-          <w:szCs w:val="16"/>
-          <w:lang w:eastAsia="en-AU"/>
-        </w:rPr>
-        <w:t>Use these to do things. They have a limited use, so check them off when you use them.</w:t>
-      </w:r>
-    </w:p>
-    <w:p>
-      <w:pPr>
-        <w:spacing w:after="0" w:line="240" w:lineRule="auto"/>
-        <w:jc w:val="center"/>
-        <w:rPr>
-          <w:rFonts w:ascii="Arial" w:eastAsia="Times New Roman" w:hAnsi="Arial" w:cs="Arial"/>
-          <w:color w:val="000000"/>
-          <w:sz w:val="16"/>
-          <w:szCs w:val="16"/>
-          <w:lang w:eastAsia="en-AU"/>
-        </w:rPr>
-      </w:pPr>
-    </w:p>
-    <w:p>
-      <w:pPr>
-        <w:spacing w:after="0" w:line="240" w:lineRule="auto"/>
-        <w:jc w:val="center"/>
-        <w:rPr>
-          <w:rFonts w:ascii="Times New Roman" w:eastAsia="Times New Roman" w:hAnsi="Times New Roman" w:cs="Times New Roman"/>
-          <w:sz w:val="24"/>
-          <w:szCs w:val="24"/>
-          <w:lang w:eastAsia="en-AU"/>
-        </w:rPr>
-      </w:pPr>
-    </w:p>
-    <w:p>
-      <w:pPr>
-        <w:spacing w:after="0" w:line="240" w:lineRule="auto"/>
-        <w:rPr>
-          <w:rFonts w:ascii="Arial" w:eastAsia="Times New Roman" w:hAnsi="Arial" w:cs="Arial"/>
-          <w:b/>
-          <w:bCs/>
-          <w:color w:val="595959"/>
-          <w:sz w:val="26"/>
-          <w:szCs w:val="26"/>
-          <w:lang w:eastAsia="en-AU"/>
-        </w:rPr>
-      </w:pPr>
+          <w:rFonts w:ascii="Arial" w:eastAsia="Times New Roman" w:hAnsi="Arial" w:cs="Arial"/>
+          <w:b/>
+          <w:bCs/>
+          <w:color w:val="595959"/>
+          <w:sz w:val="26"/>
+          <w:szCs w:val="26"/>
+          <w:lang w:eastAsia="en-AU"/>
+        </w:rPr>
+      </w:pPr>
+      <w:bookmarkStart w:id="4" w:name="OLE_LINK1"/>
       <w:r>
         <w:rPr>
           <w:rFonts w:ascii="Arial" w:eastAsia="Times New Roman" w:hAnsi="Arial" w:cs="Arial"/>
@@ -1085,6 +1042,7 @@
             <w:shd w:val="clear" w:color="auto" w:fill="E7E6E6" w:themeFill="background2"/>
             <w:textDirection w:val="btLr"/>
           </w:tcPr>
+          <w:bookmarkEnd w:id="4"/>
           <w:p>
             <w:pPr>
               <w:pStyle w:val="ListParagraph"/>
@@ -2679,7 +2637,7 @@
   <w:style w:type="paragraph" w:default="1" w:styleId="Normal">
     <w:name w:val="Normal"/>
     <w:qFormat/>
-    <w:rsid w:val="00965B88"/>
+    <w:rsid w:val="001F7870"/>
   </w:style>
   <w:style w:type="character" w:default="1" w:styleId="DefaultParagraphFont">
     <w:name w:val="Default Paragraph Font"/>
@@ -3024,7 +2982,7 @@
 </file>
 
 <file path=customXml/itemProps1.xml><?xml version="1.0" encoding="utf-8"?>
-<ds:datastoreItem xmlns:ds="http://schemas.openxmlformats.org/officeDocument/2006/customXml" ds:itemID="{829BD841-5AFA-4194-9F25-F8DF0A851587}">
+<ds:datastoreItem xmlns:ds="http://schemas.openxmlformats.org/officeDocument/2006/customXml" ds:itemID="{602317A9-87B1-42D4-93E4-E73704E2A784}">
   <ds:schemaRefs>
     <ds:schemaRef ds:uri="http://schemas.openxmlformats.org/officeDocument/2006/bibliography"/>
   </ds:schemaRefs>

</xml_diff>

<commit_message>
✨ change to render circles instead of number in docs
</commit_message>
<xml_diff>
--- a/template/input.docx
+++ b/template/input.docx
@@ -391,15 +391,10 @@
         </w:rPr>
         <w:t>{description}</w:t>
       </w:r>
-      <w:bookmarkStart w:id="0" w:name="_GoBack"/>
-      <w:bookmarkEnd w:id="0"/>
-    </w:p>
-    <w:p>
-      <w:r>
-        <w:t>{</w:t>
-      </w:r>
-      <w:r>
-        <w:t>/</w:t>
+    </w:p>
+    <w:p>
+      <w:r>
+        <w:t>{/</w:t>
       </w:r>
       <w:proofErr w:type="spellStart"/>
       <w:proofErr w:type="gramStart"/>
@@ -1245,7 +1240,36 @@
                 <w:sz w:val="28"/>
                 <w:szCs w:val="28"/>
               </w:rPr>
-              <w:t>{usages}</w:t>
+              <w:t>{</w:t>
+            </w:r>
+            <w:proofErr w:type="spellStart"/>
+            <w:r>
+              <w:rPr>
+                <w:rFonts w:ascii="Arial" w:hAnsi="Arial" w:cs="Arial"/>
+                <w:color w:val="000000"/>
+                <w:sz w:val="28"/>
+                <w:szCs w:val="28"/>
+              </w:rPr>
+              <w:t>usages</w:t>
+            </w:r>
+            <w:r>
+              <w:rPr>
+                <w:rFonts w:ascii="Arial" w:hAnsi="Arial" w:cs="Arial"/>
+                <w:color w:val="000000"/>
+                <w:sz w:val="28"/>
+                <w:szCs w:val="28"/>
+              </w:rPr>
+              <w:t>AsCircles</w:t>
+            </w:r>
+            <w:proofErr w:type="spellEnd"/>
+            <w:r>
+              <w:rPr>
+                <w:rFonts w:ascii="Arial" w:hAnsi="Arial" w:cs="Arial"/>
+                <w:color w:val="000000"/>
+                <w:sz w:val="28"/>
+                <w:szCs w:val="28"/>
+              </w:rPr>
+              <w:t>}</w:t>
             </w:r>
           </w:p>
         </w:tc>
@@ -1345,6 +1369,8 @@
       <w:r>
         <w:br w:type="page"/>
       </w:r>
+      <w:bookmarkStart w:id="0" w:name="_GoBack"/>
+      <w:bookmarkEnd w:id="0"/>
     </w:p>
     <w:p>
       <w:pPr>
@@ -3024,7 +3050,7 @@
 </file>
 
 <file path=customXml/itemProps1.xml><?xml version="1.0" encoding="utf-8"?>
-<ds:datastoreItem xmlns:ds="http://schemas.openxmlformats.org/officeDocument/2006/customXml" ds:itemID="{829BD841-5AFA-4194-9F25-F8DF0A851587}">
+<ds:datastoreItem xmlns:ds="http://schemas.openxmlformats.org/officeDocument/2006/customXml" ds:itemID="{268C22FA-3DD3-4834-9C88-84948D9562BA}">
   <ds:schemaRefs>
     <ds:schemaRef ds:uri="http://schemas.openxmlformats.org/officeDocument/2006/bibliography"/>
   </ds:schemaRefs>

</xml_diff>

<commit_message>
✨ add short description to everyone and render it right
</commit_message>
<xml_diff>
--- a/template/input.docx
+++ b/template/input.docx
@@ -1180,8 +1180,6 @@
               </w:rPr>
               <w:t>AsCircles</w:t>
             </w:r>
-            <w:bookmarkStart w:id="4" w:name="_GoBack"/>
-            <w:bookmarkEnd w:id="4"/>
             <w:r>
               <w:rPr>
                 <w:rFonts w:ascii="Arial" w:hAnsi="Arial" w:cs="Arial"/>
@@ -1376,7 +1374,27 @@
           <w:szCs w:val="16"/>
           <w:lang w:eastAsia="en-AU"/>
         </w:rPr>
-        <w:t>While you can show your Secret and Information to whomever you like, you will probably not want to reveal your Secret too often. (Please note that you can’t solve the murder by looking at everyone’s Secret and Information – it’s not that easy!) </w:t>
+        <w:t xml:space="preserve">While you can show your Secret and Information to whomever you like, you will probably not want to reveal your Secret too often. (Please note that you can’t solve the </w:t>
+      </w:r>
+      <w:r>
+        <w:rPr>
+          <w:rFonts w:ascii="Arial" w:eastAsia="Times New Roman" w:hAnsi="Arial" w:cs="Arial"/>
+          <w:color w:val="000000"/>
+          <w:sz w:val="16"/>
+          <w:szCs w:val="16"/>
+          <w:lang w:eastAsia="en-AU"/>
+        </w:rPr>
+        <w:t>crime</w:t>
+      </w:r>
+      <w:r>
+        <w:rPr>
+          <w:rFonts w:ascii="Arial" w:eastAsia="Times New Roman" w:hAnsi="Arial" w:cs="Arial"/>
+          <w:color w:val="000000"/>
+          <w:sz w:val="16"/>
+          <w:szCs w:val="16"/>
+          <w:lang w:eastAsia="en-AU"/>
+        </w:rPr>
+        <w:t xml:space="preserve"> by looking at everyone’s Secret and Information – it’s not that easy!) </w:t>
       </w:r>
     </w:p>
     <w:p/>
@@ -1867,59 +1885,7 @@
     </w:p>
     <w:p>
       <w:pPr>
-        <w:spacing w:after="0" w:line="240" w:lineRule="auto"/>
-        <w:rPr>
-          <w:rFonts w:ascii="Arial" w:eastAsia="Times New Roman" w:hAnsi="Arial" w:cs="Arial"/>
-          <w:b/>
-          <w:bCs/>
-          <w:color w:val="595959"/>
-          <w:sz w:val="26"/>
-          <w:szCs w:val="26"/>
-          <w:lang w:eastAsia="en-AU"/>
-        </w:rPr>
-      </w:pPr>
-      <w:r>
-        <w:rPr>
-          <w:rFonts w:ascii="Arial" w:eastAsia="Times New Roman" w:hAnsi="Arial" w:cs="Arial"/>
-          <w:b/>
-          <w:bCs/>
-          <w:color w:val="595959"/>
-          <w:sz w:val="26"/>
-          <w:szCs w:val="26"/>
-          <w:lang w:eastAsia="en-AU"/>
-        </w:rPr>
-        <w:t>{#</w:t>
-      </w:r>
-      <w:proofErr w:type="spellStart"/>
-      <w:r>
-        <w:rPr>
-          <w:rFonts w:ascii="Arial" w:eastAsia="Times New Roman" w:hAnsi="Arial" w:cs="Arial"/>
-          <w:b/>
-          <w:bCs/>
-          <w:color w:val="595959"/>
-          <w:sz w:val="26"/>
-          <w:szCs w:val="26"/>
-          <w:lang w:eastAsia="en-AU"/>
-        </w:rPr>
-        <w:t>game.players</w:t>
-      </w:r>
-      <w:proofErr w:type="spellEnd"/>
-      <w:r>
-        <w:rPr>
-          <w:rFonts w:ascii="Arial" w:eastAsia="Times New Roman" w:hAnsi="Arial" w:cs="Arial"/>
-          <w:b/>
-          <w:bCs/>
-          <w:color w:val="595959"/>
-          <w:sz w:val="26"/>
-          <w:szCs w:val="26"/>
-          <w:lang w:eastAsia="en-AU"/>
-        </w:rPr>
-        <w:t>}</w:t>
-      </w:r>
-    </w:p>
-    <w:p>
-      <w:pPr>
-        <w:spacing w:after="0" w:line="240" w:lineRule="auto"/>
+        <w:spacing w:before="120" w:after="0" w:line="240" w:lineRule="auto"/>
         <w:rPr>
           <w:rFonts w:ascii="Times New Roman" w:eastAsia="Times New Roman" w:hAnsi="Times New Roman" w:cs="Times New Roman"/>
           <w:sz w:val="24"/>
@@ -1937,6 +1903,46 @@
           <w:szCs w:val="26"/>
           <w:lang w:eastAsia="en-AU"/>
         </w:rPr>
+        <w:t>{#</w:t>
+      </w:r>
+      <w:proofErr w:type="spellStart"/>
+      <w:proofErr w:type="gramStart"/>
+      <w:r>
+        <w:rPr>
+          <w:rFonts w:ascii="Arial" w:eastAsia="Times New Roman" w:hAnsi="Arial" w:cs="Arial"/>
+          <w:b/>
+          <w:bCs/>
+          <w:color w:val="595959"/>
+          <w:sz w:val="26"/>
+          <w:szCs w:val="26"/>
+          <w:lang w:eastAsia="en-AU"/>
+        </w:rPr>
+        <w:t>game.players</w:t>
+      </w:r>
+      <w:proofErr w:type="spellEnd"/>
+      <w:proofErr w:type="gramEnd"/>
+      <w:r>
+        <w:rPr>
+          <w:rFonts w:ascii="Arial" w:eastAsia="Times New Roman" w:hAnsi="Arial" w:cs="Arial"/>
+          <w:b/>
+          <w:bCs/>
+          <w:color w:val="595959"/>
+          <w:sz w:val="26"/>
+          <w:szCs w:val="26"/>
+          <w:lang w:eastAsia="en-AU"/>
+        </w:rPr>
+        <w:t>}</w:t>
+      </w:r>
+      <w:r>
+        <w:rPr>
+          <w:rFonts w:ascii="Arial" w:eastAsia="Times New Roman" w:hAnsi="Arial" w:cs="Arial"/>
+          <w:b/>
+          <w:bCs/>
+          <w:color w:val="595959"/>
+          <w:sz w:val="26"/>
+          <w:szCs w:val="26"/>
+          <w:lang w:eastAsia="en-AU"/>
+        </w:rPr>
         <w:t>{</w:t>
       </w:r>
       <w:proofErr w:type="spellStart"/>
@@ -1965,6 +1971,33 @@
         </w:rPr>
         <w:t>}</w:t>
       </w:r>
+      <w:r>
+        <w:rPr>
+          <w:rFonts w:ascii="Arial" w:eastAsia="Times New Roman" w:hAnsi="Arial" w:cs="Arial"/>
+          <w:b/>
+          <w:bCs/>
+          <w:color w:val="595959"/>
+          <w:sz w:val="26"/>
+          <w:szCs w:val="26"/>
+          <w:lang w:eastAsia="en-AU"/>
+        </w:rPr>
+        <w:t xml:space="preserve"> – </w:t>
+      </w:r>
+      <w:bookmarkStart w:id="4" w:name="_GoBack"/>
+      <w:r>
+        <w:rPr>
+          <w:rFonts w:ascii="Arial" w:eastAsia="Times New Roman" w:hAnsi="Arial" w:cs="Arial"/>
+          <w:b/>
+          <w:bCs/>
+          <w:i/>
+          <w:color w:val="595959"/>
+          <w:sz w:val="24"/>
+          <w:szCs w:val="26"/>
+          <w:lang w:eastAsia="en-AU"/>
+        </w:rPr>
+        <w:t>{title}</w:t>
+      </w:r>
+      <w:bookmarkEnd w:id="4"/>
     </w:p>
     <w:p>
       <w:pPr>
@@ -1985,12 +2018,34 @@
           <w:szCs w:val="20"/>
           <w:lang w:eastAsia="en-AU"/>
         </w:rPr>
-        <w:t>{title}</w:t>
-      </w:r>
-    </w:p>
-    <w:p>
-      <w:pPr>
-        <w:spacing w:after="0" w:line="240" w:lineRule="auto"/>
+        <w:t>{</w:t>
+      </w:r>
+      <w:proofErr w:type="spellStart"/>
+      <w:r>
+        <w:rPr>
+          <w:rFonts w:ascii="Arial" w:eastAsia="Times New Roman" w:hAnsi="Arial" w:cs="Arial"/>
+          <w:color w:val="595959"/>
+          <w:sz w:val="20"/>
+          <w:szCs w:val="20"/>
+          <w:lang w:eastAsia="en-AU"/>
+        </w:rPr>
+        <w:t>shortDescription</w:t>
+      </w:r>
+      <w:proofErr w:type="spellEnd"/>
+      <w:r>
+        <w:rPr>
+          <w:rFonts w:ascii="Arial" w:eastAsia="Times New Roman" w:hAnsi="Arial" w:cs="Arial"/>
+          <w:color w:val="595959"/>
+          <w:sz w:val="20"/>
+          <w:szCs w:val="20"/>
+          <w:lang w:eastAsia="en-AU"/>
+        </w:rPr>
+        <w:t>}</w:t>
+      </w:r>
+    </w:p>
+    <w:p>
+      <w:pPr>
+        <w:spacing w:before="120" w:after="0" w:line="240" w:lineRule="auto"/>
         <w:rPr>
           <w:rFonts w:ascii="Arial" w:eastAsia="Times New Roman" w:hAnsi="Arial" w:cs="Arial"/>
           <w:b/>
@@ -2053,11 +2108,6 @@
         </w:rPr>
         <w:t>}</w:t>
       </w:r>
-    </w:p>
-    <w:p>
-      <w:pPr>
-        <w:pStyle w:val="ListParagraph"/>
-      </w:pPr>
     </w:p>
     <w:sectPr>
       <w:pgSz w:w="8391" w:h="11906" w:code="11"/>
@@ -2968,7 +3018,7 @@
 </file>
 
 <file path=customXml/itemProps1.xml><?xml version="1.0" encoding="utf-8"?>
-<ds:datastoreItem xmlns:ds="http://schemas.openxmlformats.org/officeDocument/2006/customXml" ds:itemID="{08516280-230B-4EAD-8CB5-BCFABD87C010}">
+<ds:datastoreItem xmlns:ds="http://schemas.openxmlformats.org/officeDocument/2006/customXml" ds:itemID="{0B9A7CD8-792E-45C0-83FC-FFE61FC95A88}">
   <ds:schemaRefs>
     <ds:schemaRef ds:uri="http://schemas.openxmlformats.org/officeDocument/2006/bibliography"/>
   </ds:schemaRefs>

</xml_diff>

<commit_message>
✨ format player traits on the page better
</commit_message>
<xml_diff>
--- a/template/input.docx
+++ b/template/input.docx
@@ -210,13 +210,24 @@
     </w:p>
     <w:p>
       <w:pPr>
+        <w:spacing w:after="0" w:line="240" w:lineRule="auto"/>
+        <w:rPr>
+          <w:rFonts w:ascii="Arial" w:eastAsia="Times New Roman" w:hAnsi="Arial" w:cs="Arial"/>
+          <w:color w:val="000000"/>
+          <w:lang w:eastAsia="en-AU"/>
+        </w:rPr>
+      </w:pPr>
+      <w:r>
         <w:rPr>
           <w:rFonts w:ascii="Arial" w:hAnsi="Arial" w:cs="Arial"/>
           <w:color w:val="666666"/>
           <w:sz w:val="36"/>
           <w:szCs w:val="36"/>
         </w:rPr>
-      </w:pPr>
+        <w:t>{</w:t>
+      </w:r>
+      <w:proofErr w:type="spellStart"/>
+      <w:proofErr w:type="gramStart"/>
       <w:r>
         <w:rPr>
           <w:rFonts w:ascii="Arial" w:hAnsi="Arial" w:cs="Arial"/>
@@ -224,9 +235,8 @@
           <w:sz w:val="36"/>
           <w:szCs w:val="36"/>
         </w:rPr>
-        <w:t>{</w:t>
-      </w:r>
-      <w:proofErr w:type="spellStart"/>
+        <w:t>player.</w:t>
+      </w:r>
       <w:r>
         <w:rPr>
           <w:rFonts w:ascii="Arial" w:hAnsi="Arial" w:cs="Arial"/>
@@ -234,8 +244,10 @@
           <w:sz w:val="36"/>
           <w:szCs w:val="36"/>
         </w:rPr>
-        <w:t>player.</w:t>
-      </w:r>
+        <w:t>title</w:t>
+      </w:r>
+      <w:proofErr w:type="spellEnd"/>
+      <w:proofErr w:type="gramEnd"/>
       <w:r>
         <w:rPr>
           <w:rFonts w:ascii="Arial" w:hAnsi="Arial" w:cs="Arial"/>
@@ -243,9 +255,8 @@
           <w:sz w:val="36"/>
           <w:szCs w:val="36"/>
         </w:rPr>
-        <w:t>title</w:t>
-      </w:r>
-      <w:proofErr w:type="spellEnd"/>
+        <w:t>}</w:t>
+      </w:r>
       <w:r>
         <w:rPr>
           <w:rFonts w:ascii="Arial" w:hAnsi="Arial" w:cs="Arial"/>
@@ -253,8 +264,41 @@
           <w:sz w:val="36"/>
           <w:szCs w:val="36"/>
         </w:rPr>
-        <w:t>}</w:t>
-      </w:r>
+        <w:t xml:space="preserve"> </w:t>
+      </w:r>
+      <w:bookmarkStart w:id="0" w:name="OLE_LINK4"/>
+      <w:bookmarkStart w:id="1" w:name="_GoBack"/>
+      <w:r>
+        <w:rPr>
+          <w:rFonts w:ascii="Arial" w:eastAsia="Times New Roman" w:hAnsi="Arial" w:cs="Arial"/>
+          <w:i/>
+          <w:color w:val="000000"/>
+          <w:lang w:eastAsia="en-AU"/>
+        </w:rPr>
+        <w:t>{</w:t>
+      </w:r>
+      <w:proofErr w:type="spellStart"/>
+      <w:r>
+        <w:rPr>
+          <w:rFonts w:ascii="Arial" w:eastAsia="Times New Roman" w:hAnsi="Arial" w:cs="Arial"/>
+          <w:i/>
+          <w:color w:val="000000"/>
+          <w:lang w:eastAsia="en-AU"/>
+        </w:rPr>
+        <w:t>player.traits.join</w:t>
+      </w:r>
+      <w:proofErr w:type="spellEnd"/>
+      <w:r>
+        <w:rPr>
+          <w:rFonts w:ascii="Arial" w:eastAsia="Times New Roman" w:hAnsi="Arial" w:cs="Arial"/>
+          <w:i/>
+          <w:color w:val="000000"/>
+          <w:lang w:eastAsia="en-AU"/>
+        </w:rPr>
+        <w:t>(‘, ’)}</w:t>
+      </w:r>
+      <w:bookmarkEnd w:id="0"/>
+      <w:bookmarkEnd w:id="1"/>
     </w:p>
     <w:p>
       <w:pPr>
@@ -265,92 +309,7 @@
           <w:lang w:eastAsia="en-AU"/>
         </w:rPr>
       </w:pPr>
-      <w:bookmarkStart w:id="0" w:name="OLE_LINK4"/>
-      <w:r>
-        <w:rPr>
-          <w:rFonts w:ascii="Arial" w:eastAsia="Times New Roman" w:hAnsi="Arial" w:cs="Arial"/>
-          <w:color w:val="000000"/>
-          <w:lang w:eastAsia="en-AU"/>
-        </w:rPr>
-        <w:t>{#</w:t>
-      </w:r>
-      <w:proofErr w:type="spellStart"/>
-      <w:proofErr w:type="gramStart"/>
-      <w:r>
-        <w:rPr>
-          <w:rFonts w:ascii="Arial" w:eastAsia="Times New Roman" w:hAnsi="Arial" w:cs="Arial"/>
-          <w:color w:val="000000"/>
-          <w:lang w:eastAsia="en-AU"/>
-        </w:rPr>
-        <w:t>player.traits</w:t>
-      </w:r>
-      <w:proofErr w:type="spellEnd"/>
-      <w:proofErr w:type="gramEnd"/>
-      <w:r>
-        <w:rPr>
-          <w:rFonts w:ascii="Arial" w:eastAsia="Times New Roman" w:hAnsi="Arial" w:cs="Arial"/>
-          <w:color w:val="000000"/>
-          <w:lang w:eastAsia="en-AU"/>
-        </w:rPr>
-        <w:t>}</w:t>
-      </w:r>
-    </w:p>
-    <w:p>
-      <w:pPr>
-        <w:spacing w:after="0" w:line="240" w:lineRule="auto"/>
-        <w:rPr>
-          <w:rFonts w:ascii="Arial" w:eastAsia="Times New Roman" w:hAnsi="Arial" w:cs="Arial"/>
-          <w:color w:val="000000"/>
-          <w:lang w:eastAsia="en-AU"/>
-        </w:rPr>
-      </w:pPr>
-      <w:r>
-        <w:rPr>
-          <w:rFonts w:ascii="Arial" w:eastAsia="Times New Roman" w:hAnsi="Arial" w:cs="Arial"/>
-          <w:color w:val="000000"/>
-          <w:lang w:eastAsia="en-AU"/>
-        </w:rPr>
-        <w:t>{.}</w:t>
-      </w:r>
-    </w:p>
-    <w:bookmarkEnd w:id="0"/>
-    <w:p>
-      <w:pPr>
-        <w:spacing w:after="0" w:line="240" w:lineRule="auto"/>
-        <w:rPr>
-          <w:rFonts w:ascii="Arial" w:eastAsia="Times New Roman" w:hAnsi="Arial" w:cs="Arial"/>
-          <w:color w:val="000000"/>
-          <w:lang w:eastAsia="en-AU"/>
-        </w:rPr>
-      </w:pPr>
-      <w:r>
-        <w:rPr>
-          <w:rFonts w:ascii="Arial" w:eastAsia="Times New Roman" w:hAnsi="Arial" w:cs="Arial"/>
-          <w:color w:val="000000"/>
-          <w:lang w:eastAsia="en-AU"/>
-        </w:rPr>
-        <w:t>{/</w:t>
-      </w:r>
-      <w:proofErr w:type="spellStart"/>
-      <w:proofErr w:type="gramStart"/>
-      <w:r>
-        <w:rPr>
-          <w:rFonts w:ascii="Arial" w:eastAsia="Times New Roman" w:hAnsi="Arial" w:cs="Arial"/>
-          <w:color w:val="000000"/>
-          <w:lang w:eastAsia="en-AU"/>
-        </w:rPr>
-        <w:t>player.traits</w:t>
-      </w:r>
-      <w:proofErr w:type="spellEnd"/>
-      <w:proofErr w:type="gramEnd"/>
-      <w:r>
-        <w:rPr>
-          <w:rFonts w:ascii="Arial" w:eastAsia="Times New Roman" w:hAnsi="Arial" w:cs="Arial"/>
-          <w:color w:val="000000"/>
-          <w:lang w:eastAsia="en-AU"/>
-        </w:rPr>
-        <w:t>}</w:t>
-      </w:r>
+      <w:bookmarkStart w:id="2" w:name="OLE_LINK3"/>
     </w:p>
     <w:p>
       <w:pPr>
@@ -362,18 +321,6 @@
           <w:lang w:eastAsia="en-AU"/>
         </w:rPr>
       </w:pPr>
-    </w:p>
-    <w:p>
-      <w:pPr>
-        <w:spacing w:after="0" w:line="240" w:lineRule="auto"/>
-        <w:rPr>
-          <w:rFonts w:ascii="Times New Roman" w:eastAsia="Times New Roman" w:hAnsi="Times New Roman" w:cs="Times New Roman"/>
-          <w:sz w:val="24"/>
-          <w:szCs w:val="24"/>
-          <w:lang w:eastAsia="en-AU"/>
-        </w:rPr>
-      </w:pPr>
-      <w:bookmarkStart w:id="1" w:name="OLE_LINK3"/>
       <w:r>
         <w:rPr>
           <w:rFonts w:ascii="Arial" w:eastAsia="Times New Roman" w:hAnsi="Arial" w:cs="Arial"/>
@@ -411,7 +358,7 @@
         <w:t>}</w:t>
       </w:r>
     </w:p>
-    <w:bookmarkEnd w:id="1"/>
+    <w:bookmarkEnd w:id="2"/>
     <w:p>
       <w:r>
         <w:br w:type="page"/>
@@ -572,7 +519,7 @@
           <w:lang w:eastAsia="en-AU"/>
         </w:rPr>
       </w:pPr>
-      <w:bookmarkStart w:id="2" w:name="OLE_LINK2"/>
+      <w:bookmarkStart w:id="3" w:name="OLE_LINK2"/>
       <w:r>
         <w:rPr>
           <w:rFonts w:ascii="Arial" w:eastAsia="Times New Roman" w:hAnsi="Arial" w:cs="Arial"/>
@@ -638,7 +585,7 @@
         <w:t>}</w:t>
       </w:r>
     </w:p>
-    <w:bookmarkEnd w:id="2"/>
+    <w:bookmarkEnd w:id="3"/>
     <w:p>
       <w:pPr>
         <w:spacing w:after="0" w:line="240" w:lineRule="auto"/>
@@ -919,7 +866,7 @@
           <w:lang w:eastAsia="en-AU"/>
         </w:rPr>
       </w:pPr>
-      <w:bookmarkStart w:id="3" w:name="OLE_LINK1"/>
+      <w:bookmarkStart w:id="4" w:name="OLE_LINK1"/>
       <w:r>
         <w:rPr>
           <w:rFonts w:ascii="Arial" w:eastAsia="Times New Roman" w:hAnsi="Arial" w:cs="Arial"/>
@@ -1008,7 +955,7 @@
             <w:shd w:val="clear" w:color="auto" w:fill="E7E6E6" w:themeFill="background2"/>
             <w:textDirection w:val="btLr"/>
           </w:tcPr>
-          <w:bookmarkEnd w:id="3"/>
+          <w:bookmarkEnd w:id="4"/>
           <w:p>
             <w:pPr>
               <w:pStyle w:val="ListParagraph"/>
@@ -1983,7 +1930,6 @@
         </w:rPr>
         <w:t xml:space="preserve"> – </w:t>
       </w:r>
-      <w:bookmarkStart w:id="4" w:name="_GoBack"/>
       <w:r>
         <w:rPr>
           <w:rFonts w:ascii="Arial" w:eastAsia="Times New Roman" w:hAnsi="Arial" w:cs="Arial"/>
@@ -1997,7 +1943,6 @@
         </w:rPr>
         <w:t>{title}</w:t>
       </w:r>
-      <w:bookmarkEnd w:id="4"/>
     </w:p>
     <w:p>
       <w:pPr>
@@ -3018,7 +2963,7 @@
 </file>
 
 <file path=customXml/itemProps1.xml><?xml version="1.0" encoding="utf-8"?>
-<ds:datastoreItem xmlns:ds="http://schemas.openxmlformats.org/officeDocument/2006/customXml" ds:itemID="{0B9A7CD8-792E-45C0-83FC-FFE61FC95A88}">
+<ds:datastoreItem xmlns:ds="http://schemas.openxmlformats.org/officeDocument/2006/customXml" ds:itemID="{379F39EE-F4F5-4533-AF2A-E56580020A12}">
   <ds:schemaRefs>
     <ds:schemaRef ds:uri="http://schemas.openxmlformats.org/officeDocument/2006/bibliography"/>
   </ds:schemaRefs>

</xml_diff>

<commit_message>
✨ render the other people section only if you have words about them (also in the canonical order)
</commit_message>
<xml_diff>
--- a/template/input.docx
+++ b/template/input.docx
@@ -267,7 +267,6 @@
         <w:t xml:space="preserve"> </w:t>
       </w:r>
       <w:bookmarkStart w:id="0" w:name="OLE_LINK4"/>
-      <w:bookmarkStart w:id="1" w:name="_GoBack"/>
       <w:r>
         <w:rPr>
           <w:rFonts w:ascii="Arial" w:eastAsia="Times New Roman" w:hAnsi="Arial" w:cs="Arial"/>
@@ -298,7 +297,6 @@
         <w:t>(‘, ’)}</w:t>
       </w:r>
       <w:bookmarkEnd w:id="0"/>
-      <w:bookmarkEnd w:id="1"/>
     </w:p>
     <w:p>
       <w:pPr>
@@ -309,7 +307,7 @@
           <w:lang w:eastAsia="en-AU"/>
         </w:rPr>
       </w:pPr>
-      <w:bookmarkStart w:id="2" w:name="OLE_LINK3"/>
+      <w:bookmarkStart w:id="1" w:name="OLE_LINK3"/>
     </w:p>
     <w:p>
       <w:pPr>
@@ -358,7 +356,7 @@
         <w:t>}</w:t>
       </w:r>
     </w:p>
-    <w:bookmarkEnd w:id="2"/>
+    <w:bookmarkEnd w:id="1"/>
     <w:p>
       <w:r>
         <w:br w:type="page"/>
@@ -519,7 +517,7 @@
           <w:lang w:eastAsia="en-AU"/>
         </w:rPr>
       </w:pPr>
-      <w:bookmarkStart w:id="3" w:name="OLE_LINK2"/>
+      <w:bookmarkStart w:id="2" w:name="OLE_LINK2"/>
       <w:r>
         <w:rPr>
           <w:rFonts w:ascii="Arial" w:eastAsia="Times New Roman" w:hAnsi="Arial" w:cs="Arial"/>
@@ -568,7 +566,7 @@
           <w:szCs w:val="26"/>
           <w:lang w:eastAsia="en-AU"/>
         </w:rPr>
-        <w:t>otherPeople</w:t>
+        <w:t>visableRelationships</w:t>
       </w:r>
       <w:proofErr w:type="spellEnd"/>
       <w:proofErr w:type="gramEnd"/>
@@ -582,10 +580,22 @@
           <w:szCs w:val="26"/>
           <w:lang w:eastAsia="en-AU"/>
         </w:rPr>
+        <w:t>(game)</w:t>
+      </w:r>
+      <w:r>
+        <w:rPr>
+          <w:rFonts w:ascii="Arial" w:eastAsia="Times New Roman" w:hAnsi="Arial" w:cs="Arial"/>
+          <w:b/>
+          <w:bCs/>
+          <w:color w:val="595959"/>
+          <w:sz w:val="26"/>
+          <w:szCs w:val="26"/>
+          <w:lang w:eastAsia="en-AU"/>
+        </w:rPr>
         <w:t>}</w:t>
       </w:r>
     </w:p>
-    <w:bookmarkEnd w:id="3"/>
+    <w:bookmarkEnd w:id="2"/>
     <w:p>
       <w:pPr>
         <w:spacing w:after="0" w:line="240" w:lineRule="auto"/>
@@ -619,9 +629,49 @@
           <w:szCs w:val="26"/>
           <w:lang w:eastAsia="en-AU"/>
         </w:rPr>
-        <w:t>playerName</w:t>
+        <w:t>theFriendThatsNotMe</w:t>
       </w:r>
       <w:proofErr w:type="spellEnd"/>
+      <w:r>
+        <w:rPr>
+          <w:rFonts w:ascii="Arial" w:eastAsia="Times New Roman" w:hAnsi="Arial" w:cs="Arial"/>
+          <w:b/>
+          <w:bCs/>
+          <w:color w:val="595959"/>
+          <w:sz w:val="26"/>
+          <w:szCs w:val="26"/>
+          <w:lang w:eastAsia="en-AU"/>
+        </w:rPr>
+        <w:t>(player</w:t>
+      </w:r>
+      <w:proofErr w:type="gramStart"/>
+      <w:r>
+        <w:rPr>
+          <w:rFonts w:ascii="Arial" w:eastAsia="Times New Roman" w:hAnsi="Arial" w:cs="Arial"/>
+          <w:b/>
+          <w:bCs/>
+          <w:color w:val="595959"/>
+          <w:sz w:val="26"/>
+          <w:szCs w:val="26"/>
+          <w:lang w:eastAsia="en-AU"/>
+        </w:rPr>
+        <w:t>).</w:t>
+      </w:r>
+      <w:proofErr w:type="spellStart"/>
+      <w:r>
+        <w:rPr>
+          <w:rFonts w:ascii="Arial" w:eastAsia="Times New Roman" w:hAnsi="Arial" w:cs="Arial"/>
+          <w:b/>
+          <w:bCs/>
+          <w:color w:val="595959"/>
+          <w:sz w:val="26"/>
+          <w:szCs w:val="26"/>
+          <w:lang w:eastAsia="en-AU"/>
+        </w:rPr>
+        <w:t>fullName</w:t>
+      </w:r>
+      <w:proofErr w:type="spellEnd"/>
+      <w:proofErr w:type="gramEnd"/>
       <w:r>
         <w:rPr>
           <w:rFonts w:ascii="Arial" w:eastAsia="Times New Roman" w:hAnsi="Arial" w:cs="Arial"/>
@@ -656,6 +706,7 @@
         </w:rPr>
         <w:t>{</w:t>
       </w:r>
+      <w:proofErr w:type="spellStart"/>
       <w:r>
         <w:rPr>
           <w:rFonts w:ascii="Arial" w:eastAsia="Times New Roman" w:hAnsi="Arial" w:cs="Arial"/>
@@ -664,8 +715,9 @@
           <w:szCs w:val="20"/>
           <w:lang w:eastAsia="en-AU"/>
         </w:rPr>
-        <w:t>strength</w:t>
-      </w:r>
+        <w:t>getMyWordsAboutThem</w:t>
+      </w:r>
+      <w:proofErr w:type="spellEnd"/>
       <w:r>
         <w:rPr>
           <w:rFonts w:ascii="Arial" w:eastAsia="Times New Roman" w:hAnsi="Arial" w:cs="Arial"/>
@@ -674,7 +726,7 @@
           <w:szCs w:val="20"/>
           <w:lang w:eastAsia="en-AU"/>
         </w:rPr>
-        <w:t>}</w:t>
+        <w:t>(player)</w:t>
       </w:r>
       <w:r>
         <w:rPr>
@@ -684,7 +736,7 @@
           <w:szCs w:val="20"/>
           <w:lang w:eastAsia="en-AU"/>
         </w:rPr>
-        <w:t xml:space="preserve"> {alignment}</w:t>
+        <w:t>}</w:t>
       </w:r>
     </w:p>
     <w:p>
@@ -725,7 +777,6 @@
         <w:t>/</w:t>
       </w:r>
       <w:proofErr w:type="spellStart"/>
-      <w:proofErr w:type="gramStart"/>
       <w:r>
         <w:rPr>
           <w:rFonts w:ascii="Arial" w:eastAsia="Times New Roman" w:hAnsi="Arial" w:cs="Arial"/>
@@ -760,10 +811,23 @@
           <w:szCs w:val="26"/>
           <w:lang w:eastAsia="en-AU"/>
         </w:rPr>
-        <w:t>otherPeople</w:t>
+        <w:t>visableRelationships</w:t>
       </w:r>
       <w:proofErr w:type="spellEnd"/>
-      <w:proofErr w:type="gramEnd"/>
+      <w:r>
+        <w:rPr>
+          <w:rFonts w:ascii="Arial" w:eastAsia="Times New Roman" w:hAnsi="Arial" w:cs="Arial"/>
+          <w:b/>
+          <w:bCs/>
+          <w:color w:val="595959"/>
+          <w:sz w:val="26"/>
+          <w:szCs w:val="26"/>
+          <w:lang w:eastAsia="en-AU"/>
+        </w:rPr>
+        <w:t>(game)</w:t>
+      </w:r>
+      <w:bookmarkStart w:id="3" w:name="_GoBack"/>
+      <w:bookmarkEnd w:id="3"/>
       <w:r>
         <w:rPr>
           <w:rFonts w:ascii="Arial" w:eastAsia="Times New Roman" w:hAnsi="Arial" w:cs="Arial"/>
@@ -2963,7 +3027,7 @@
 </file>
 
 <file path=customXml/itemProps1.xml><?xml version="1.0" encoding="utf-8"?>
-<ds:datastoreItem xmlns:ds="http://schemas.openxmlformats.org/officeDocument/2006/customXml" ds:itemID="{379F39EE-F4F5-4533-AF2A-E56580020A12}">
+<ds:datastoreItem xmlns:ds="http://schemas.openxmlformats.org/officeDocument/2006/customXml" ds:itemID="{B139A284-7378-4C87-9854-CC226FEF6A2A}">
   <ds:schemaRefs>
     <ds:schemaRef ds:uri="http://schemas.openxmlformats.org/officeDocument/2006/bibliography"/>
   </ds:schemaRefs>

</xml_diff>

<commit_message>
🐛 fix the canonical ordering of the other people render
</commit_message>
<xml_diff>
--- a/template/input.docx
+++ b/template/input.docx
@@ -521,6 +521,7 @@
         <w:t>{#</w:t>
       </w:r>
       <w:proofErr w:type="spellStart"/>
+      <w:proofErr w:type="gramStart"/>
       <w:r>
         <w:rPr>
           <w:rFonts w:ascii="Arial" w:eastAsia="Times New Roman" w:hAnsi="Arial" w:cs="Arial"/>
@@ -555,9 +556,34 @@
           <w:szCs w:val="26"/>
           <w:lang w:eastAsia="en-AU"/>
         </w:rPr>
-        <w:t>visableRelationships</w:t>
+        <w:t>vis</w:t>
+      </w:r>
+      <w:r>
+        <w:rPr>
+          <w:rFonts w:ascii="Arial" w:eastAsia="Times New Roman" w:hAnsi="Arial" w:cs="Arial"/>
+          <w:b/>
+          <w:bCs/>
+          <w:color w:val="595959"/>
+          <w:sz w:val="26"/>
+          <w:szCs w:val="26"/>
+          <w:lang w:eastAsia="en-AU"/>
+        </w:rPr>
+        <w:t>i</w:t>
+      </w:r>
+      <w:r>
+        <w:rPr>
+          <w:rFonts w:ascii="Arial" w:eastAsia="Times New Roman" w:hAnsi="Arial" w:cs="Arial"/>
+          <w:b/>
+          <w:bCs/>
+          <w:color w:val="595959"/>
+          <w:sz w:val="26"/>
+          <w:szCs w:val="26"/>
+          <w:lang w:eastAsia="en-AU"/>
+        </w:rPr>
+        <w:t>bleRelationships</w:t>
       </w:r>
       <w:proofErr w:type="spellEnd"/>
+      <w:proofErr w:type="gramEnd"/>
       <w:r>
         <w:rPr>
           <w:rFonts w:ascii="Arial" w:eastAsia="Times New Roman" w:hAnsi="Arial" w:cs="Arial"/>
@@ -785,7 +811,33 @@
           <w:szCs w:val="26"/>
           <w:lang w:eastAsia="en-AU"/>
         </w:rPr>
-        <w:t>visableRelationships</w:t>
+        <w:t>vis</w:t>
+      </w:r>
+      <w:r>
+        <w:rPr>
+          <w:rFonts w:ascii="Arial" w:eastAsia="Times New Roman" w:hAnsi="Arial" w:cs="Arial"/>
+          <w:b/>
+          <w:bCs/>
+          <w:color w:val="595959"/>
+          <w:sz w:val="26"/>
+          <w:szCs w:val="26"/>
+          <w:lang w:eastAsia="en-AU"/>
+        </w:rPr>
+        <w:t>i</w:t>
+      </w:r>
+      <w:bookmarkStart w:id="3" w:name="_GoBack"/>
+      <w:bookmarkEnd w:id="3"/>
+      <w:r>
+        <w:rPr>
+          <w:rFonts w:ascii="Arial" w:eastAsia="Times New Roman" w:hAnsi="Arial" w:cs="Arial"/>
+          <w:b/>
+          <w:bCs/>
+          <w:color w:val="595959"/>
+          <w:sz w:val="26"/>
+          <w:szCs w:val="26"/>
+          <w:lang w:eastAsia="en-AU"/>
+        </w:rPr>
+        <w:t>bleRelationships</w:t>
       </w:r>
       <w:proofErr w:type="spellEnd"/>
       <w:r>
@@ -902,7 +954,7 @@
           <w:lang w:eastAsia="en-AU"/>
         </w:rPr>
       </w:pPr>
-      <w:bookmarkStart w:id="3" w:name="OLE_LINK1"/>
+      <w:bookmarkStart w:id="4" w:name="OLE_LINK1"/>
       <w:r>
         <w:rPr>
           <w:rFonts w:ascii="Arial" w:eastAsia="Times New Roman" w:hAnsi="Arial" w:cs="Arial"/>
@@ -989,7 +1041,7 @@
             <w:shd w:val="clear" w:color="auto" w:fill="E7E6E6" w:themeFill="background2"/>
             <w:textDirection w:val="btLr"/>
           </w:tcPr>
-          <w:bookmarkEnd w:id="3"/>
+          <w:bookmarkEnd w:id="4"/>
           <w:p>
             <w:pPr>
               <w:pStyle w:val="ListParagraph"/>
@@ -1268,8 +1320,6 @@
       <w:r>
         <w:br w:type="page"/>
       </w:r>
-      <w:bookmarkStart w:id="4" w:name="_GoBack"/>
-      <w:bookmarkEnd w:id="4"/>
     </w:p>
     <w:p>
       <w:pPr>
@@ -2999,7 +3049,7 @@
 </file>
 
 <file path=customXml/itemProps1.xml><?xml version="1.0" encoding="utf-8"?>
-<ds:datastoreItem xmlns:ds="http://schemas.openxmlformats.org/officeDocument/2006/customXml" ds:itemID="{9C9CC72B-A546-46F6-9406-F01578DF8186}">
+<ds:datastoreItem xmlns:ds="http://schemas.openxmlformats.org/officeDocument/2006/customXml" ds:itemID="{6296017E-A95F-4143-B43A-5B471223C54A}">
   <ds:schemaRefs>
     <ds:schemaRef ds:uri="http://schemas.openxmlformats.org/officeDocument/2006/bibliography"/>
   </ds:schemaRefs>

</xml_diff>